<commit_message>
Primeira mudança - 2021-10-29
</commit_message>
<xml_diff>
--- a/Rossana-Santos_Modelagem-de-bases-de-dados_pd.docx
+++ b/Rossana-Santos_Modelagem-de-bases-de-dados_pd.docx
@@ -2,6 +2,18 @@
 <file path=word/document.xml><?xml version="1.0" encoding="utf-8"?>
 <w:document xmlns:wp14="http://schemas.microsoft.com/office/word/2010/wordprocessingDrawing" xmlns:mc="http://schemas.openxmlformats.org/markup-compatibility/2006" xmlns:o="urn:schemas-microsoft-com:office:office" xmlns:r="http://schemas.openxmlformats.org/officeDocument/2006/relationships" xmlns:m="http://schemas.openxmlformats.org/officeDocument/2006/math" xmlns:v="urn:schemas-microsoft-com:vml" xmlns:wp="http://schemas.openxmlformats.org/drawingml/2006/wordprocessingDrawing" xmlns:w10="urn:schemas-microsoft-com:office:word" xmlns:w="http://schemas.openxmlformats.org/wordprocessingml/2006/main" xmlns:wne="http://schemas.microsoft.com/office/word/2006/wordml" xmlns:sl="http://schemas.openxmlformats.org/schemaLibrary/2006/main" xmlns:a="http://schemas.openxmlformats.org/drawingml/2006/main" xmlns:pic="http://schemas.openxmlformats.org/drawingml/2006/picture" xmlns:c="http://schemas.openxmlformats.org/drawingml/2006/chart" xmlns:lc="http://schemas.openxmlformats.org/drawingml/2006/lockedCanvas" xmlns:dgm="http://schemas.openxmlformats.org/drawingml/2006/diagram" xmlns:wps="http://schemas.microsoft.com/office/word/2010/wordprocessingShape" xmlns:wpg="http://schemas.microsoft.com/office/word/2010/wordprocessingGroup" xmlns:w14="http://schemas.microsoft.com/office/word/2010/wordml" xmlns:w15="http://schemas.microsoft.com/office/word/2012/wordml" xmlns:a14="http://schemas.microsoft.com/office/drawing/2010/main" mc:Ignorable="wp14">
   <w:body>
+    <w:p>
+      <w:pPr>
+        <w:jc w:val="center"/>
+        <w:rPr>
+          <w:b w:val="1"/>
+          <w:bCs w:val="1"/>
+          <w:sz w:val="36"/>
+          <w:szCs w:val="36"/>
+          <w:rtl w:val="0"/>
+        </w:rPr>
+      </w:pPr>
+    </w:p>
     <w:p xmlns:wp14="http://schemas.microsoft.com/office/word/2010/wordml" wp14:textId="77777777">
       <w:pPr>
         <w:jc w:val="center"/>
@@ -524,7 +536,7 @@
         </w:numPr>
         <w:bidi w:val="0"/>
         <w:spacing w:before="0" w:beforeAutospacing="off" w:after="0" w:afterAutospacing="off" w:line="240" w:lineRule="auto"/>
-        <w:ind w:right="0"/>
+        <w:ind w:left="900" w:right="0" w:hanging="270"/>
         <w:jc w:val="left"/>
         <w:rPr>
           <w:rFonts w:ascii="Calibri" w:hAnsi="Calibri" w:eastAsia="Calibri" w:cs="Calibri"/>
@@ -614,7 +626,7 @@
         </w:numPr>
         <w:bidi w:val="0"/>
         <w:spacing w:before="0" w:beforeAutospacing="off" w:after="0" w:afterAutospacing="off" w:line="240" w:lineRule="auto"/>
-        <w:ind w:right="0"/>
+        <w:ind w:left="900" w:right="0" w:hanging="270"/>
         <w:jc w:val="left"/>
         <w:rPr>
           <w:sz w:val="20"/>
@@ -792,6 +804,7 @@
           <w:numId w:val="4"/>
         </w:numPr>
         <w:bidi w:val="0"/>
+        <w:ind w:left="900" w:hanging="270"/>
         <w:rPr>
           <w:rFonts w:ascii="Droid Sans Mono" w:hAnsi="Droid Sans Mono" w:eastAsia="Droid Sans Mono" w:cs="Droid Sans Mono"/>
           <w:sz w:val="20"/>
@@ -863,6 +876,7 @@
           <w:numId w:val="4"/>
         </w:numPr>
         <w:bidi w:val="0"/>
+        <w:ind w:left="900" w:hanging="270"/>
         <w:rPr>
           <w:sz w:val="20"/>
           <w:szCs w:val="20"/>
@@ -897,6 +911,7 @@
       <w:pPr>
         <w:pStyle w:val="Normal"/>
         <w:bidi w:val="0"/>
+        <w:ind w:left="900" w:hanging="270"/>
       </w:pPr>
     </w:p>
     <w:p xmlns:wp14="http://schemas.microsoft.com/office/word/2010/wordml" wp14:textId="174AE5CC">
@@ -1293,12 +1308,11 @@
           <w:ilvl w:val="1"/>
           <w:numId w:val="5"/>
         </w:numPr>
-        <w:bidi w:val="0"/>
         <w:spacing w:before="0" w:beforeAutospacing="off" w:after="0" w:afterAutospacing="off" w:line="240" w:lineRule="auto"/>
-        <w:ind w:right="0"/>
-        <w:jc w:val="left"/>
-        <w:rPr>
-          <w:rFonts w:ascii="Calibri" w:hAnsi="Calibri" w:eastAsia="Calibri" w:cs="Calibri"/>
+        <w:ind w:left="900" w:right="0" w:hanging="270"/>
+        <w:jc w:val="left"/>
+        <w:rPr>
+          <w:rFonts w:ascii="Droid Sans Mono" w:hAnsi="Droid Sans Mono" w:eastAsia="Droid Sans Mono" w:cs="Droid Sans Mono"/>
           <w:sz w:val="20"/>
           <w:szCs w:val="20"/>
         </w:rPr>
@@ -1329,11 +1343,11 @@
           <w:ilvl w:val="1"/>
           <w:numId w:val="5"/>
         </w:numPr>
-        <w:bidi w:val="0"/>
         <w:spacing w:before="0" w:beforeAutospacing="off" w:after="0" w:afterAutospacing="off" w:line="240" w:lineRule="auto"/>
-        <w:ind w:right="0"/>
-        <w:jc w:val="left"/>
-        <w:rPr>
+        <w:ind w:left="900" w:right="0" w:hanging="270"/>
+        <w:jc w:val="left"/>
+        <w:rPr>
+          <w:rFonts w:ascii="Droid Sans Mono" w:hAnsi="Droid Sans Mono" w:eastAsia="Droid Sans Mono" w:cs="Droid Sans Mono"/>
           <w:sz w:val="20"/>
           <w:szCs w:val="20"/>
         </w:rPr>
@@ -1353,6 +1367,14 @@
           <w:szCs w:val="20"/>
         </w:rPr>
         <w:t>dos</w:t>
+      </w:r>
+      <w:r>
+        <w:rPr>
+          <w:rFonts w:ascii="Droid Sans Mono" w:hAnsi="Droid Sans Mono" w:eastAsia="Droid Sans Mono" w:cs="Droid Sans Mono"/>
+          <w:sz w:val="20"/>
+          <w:szCs w:val="20"/>
+        </w:rPr>
+        <w:t xml:space="preserve"> e Bancos</w:t>
       </w:r>
     </w:p>
     <w:p>
@@ -1362,11 +1384,11 @@
           <w:ilvl w:val="1"/>
           <w:numId w:val="5"/>
         </w:numPr>
-        <w:bidi w:val="0"/>
         <w:spacing w:before="0" w:beforeAutospacing="off" w:after="0" w:afterAutospacing="off" w:line="240" w:lineRule="auto"/>
-        <w:ind w:right="0"/>
-        <w:jc w:val="left"/>
-        <w:rPr>
+        <w:ind w:left="900" w:right="0" w:hanging="270"/>
+        <w:jc w:val="left"/>
+        <w:rPr>
+          <w:rFonts w:ascii="Droid Sans Mono" w:hAnsi="Droid Sans Mono" w:eastAsia="Droid Sans Mono" w:cs="Droid Sans Mono"/>
           <w:sz w:val="20"/>
           <w:szCs w:val="20"/>
         </w:rPr>
@@ -1387,11 +1409,11 @@
           <w:ilvl w:val="1"/>
           <w:numId w:val="5"/>
         </w:numPr>
-        <w:bidi w:val="0"/>
         <w:spacing w:before="0" w:beforeAutospacing="off" w:after="0" w:afterAutospacing="off" w:line="240" w:lineRule="auto"/>
-        <w:ind w:right="0"/>
-        <w:jc w:val="left"/>
-        <w:rPr>
+        <w:ind w:left="900" w:right="0" w:hanging="270"/>
+        <w:jc w:val="left"/>
+        <w:rPr>
+          <w:rFonts w:ascii="Droid Sans Mono" w:hAnsi="Droid Sans Mono" w:eastAsia="Droid Sans Mono" w:cs="Droid Sans Mono"/>
           <w:sz w:val="20"/>
           <w:szCs w:val="20"/>
         </w:rPr>
@@ -1404,12 +1426,6 @@
         </w:rPr>
         <w:t>Produtos e suas regras de distribuição</w:t>
       </w:r>
-    </w:p>
-    <w:p>
-      <w:pPr>
-        <w:pStyle w:val="Normal"/>
-        <w:bidi w:val="0"/>
-      </w:pPr>
     </w:p>
     <w:p>
       <w:pPr>
@@ -1478,12 +1494,11 @@
           <w:ilvl w:val="1"/>
           <w:numId w:val="6"/>
         </w:numPr>
-        <w:bidi w:val="0"/>
         <w:spacing w:before="0" w:beforeAutospacing="off" w:after="0" w:afterAutospacing="off" w:line="240" w:lineRule="auto"/>
-        <w:ind w:right="0"/>
-        <w:jc w:val="left"/>
-        <w:rPr>
-          <w:rFonts w:ascii="Calibri" w:hAnsi="Calibri" w:eastAsia="Calibri" w:cs="Calibri"/>
+        <w:ind w:left="900" w:right="0" w:hanging="270"/>
+        <w:jc w:val="left"/>
+        <w:rPr>
+          <w:rFonts w:ascii="Droid Sans Mono" w:hAnsi="Droid Sans Mono" w:eastAsia="Droid Sans Mono" w:cs="Droid Sans Mono"/>
           <w:sz w:val="20"/>
           <w:szCs w:val="20"/>
         </w:rPr>
@@ -1512,11 +1527,11 @@
           <w:ilvl w:val="1"/>
           <w:numId w:val="6"/>
         </w:numPr>
-        <w:bidi w:val="0"/>
         <w:spacing w:before="0" w:beforeAutospacing="off" w:after="0" w:afterAutospacing="off" w:line="240" w:lineRule="auto"/>
-        <w:ind w:right="0"/>
-        <w:jc w:val="left"/>
-        <w:rPr>
+        <w:ind w:left="900" w:right="0" w:hanging="270"/>
+        <w:jc w:val="left"/>
+        <w:rPr>
+          <w:rFonts w:ascii="Droid Sans Mono" w:hAnsi="Droid Sans Mono" w:eastAsia="Droid Sans Mono" w:cs="Droid Sans Mono"/>
           <w:sz w:val="20"/>
           <w:szCs w:val="20"/>
         </w:rPr>
@@ -1545,9 +1560,8 @@
           <w:ilvl w:val="1"/>
           <w:numId w:val="6"/>
         </w:numPr>
-        <w:bidi w:val="0"/>
         <w:spacing w:before="0" w:beforeAutospacing="off" w:after="0" w:afterAutospacing="off" w:line="240" w:lineRule="auto"/>
-        <w:ind w:right="0"/>
+        <w:ind w:left="900" w:right="0" w:hanging="270"/>
         <w:jc w:val="left"/>
         <w:rPr>
           <w:sz w:val="20"/>

</xml_diff>

<commit_message>
Entregue em 10/11/2021 no moodle
</commit_message>
<xml_diff>
--- a/Rossana-Santos_Modelagem-de-bases-de-dados_pd.docx
+++ b/Rossana-Santos_Modelagem-de-bases-de-dados_pd.docx
@@ -1303,6 +1303,16 @@
     </w:p>
     <w:p>
       <w:pPr>
+        <w:pStyle w:val="Normal"/>
+        <w:bidi w:val="0"/>
+      </w:pPr>
+      <w:r>
+        <w:rPr/>
+        <w:t xml:space="preserve">          -    Clientes (Alunos e responsáveis por contrato)</w:t>
+      </w:r>
+    </w:p>
+    <w:p>
+      <w:pPr>
         <w:pStyle w:val="Heading1"/>
         <w:numPr>
           <w:ilvl w:val="1"/>
@@ -1413,31 +1423,6 @@
     <w:p>
       <w:pPr>
         <w:pStyle w:val="Heading1"/>
-        <w:numPr>
-          <w:ilvl w:val="1"/>
-          <w:numId w:val="5"/>
-        </w:numPr>
-        <w:spacing w:before="0" w:beforeAutospacing="off" w:after="0" w:afterAutospacing="off" w:line="240" w:lineRule="auto"/>
-        <w:ind w:left="900" w:right="0" w:hanging="270"/>
-        <w:jc w:val="left"/>
-        <w:rPr>
-          <w:rFonts w:ascii="Droid Sans Mono" w:hAnsi="Droid Sans Mono" w:eastAsia="Droid Sans Mono" w:cs="Droid Sans Mono"/>
-          <w:sz w:val="20"/>
-          <w:szCs w:val="20"/>
-        </w:rPr>
-      </w:pPr>
-      <w:r>
-        <w:rPr>
-          <w:rFonts w:ascii="Droid Sans Mono" w:hAnsi="Droid Sans Mono" w:eastAsia="Droid Sans Mono" w:cs="Droid Sans Mono"/>
-          <w:sz w:val="20"/>
-          <w:szCs w:val="20"/>
-        </w:rPr>
-        <w:t>Produtos e suas regras de distribuição</w:t>
-      </w:r>
-    </w:p>
-    <w:p>
-      <w:pPr>
-        <w:pStyle w:val="Heading1"/>
         <w:bidi w:val="0"/>
         <w:spacing w:before="0" w:beforeAutospacing="off" w:after="0" w:afterAutospacing="off" w:line="240" w:lineRule="auto"/>
         <w:ind w:left="720" w:right="0"/>
@@ -2799,7 +2784,7 @@
       </w:pPr>
       <w:r>
         <w:drawing>
-          <wp:inline wp14:editId="11EA3169" wp14:anchorId="4B92F350">
+          <wp:inline wp14:editId="01196FA0" wp14:anchorId="4B92F350">
             <wp:extent cx="7048500" cy="5486400"/>
             <wp:effectExtent l="0" t="0" r="0" b="0"/>
             <wp:docPr id="1050093216" name="" title=""/>
@@ -2814,7 +2799,7 @@
                     <pic:cNvPicPr/>
                   </pic:nvPicPr>
                   <pic:blipFill>
-                    <a:blip r:embed="R04682f6a901a48ac">
+                    <a:blip r:embed="R9c96c89aff3e4e33">
                       <a:extLst>
                         <a:ext xmlns:a="http://schemas.openxmlformats.org/drawingml/2006/main" uri="{28A0092B-C50C-407E-A947-70E740481C1C}">
                           <a14:useLocalDpi val="0"/>
@@ -2997,7 +2982,7 @@
       </w:pPr>
       <w:r>
         <w:drawing>
-          <wp:inline wp14:editId="69DAFB28" wp14:anchorId="731035B4">
+          <wp:inline wp14:editId="0E2D94AA" wp14:anchorId="731035B4">
             <wp:extent cx="7038976" cy="6810375"/>
             <wp:effectExtent l="0" t="0" r="0" b="0"/>
             <wp:docPr id="974502238" name="" title=""/>
@@ -3012,7 +2997,7 @@
                     <pic:cNvPicPr/>
                   </pic:nvPicPr>
                   <pic:blipFill>
-                    <a:blip r:embed="R12024904635b4daa">
+                    <a:blip r:embed="R9c336ded5e274d99">
                       <a:extLst>
                         <a:ext xmlns:a="http://schemas.openxmlformats.org/drawingml/2006/main" uri="{28A0092B-C50C-407E-A947-70E740481C1C}">
                           <a14:useLocalDpi val="0"/>
@@ -3095,7 +3080,7 @@
         <w:br w:type="page"/>
       </w:r>
     </w:p>
-    <w:p xmlns:wp14="http://schemas.microsoft.com/office/word/2010/wordml" wp14:textId="5924DD2B">
+    <w:p xmlns:wp14="http://schemas.microsoft.com/office/word/2010/wordml" wp14:textId="065469AD">
       <w:pPr>
         <w:pStyle w:val="Normal"/>
         <w:spacing w:before="0" w:after="0" w:line="276" w:lineRule="auto"/>
@@ -3130,15 +3115,31 @@
           <w:sz w:val="20"/>
           <w:szCs w:val="20"/>
         </w:rPr>
-        <w:t>exemplos</w:t>
-      </w:r>
-      <w:r>
-        <w:rPr>
-          <w:rFonts w:ascii="Droid Sans Mono" w:hAnsi="Droid Sans Mono" w:eastAsia="Droid Sans Mono" w:cs="Droid Sans Mono"/>
-          <w:sz w:val="20"/>
-          <w:szCs w:val="20"/>
-        </w:rPr>
-        <w:t xml:space="preserve"> de:</w:t>
+        <w:t xml:space="preserve">os </w:t>
+      </w:r>
+      <w:r>
+        <w:rPr>
+          <w:rFonts w:ascii="Droid Sans Mono" w:hAnsi="Droid Sans Mono" w:eastAsia="Droid Sans Mono" w:cs="Droid Sans Mono"/>
+          <w:sz w:val="20"/>
+          <w:szCs w:val="20"/>
+        </w:rPr>
+        <w:t xml:space="preserve">exemplos </w:t>
+      </w:r>
+      <w:r>
+        <w:rPr>
+          <w:rFonts w:ascii="Droid Sans Mono" w:hAnsi="Droid Sans Mono" w:eastAsia="Droid Sans Mono" w:cs="Droid Sans Mono"/>
+          <w:sz w:val="20"/>
+          <w:szCs w:val="20"/>
+        </w:rPr>
+        <w:t>que</w:t>
+      </w:r>
+      <w:r>
+        <w:rPr>
+          <w:rFonts w:ascii="Droid Sans Mono" w:hAnsi="Droid Sans Mono" w:eastAsia="Droid Sans Mono" w:cs="Droid Sans Mono"/>
+          <w:sz w:val="20"/>
+          <w:szCs w:val="20"/>
+        </w:rPr>
+        <w:t>:</w:t>
       </w:r>
     </w:p>
     <w:p>
@@ -3168,18 +3169,6 @@
           <w:rtl w:val="0"/>
         </w:rPr>
       </w:pPr>
-    </w:p>
-    <w:p xmlns:wp14="http://schemas.microsoft.com/office/word/2010/wordml" wp14:textId="6BD721D6">
-      <w:pPr>
-        <w:spacing w:before="0" w:after="0" w:line="276" w:lineRule="auto"/>
-        <w:ind w:left="0" w:right="0" w:firstLine="0"/>
-        <w:jc w:val="left"/>
-        <w:rPr>
-          <w:rFonts w:ascii="Droid Sans Mono" w:hAnsi="Droid Sans Mono" w:eastAsia="Droid Sans Mono" w:cs="Droid Sans Mono"/>
-          <w:sz w:val="20"/>
-          <w:szCs w:val="20"/>
-        </w:rPr>
-      </w:pPr>
       <w:r>
         <w:rPr>
           <w:rFonts w:ascii="Droid Sans Mono" w:hAnsi="Droid Sans Mono" w:eastAsia="Droid Sans Mono" w:cs="Droid Sans Mono"/>
@@ -3194,23 +3183,15 @@
           <w:sz w:val="20"/>
           <w:szCs w:val="20"/>
         </w:rPr>
-        <w:t>E</w:t>
-      </w:r>
-      <w:r>
-        <w:rPr>
-          <w:rFonts w:ascii="Droid Sans Mono" w:hAnsi="Droid Sans Mono" w:eastAsia="Droid Sans Mono" w:cs="Droid Sans Mono"/>
-          <w:sz w:val="20"/>
-          <w:szCs w:val="20"/>
-        </w:rPr>
-        <w:t>xemplo de seleção e de projeção</w:t>
-      </w:r>
-      <w:r>
-        <w:rPr>
-          <w:rFonts w:ascii="Droid Sans Mono" w:hAnsi="Droid Sans Mono" w:eastAsia="Droid Sans Mono" w:cs="Droid Sans Mono"/>
-          <w:sz w:val="20"/>
-          <w:szCs w:val="20"/>
-        </w:rPr>
-        <w:t>:</w:t>
+        <w:t>U</w:t>
+      </w:r>
+      <w:r>
+        <w:rPr>
+          <w:rFonts w:ascii="Droid Sans Mono" w:hAnsi="Droid Sans Mono" w:eastAsia="Droid Sans Mono" w:cs="Droid Sans Mono"/>
+          <w:sz w:val="20"/>
+          <w:szCs w:val="20"/>
+        </w:rPr>
+        <w:t>tilizem conceitos de seleção e de projeção;</w:t>
       </w:r>
     </w:p>
     <w:p>
@@ -3229,17 +3210,894 @@
     </w:p>
     <w:p>
       <w:pPr>
+        <w:pStyle w:val="PargrafodaLista"/>
+        <w:numPr>
+          <w:ilvl w:val="0"/>
+          <w:numId w:val="10"/>
+        </w:numPr>
+        <w:spacing w:before="0" w:after="0" w:line="276" w:lineRule="auto"/>
+        <w:ind w:right="0"/>
+        <w:jc w:val="left"/>
+        <w:rPr>
+          <w:rFonts w:ascii="Calibri" w:hAnsi="Calibri" w:eastAsia="Calibri" w:cs="Calibri"/>
+          <w:caps w:val="0"/>
+          <w:smallCaps w:val="0"/>
+          <w:noProof w:val="0"/>
+          <w:sz w:val="22"/>
+          <w:szCs w:val="22"/>
+          <w:u w:val="none"/>
+          <w:lang w:val="pt-BR"/>
+        </w:rPr>
+      </w:pPr>
+      <w:r>
+        <w:rPr>
+          <w:rFonts w:ascii="Droid Sans Mono" w:hAnsi="Droid Sans Mono" w:eastAsia="Droid Sans Mono" w:cs="Droid Sans Mono"/>
+          <w:sz w:val="22"/>
+          <w:szCs w:val="22"/>
+        </w:rPr>
+        <w:t>Seleção (</w:t>
+      </w:r>
+      <w:r>
+        <w:rPr>
+          <w:rFonts w:ascii="Droid Sans Mono" w:hAnsi="Droid Sans Mono" w:eastAsia="Droid Sans Mono" w:cs="Droid Sans Mono"/>
+          <w:sz w:val="22"/>
+          <w:szCs w:val="22"/>
+        </w:rPr>
+        <w:t xml:space="preserve">Obter </w:t>
+      </w:r>
+      <w:r>
+        <w:rPr>
+          <w:rFonts w:ascii="Droid Sans Mono" w:hAnsi="Droid Sans Mono" w:eastAsia="Droid Sans Mono" w:cs="Droid Sans Mono"/>
+          <w:sz w:val="22"/>
+          <w:szCs w:val="22"/>
+        </w:rPr>
+        <w:t>Clientes que possuem renda mensal maior que R$2000,00</w:t>
+      </w:r>
+      <w:r>
+        <w:rPr>
+          <w:rFonts w:ascii="Droid Sans Mono" w:hAnsi="Droid Sans Mono" w:eastAsia="Droid Sans Mono" w:cs="Droid Sans Mono"/>
+          <w:sz w:val="22"/>
+          <w:szCs w:val="22"/>
+        </w:rPr>
+        <w:t>)</w:t>
+      </w:r>
+      <w:r>
+        <w:br/>
+      </w:r>
+      <w:r>
+        <w:rPr>
+          <w:rFonts w:ascii="Segoe UI" w:hAnsi="Segoe UI" w:eastAsia="Segoe UI" w:cs="Segoe UI"/>
+          <w:b w:val="1"/>
+          <w:bCs w:val="1"/>
+          <w:i w:val="0"/>
+          <w:iCs w:val="0"/>
+          <w:caps w:val="0"/>
+          <w:smallCaps w:val="0"/>
+          <w:strike w:val="0"/>
+          <w:dstrike w:val="0"/>
+          <w:noProof w:val="0"/>
+          <w:color w:val="000000" w:themeColor="text1" w:themeTint="FF" w:themeShade="FF"/>
+          <w:sz w:val="36"/>
+          <w:szCs w:val="36"/>
+          <w:u w:val="none"/>
+          <w:vertAlign w:val="superscript"/>
+          <w:lang w:val="pt-BR"/>
+        </w:rPr>
+        <w:t>σ</w:t>
+      </w:r>
+      <w:r>
+        <w:rPr>
+          <w:rFonts w:ascii="Segoe UI" w:hAnsi="Segoe UI" w:eastAsia="Segoe UI" w:cs="Segoe UI"/>
+          <w:b w:val="1"/>
+          <w:bCs w:val="1"/>
+          <w:i w:val="0"/>
+          <w:iCs w:val="0"/>
+          <w:caps w:val="0"/>
+          <w:smallCaps w:val="0"/>
+          <w:strike w:val="0"/>
+          <w:dstrike w:val="0"/>
+          <w:noProof w:val="0"/>
+          <w:color w:val="000000" w:themeColor="text1" w:themeTint="FF" w:themeShade="FF"/>
+          <w:sz w:val="22"/>
+          <w:szCs w:val="22"/>
+          <w:u w:val="none"/>
+          <w:vertAlign w:val="subscript"/>
+          <w:lang w:val="pt-BR"/>
+        </w:rPr>
+        <w:t>(</w:t>
+      </w:r>
+      <w:r>
+        <w:rPr>
+          <w:rFonts w:ascii="Segoe UI" w:hAnsi="Segoe UI" w:eastAsia="Segoe UI" w:cs="Segoe UI"/>
+          <w:b w:val="1"/>
+          <w:bCs w:val="1"/>
+          <w:i w:val="0"/>
+          <w:iCs w:val="0"/>
+          <w:caps w:val="0"/>
+          <w:smallCaps w:val="0"/>
+          <w:strike w:val="0"/>
+          <w:dstrike w:val="0"/>
+          <w:noProof w:val="0"/>
+          <w:color w:val="000000" w:themeColor="text1" w:themeTint="FF" w:themeShade="FF"/>
+          <w:sz w:val="22"/>
+          <w:szCs w:val="22"/>
+          <w:u w:val="none"/>
+          <w:vertAlign w:val="subscript"/>
+          <w:lang w:val="pt-BR"/>
+        </w:rPr>
+        <w:t>Renda &gt; 2000,</w:t>
+      </w:r>
+      <w:r>
+        <w:rPr>
+          <w:rFonts w:ascii="Segoe UI" w:hAnsi="Segoe UI" w:eastAsia="Segoe UI" w:cs="Segoe UI"/>
+          <w:b w:val="1"/>
+          <w:bCs w:val="1"/>
+          <w:i w:val="0"/>
+          <w:iCs w:val="0"/>
+          <w:caps w:val="0"/>
+          <w:smallCaps w:val="0"/>
+          <w:strike w:val="0"/>
+          <w:dstrike w:val="0"/>
+          <w:noProof w:val="0"/>
+          <w:color w:val="000000" w:themeColor="text1" w:themeTint="FF" w:themeShade="FF"/>
+          <w:sz w:val="22"/>
+          <w:szCs w:val="22"/>
+          <w:u w:val="none"/>
+          <w:vertAlign w:val="subscript"/>
+          <w:lang w:val="pt-BR"/>
+        </w:rPr>
+        <w:t xml:space="preserve">00) </w:t>
+      </w:r>
+      <w:r>
+        <w:rPr>
+          <w:rFonts w:ascii="Segoe UI" w:hAnsi="Segoe UI" w:eastAsia="Segoe UI" w:cs="Segoe UI"/>
+          <w:b w:val="1"/>
+          <w:bCs w:val="1"/>
+          <w:i w:val="0"/>
+          <w:iCs w:val="0"/>
+          <w:caps w:val="0"/>
+          <w:smallCaps w:val="0"/>
+          <w:strike w:val="0"/>
+          <w:dstrike w:val="0"/>
+          <w:noProof w:val="0"/>
+          <w:color w:val="000000" w:themeColor="text1" w:themeTint="FF" w:themeShade="FF"/>
+          <w:sz w:val="22"/>
+          <w:szCs w:val="22"/>
+          <w:u w:val="none"/>
+          <w:vertAlign w:val="superscript"/>
+          <w:lang w:val="pt-BR"/>
+        </w:rPr>
+        <w:t>(C</w:t>
+      </w:r>
+      <w:r>
+        <w:rPr>
+          <w:rFonts w:ascii="Segoe UI" w:hAnsi="Segoe UI" w:eastAsia="Segoe UI" w:cs="Segoe UI"/>
+          <w:b w:val="1"/>
+          <w:bCs w:val="1"/>
+          <w:i w:val="0"/>
+          <w:iCs w:val="0"/>
+          <w:caps w:val="0"/>
+          <w:smallCaps w:val="0"/>
+          <w:strike w:val="0"/>
+          <w:dstrike w:val="0"/>
+          <w:noProof w:val="0"/>
+          <w:color w:val="000000" w:themeColor="text1" w:themeTint="FF" w:themeShade="FF"/>
+          <w:sz w:val="22"/>
+          <w:szCs w:val="22"/>
+          <w:u w:val="none"/>
+          <w:vertAlign w:val="superscript"/>
+          <w:lang w:val="pt-BR"/>
+        </w:rPr>
+        <w:t>LIENTE</w:t>
+      </w:r>
+      <w:r>
+        <w:rPr>
+          <w:rFonts w:ascii="Segoe UI" w:hAnsi="Segoe UI" w:eastAsia="Segoe UI" w:cs="Segoe UI"/>
+          <w:b w:val="1"/>
+          <w:bCs w:val="1"/>
+          <w:i w:val="0"/>
+          <w:iCs w:val="0"/>
+          <w:caps w:val="0"/>
+          <w:smallCaps w:val="0"/>
+          <w:strike w:val="0"/>
+          <w:dstrike w:val="0"/>
+          <w:noProof w:val="0"/>
+          <w:color w:val="000000" w:themeColor="text1" w:themeTint="FF" w:themeShade="FF"/>
+          <w:sz w:val="22"/>
+          <w:szCs w:val="22"/>
+          <w:u w:val="none"/>
+          <w:vertAlign w:val="superscript"/>
+          <w:lang w:val="pt-BR"/>
+        </w:rPr>
+        <w:t>)</w:t>
+      </w:r>
+      <w:r>
+        <w:rPr>
+          <w:rFonts w:ascii="Segoe UI" w:hAnsi="Segoe UI" w:eastAsia="Segoe UI" w:cs="Segoe UI"/>
+          <w:b w:val="1"/>
+          <w:bCs w:val="1"/>
+          <w:i w:val="0"/>
+          <w:iCs w:val="0"/>
+          <w:caps w:val="0"/>
+          <w:smallCaps w:val="0"/>
+          <w:strike w:val="0"/>
+          <w:dstrike w:val="0"/>
+          <w:noProof w:val="0"/>
+          <w:color w:val="000000" w:themeColor="text1" w:themeTint="FF" w:themeShade="FF"/>
+          <w:sz w:val="22"/>
+          <w:szCs w:val="22"/>
+          <w:u w:val="none"/>
+          <w:vertAlign w:val="superscript"/>
+          <w:lang w:val="pt-BR"/>
+        </w:rPr>
+        <w:t xml:space="preserve"> </w:t>
+      </w:r>
+    </w:p>
+    <w:p>
+      <w:pPr>
+        <w:ind w:firstLine="720"/>
+        <w:rPr>
+          <w:rFonts w:ascii="Symbol" w:hAnsi="Symbol" w:eastAsia="Symbol" w:cs="Symbol"/>
+          <w:b w:val="0"/>
+          <w:bCs w:val="0"/>
+          <w:i w:val="0"/>
+          <w:iCs w:val="0"/>
+          <w:caps w:val="0"/>
+          <w:smallCaps w:val="0"/>
+          <w:noProof w:val="0"/>
+          <w:color w:val="000000" w:themeColor="text1" w:themeTint="FF" w:themeShade="FF"/>
+          <w:sz w:val="36"/>
+          <w:szCs w:val="36"/>
+          <w:lang w:val="pt-BR"/>
+        </w:rPr>
+      </w:pPr>
+    </w:p>
+    <w:p>
+      <w:pPr>
+        <w:pStyle w:val="PargrafodaLista"/>
+        <w:numPr>
+          <w:ilvl w:val="0"/>
+          <w:numId w:val="9"/>
+        </w:numPr>
+        <w:jc w:val="left"/>
+        <w:rPr>
+          <w:rFonts w:ascii="Calibri" w:hAnsi="Calibri" w:eastAsia="Calibri" w:cs="Calibri"/>
+          <w:caps w:val="0"/>
+          <w:smallCaps w:val="0"/>
+          <w:noProof w:val="0"/>
+          <w:sz w:val="22"/>
+          <w:szCs w:val="22"/>
+          <w:u w:val="none"/>
+          <w:lang w:val="pt-BR"/>
+        </w:rPr>
+      </w:pPr>
+      <w:r>
+        <w:rPr>
+          <w:rFonts w:ascii="Droid Sans Mono" w:hAnsi="Droid Sans Mono" w:eastAsia="Droid Sans Mono" w:cs="Droid Sans Mono"/>
+          <w:sz w:val="22"/>
+          <w:szCs w:val="22"/>
+        </w:rPr>
+        <w:t>Projeção (</w:t>
+      </w:r>
+      <w:r>
+        <w:rPr>
+          <w:rFonts w:ascii="Droid Sans Mono" w:hAnsi="Droid Sans Mono" w:eastAsia="Droid Sans Mono" w:cs="Droid Sans Mono"/>
+          <w:sz w:val="22"/>
+          <w:szCs w:val="22"/>
+        </w:rPr>
+        <w:t xml:space="preserve">Obter </w:t>
+      </w:r>
+      <w:r>
+        <w:rPr>
+          <w:rFonts w:ascii="Droid Sans Mono" w:hAnsi="Droid Sans Mono" w:eastAsia="Droid Sans Mono" w:cs="Droid Sans Mono"/>
+          <w:sz w:val="22"/>
+          <w:szCs w:val="22"/>
+        </w:rPr>
+        <w:t>CPF e Nome d</w:t>
+      </w:r>
+      <w:r>
+        <w:rPr>
+          <w:rFonts w:ascii="Droid Sans Mono" w:hAnsi="Droid Sans Mono" w:eastAsia="Droid Sans Mono" w:cs="Droid Sans Mono"/>
+          <w:sz w:val="22"/>
+          <w:szCs w:val="22"/>
+        </w:rPr>
+        <w:t>e</w:t>
+      </w:r>
+      <w:r>
+        <w:rPr>
+          <w:rFonts w:ascii="Droid Sans Mono" w:hAnsi="Droid Sans Mono" w:eastAsia="Droid Sans Mono" w:cs="Droid Sans Mono"/>
+          <w:sz w:val="22"/>
+          <w:szCs w:val="22"/>
+        </w:rPr>
+        <w:t xml:space="preserve"> </w:t>
+      </w:r>
+      <w:r>
+        <w:rPr>
+          <w:rFonts w:ascii="Droid Sans Mono" w:hAnsi="Droid Sans Mono" w:eastAsia="Droid Sans Mono" w:cs="Droid Sans Mono"/>
+          <w:sz w:val="22"/>
+          <w:szCs w:val="22"/>
+        </w:rPr>
+        <w:t>Cl</w:t>
+      </w:r>
+      <w:r>
+        <w:rPr>
+          <w:rFonts w:ascii="Droid Sans Mono" w:hAnsi="Droid Sans Mono" w:eastAsia="Droid Sans Mono" w:cs="Droid Sans Mono"/>
+          <w:sz w:val="22"/>
+          <w:szCs w:val="22"/>
+        </w:rPr>
+        <w:t>iente</w:t>
+      </w:r>
+      <w:r>
+        <w:rPr>
+          <w:rFonts w:ascii="Droid Sans Mono" w:hAnsi="Droid Sans Mono" w:eastAsia="Droid Sans Mono" w:cs="Droid Sans Mono"/>
+          <w:sz w:val="22"/>
+          <w:szCs w:val="22"/>
+        </w:rPr>
+        <w:t>s</w:t>
+      </w:r>
+      <w:r>
+        <w:rPr>
+          <w:rFonts w:ascii="Droid Sans Mono" w:hAnsi="Droid Sans Mono" w:eastAsia="Droid Sans Mono" w:cs="Droid Sans Mono"/>
+          <w:sz w:val="22"/>
+          <w:szCs w:val="22"/>
+        </w:rPr>
+        <w:t>)</w:t>
+      </w:r>
+      <w:r>
+        <w:br/>
+      </w:r>
+      <w:r>
+        <w:rPr>
+          <w:rFonts w:ascii="Segoe UI" w:hAnsi="Segoe UI" w:eastAsia="Segoe UI" w:cs="Segoe UI"/>
+          <w:b w:val="1"/>
+          <w:bCs w:val="1"/>
+          <w:i w:val="0"/>
+          <w:iCs w:val="0"/>
+          <w:caps w:val="0"/>
+          <w:smallCaps w:val="0"/>
+          <w:strike w:val="0"/>
+          <w:dstrike w:val="0"/>
+          <w:noProof w:val="0"/>
+          <w:color w:val="000000" w:themeColor="text1" w:themeTint="FF" w:themeShade="FF"/>
+          <w:sz w:val="36"/>
+          <w:szCs w:val="36"/>
+          <w:u w:val="none"/>
+          <w:vertAlign w:val="superscript"/>
+          <w:lang w:val="x-IV"/>
+        </w:rPr>
+        <w:t xml:space="preserve">Π </w:t>
+      </w:r>
+      <w:r>
+        <w:rPr>
+          <w:rFonts w:ascii="Segoe UI" w:hAnsi="Segoe UI" w:eastAsia="Segoe UI" w:cs="Segoe UI"/>
+          <w:b w:val="1"/>
+          <w:bCs w:val="1"/>
+          <w:i w:val="0"/>
+          <w:iCs w:val="0"/>
+          <w:caps w:val="0"/>
+          <w:smallCaps w:val="0"/>
+          <w:strike w:val="0"/>
+          <w:dstrike w:val="0"/>
+          <w:noProof w:val="0"/>
+          <w:color w:val="000000" w:themeColor="text1" w:themeTint="FF" w:themeShade="FF"/>
+          <w:sz w:val="22"/>
+          <w:szCs w:val="22"/>
+          <w:u w:val="none"/>
+          <w:vertAlign w:val="subscript"/>
+          <w:lang w:val="pt-BR"/>
+        </w:rPr>
+        <w:t>CPF,</w:t>
+      </w:r>
+      <w:r>
+        <w:rPr>
+          <w:rFonts w:ascii="Segoe UI" w:hAnsi="Segoe UI" w:eastAsia="Segoe UI" w:cs="Segoe UI"/>
+          <w:b w:val="1"/>
+          <w:bCs w:val="1"/>
+          <w:i w:val="0"/>
+          <w:iCs w:val="0"/>
+          <w:caps w:val="0"/>
+          <w:smallCaps w:val="0"/>
+          <w:strike w:val="0"/>
+          <w:dstrike w:val="0"/>
+          <w:noProof w:val="0"/>
+          <w:color w:val="000000" w:themeColor="text1" w:themeTint="FF" w:themeShade="FF"/>
+          <w:sz w:val="22"/>
+          <w:szCs w:val="22"/>
+          <w:u w:val="none"/>
+          <w:vertAlign w:val="subscript"/>
+          <w:lang w:val="pt-BR"/>
+        </w:rPr>
+        <w:t xml:space="preserve"> </w:t>
+      </w:r>
+      <w:r>
+        <w:rPr>
+          <w:rFonts w:ascii="Segoe UI" w:hAnsi="Segoe UI" w:eastAsia="Segoe UI" w:cs="Segoe UI"/>
+          <w:b w:val="1"/>
+          <w:bCs w:val="1"/>
+          <w:i w:val="0"/>
+          <w:iCs w:val="0"/>
+          <w:caps w:val="0"/>
+          <w:smallCaps w:val="0"/>
+          <w:strike w:val="0"/>
+          <w:dstrike w:val="0"/>
+          <w:noProof w:val="0"/>
+          <w:color w:val="000000" w:themeColor="text1" w:themeTint="FF" w:themeShade="FF"/>
+          <w:sz w:val="22"/>
+          <w:szCs w:val="22"/>
+          <w:u w:val="none"/>
+          <w:vertAlign w:val="subscript"/>
+          <w:lang w:val="pt-BR"/>
+        </w:rPr>
+        <w:t>Nome</w:t>
+      </w:r>
+      <w:r>
+        <w:rPr>
+          <w:rFonts w:ascii="Segoe UI" w:hAnsi="Segoe UI" w:eastAsia="Segoe UI" w:cs="Segoe UI"/>
+          <w:b w:val="1"/>
+          <w:bCs w:val="1"/>
+          <w:i w:val="0"/>
+          <w:iCs w:val="0"/>
+          <w:caps w:val="0"/>
+          <w:smallCaps w:val="0"/>
+          <w:strike w:val="0"/>
+          <w:dstrike w:val="0"/>
+          <w:noProof w:val="0"/>
+          <w:color w:val="000000" w:themeColor="text1" w:themeTint="FF" w:themeShade="FF"/>
+          <w:sz w:val="22"/>
+          <w:szCs w:val="22"/>
+          <w:u w:val="none"/>
+          <w:vertAlign w:val="subscript"/>
+          <w:lang w:val="pt-BR"/>
+        </w:rPr>
+        <w:t xml:space="preserve"> </w:t>
+      </w:r>
+      <w:r>
+        <w:rPr>
+          <w:rFonts w:ascii="Segoe UI" w:hAnsi="Segoe UI" w:eastAsia="Segoe UI" w:cs="Segoe UI"/>
+          <w:b w:val="1"/>
+          <w:bCs w:val="1"/>
+          <w:i w:val="0"/>
+          <w:iCs w:val="0"/>
+          <w:caps w:val="0"/>
+          <w:smallCaps w:val="0"/>
+          <w:strike w:val="0"/>
+          <w:dstrike w:val="0"/>
+          <w:noProof w:val="0"/>
+          <w:color w:val="000000" w:themeColor="text1" w:themeTint="FF" w:themeShade="FF"/>
+          <w:sz w:val="22"/>
+          <w:szCs w:val="22"/>
+          <w:u w:val="none"/>
+          <w:vertAlign w:val="subscript"/>
+          <w:lang w:val="pt-BR"/>
+        </w:rPr>
+        <w:t xml:space="preserve"> </w:t>
+      </w:r>
+      <w:r>
+        <w:rPr>
+          <w:rFonts w:ascii="Segoe UI" w:hAnsi="Segoe UI" w:eastAsia="Segoe UI" w:cs="Segoe UI"/>
+          <w:b w:val="1"/>
+          <w:bCs w:val="1"/>
+          <w:i w:val="0"/>
+          <w:iCs w:val="0"/>
+          <w:caps w:val="0"/>
+          <w:smallCaps w:val="0"/>
+          <w:strike w:val="0"/>
+          <w:dstrike w:val="0"/>
+          <w:noProof w:val="0"/>
+          <w:color w:val="000000" w:themeColor="text1" w:themeTint="FF" w:themeShade="FF"/>
+          <w:sz w:val="22"/>
+          <w:szCs w:val="22"/>
+          <w:u w:val="none"/>
+          <w:vertAlign w:val="subscript"/>
+          <w:lang w:val="pt-BR"/>
+        </w:rPr>
+        <w:t xml:space="preserve"> </w:t>
+      </w:r>
+      <w:r>
+        <w:rPr>
+          <w:rFonts w:ascii="Segoe UI" w:hAnsi="Segoe UI" w:eastAsia="Segoe UI" w:cs="Segoe UI"/>
+          <w:b w:val="1"/>
+          <w:bCs w:val="1"/>
+          <w:i w:val="0"/>
+          <w:iCs w:val="0"/>
+          <w:caps w:val="0"/>
+          <w:smallCaps w:val="0"/>
+          <w:strike w:val="0"/>
+          <w:dstrike w:val="0"/>
+          <w:noProof w:val="0"/>
+          <w:color w:val="000000" w:themeColor="text1" w:themeTint="FF" w:themeShade="FF"/>
+          <w:sz w:val="22"/>
+          <w:szCs w:val="22"/>
+          <w:u w:val="none"/>
+          <w:vertAlign w:val="superscript"/>
+          <w:lang w:val="pt-BR"/>
+        </w:rPr>
+        <w:t xml:space="preserve">(CLIENTE) </w:t>
+      </w:r>
+    </w:p>
+    <w:p>
+      <w:pPr>
         <w:pStyle w:val="Normal"/>
         <w:spacing w:before="0" w:after="0" w:line="276" w:lineRule="auto"/>
         <w:ind w:left="0" w:right="0" w:firstLine="0"/>
         <w:jc w:val="left"/>
         <w:rPr>
           <w:rFonts w:ascii="Droid Sans Mono" w:hAnsi="Droid Sans Mono" w:eastAsia="Droid Sans Mono" w:cs="Droid Sans Mono"/>
-          <w:sz w:val="20"/>
-          <w:szCs w:val="20"/>
+          <w:sz w:val="22"/>
+          <w:szCs w:val="22"/>
           <w:rtl w:val="0"/>
         </w:rPr>
       </w:pPr>
+    </w:p>
+    <w:p>
+      <w:pPr>
+        <w:pStyle w:val="PargrafodaLista"/>
+        <w:numPr>
+          <w:ilvl w:val="0"/>
+          <w:numId w:val="11"/>
+        </w:numPr>
+        <w:spacing w:before="0" w:after="0" w:line="276" w:lineRule="auto"/>
+        <w:ind w:right="0"/>
+        <w:jc w:val="left"/>
+        <w:rPr>
+          <w:rFonts w:ascii="Calibri" w:hAnsi="Calibri" w:eastAsia="Calibri" w:cs="Calibri"/>
+          <w:caps w:val="0"/>
+          <w:smallCaps w:val="0"/>
+          <w:noProof w:val="0"/>
+          <w:sz w:val="22"/>
+          <w:szCs w:val="22"/>
+          <w:u w:val="none"/>
+          <w:lang w:val="pt-BR"/>
+        </w:rPr>
+      </w:pPr>
+      <w:r>
+        <w:rPr>
+          <w:rFonts w:ascii="Droid Sans Mono" w:hAnsi="Droid Sans Mono" w:eastAsia="Droid Sans Mono" w:cs="Droid Sans Mono"/>
+          <w:sz w:val="22"/>
+          <w:szCs w:val="22"/>
+        </w:rPr>
+        <w:t xml:space="preserve">Projeção </w:t>
+      </w:r>
+      <w:r>
+        <w:rPr>
+          <w:rFonts w:ascii="Droid Sans Mono" w:hAnsi="Droid Sans Mono" w:eastAsia="Droid Sans Mono" w:cs="Droid Sans Mono"/>
+          <w:sz w:val="22"/>
+          <w:szCs w:val="22"/>
+        </w:rPr>
+        <w:t>e</w:t>
+      </w:r>
+      <w:r>
+        <w:rPr>
+          <w:rFonts w:ascii="Droid Sans Mono" w:hAnsi="Droid Sans Mono" w:eastAsia="Droid Sans Mono" w:cs="Droid Sans Mono"/>
+          <w:sz w:val="22"/>
+          <w:szCs w:val="22"/>
+        </w:rPr>
+        <w:t xml:space="preserve"> Seleção (</w:t>
+      </w:r>
+      <w:r>
+        <w:rPr>
+          <w:rFonts w:ascii="Droid Sans Mono" w:hAnsi="Droid Sans Mono" w:eastAsia="Droid Sans Mono" w:cs="Droid Sans Mono"/>
+          <w:sz w:val="22"/>
+          <w:szCs w:val="22"/>
+        </w:rPr>
+        <w:t xml:space="preserve">Obter </w:t>
+      </w:r>
+      <w:r>
+        <w:rPr>
+          <w:rFonts w:ascii="Droid Sans Mono" w:hAnsi="Droid Sans Mono" w:eastAsia="Droid Sans Mono" w:cs="Droid Sans Mono"/>
+          <w:sz w:val="22"/>
+          <w:szCs w:val="22"/>
+        </w:rPr>
+        <w:t xml:space="preserve">CPF e </w:t>
+      </w:r>
+      <w:r>
+        <w:rPr>
+          <w:rFonts w:ascii="Droid Sans Mono" w:hAnsi="Droid Sans Mono" w:eastAsia="Droid Sans Mono" w:cs="Droid Sans Mono"/>
+          <w:sz w:val="22"/>
+          <w:szCs w:val="22"/>
+        </w:rPr>
+        <w:t>N</w:t>
+      </w:r>
+      <w:r>
+        <w:rPr>
+          <w:rFonts w:ascii="Droid Sans Mono" w:hAnsi="Droid Sans Mono" w:eastAsia="Droid Sans Mono" w:cs="Droid Sans Mono"/>
+          <w:sz w:val="22"/>
+          <w:szCs w:val="22"/>
+        </w:rPr>
+        <w:t>ome de Cliente</w:t>
+      </w:r>
+      <w:r>
+        <w:rPr>
+          <w:rFonts w:ascii="Droid Sans Mono" w:hAnsi="Droid Sans Mono" w:eastAsia="Droid Sans Mono" w:cs="Droid Sans Mono"/>
+          <w:sz w:val="22"/>
+          <w:szCs w:val="22"/>
+        </w:rPr>
+        <w:t>s</w:t>
+      </w:r>
+      <w:r>
+        <w:rPr>
+          <w:rFonts w:ascii="Droid Sans Mono" w:hAnsi="Droid Sans Mono" w:eastAsia="Droid Sans Mono" w:cs="Droid Sans Mono"/>
+          <w:sz w:val="22"/>
+          <w:szCs w:val="22"/>
+        </w:rPr>
+        <w:t xml:space="preserve"> que possuem renda mensal maior que R$2000,00)</w:t>
+      </w:r>
+      <w:r>
+        <w:br/>
+      </w:r>
+      <w:r>
+        <w:rPr>
+          <w:rFonts w:ascii="Segoe UI" w:hAnsi="Segoe UI" w:eastAsia="Segoe UI" w:cs="Segoe UI"/>
+          <w:b w:val="1"/>
+          <w:bCs w:val="1"/>
+          <w:i w:val="0"/>
+          <w:iCs w:val="0"/>
+          <w:caps w:val="0"/>
+          <w:smallCaps w:val="0"/>
+          <w:strike w:val="0"/>
+          <w:dstrike w:val="0"/>
+          <w:noProof w:val="0"/>
+          <w:color w:val="000000" w:themeColor="text1" w:themeTint="FF" w:themeShade="FF"/>
+          <w:sz w:val="36"/>
+          <w:szCs w:val="36"/>
+          <w:u w:val="none"/>
+          <w:vertAlign w:val="superscript"/>
+          <w:lang w:val="x-IV"/>
+        </w:rPr>
+        <w:t xml:space="preserve">Π </w:t>
+      </w:r>
+      <w:r>
+        <w:rPr>
+          <w:rFonts w:ascii="Segoe UI" w:hAnsi="Segoe UI" w:eastAsia="Segoe UI" w:cs="Segoe UI"/>
+          <w:b w:val="1"/>
+          <w:bCs w:val="1"/>
+          <w:i w:val="0"/>
+          <w:iCs w:val="0"/>
+          <w:caps w:val="0"/>
+          <w:smallCaps w:val="0"/>
+          <w:strike w:val="0"/>
+          <w:dstrike w:val="0"/>
+          <w:noProof w:val="0"/>
+          <w:color w:val="000000" w:themeColor="text1" w:themeTint="FF" w:themeShade="FF"/>
+          <w:sz w:val="22"/>
+          <w:szCs w:val="22"/>
+          <w:u w:val="none"/>
+          <w:vertAlign w:val="subscript"/>
+          <w:lang w:val="pt-BR"/>
+        </w:rPr>
+        <w:t xml:space="preserve">CPF, Nome </w:t>
+      </w:r>
+      <w:r>
+        <w:rPr>
+          <w:rFonts w:ascii="Segoe UI" w:hAnsi="Segoe UI" w:eastAsia="Segoe UI" w:cs="Segoe UI"/>
+          <w:b w:val="1"/>
+          <w:bCs w:val="1"/>
+          <w:i w:val="0"/>
+          <w:iCs w:val="0"/>
+          <w:caps w:val="0"/>
+          <w:smallCaps w:val="0"/>
+          <w:strike w:val="0"/>
+          <w:dstrike w:val="0"/>
+          <w:noProof w:val="0"/>
+          <w:color w:val="000000" w:themeColor="text1" w:themeTint="FF" w:themeShade="FF"/>
+          <w:sz w:val="36"/>
+          <w:szCs w:val="36"/>
+          <w:u w:val="none"/>
+          <w:vertAlign w:val="superscript"/>
+          <w:lang w:val="pt-BR"/>
+        </w:rPr>
+        <w:t>(</w:t>
+      </w:r>
+      <w:r>
+        <w:rPr>
+          <w:rFonts w:ascii="Segoe UI" w:hAnsi="Segoe UI" w:eastAsia="Segoe UI" w:cs="Segoe UI"/>
+          <w:b w:val="1"/>
+          <w:bCs w:val="1"/>
+          <w:i w:val="0"/>
+          <w:iCs w:val="0"/>
+          <w:caps w:val="0"/>
+          <w:smallCaps w:val="0"/>
+          <w:strike w:val="0"/>
+          <w:dstrike w:val="0"/>
+          <w:noProof w:val="0"/>
+          <w:color w:val="000000" w:themeColor="text1" w:themeTint="FF" w:themeShade="FF"/>
+          <w:sz w:val="36"/>
+          <w:szCs w:val="36"/>
+          <w:u w:val="none"/>
+          <w:vertAlign w:val="superscript"/>
+          <w:lang w:val="pt-BR"/>
+        </w:rPr>
+        <w:t>σ</w:t>
+      </w:r>
+      <w:r>
+        <w:rPr>
+          <w:rFonts w:ascii="Segoe UI" w:hAnsi="Segoe UI" w:eastAsia="Segoe UI" w:cs="Segoe UI"/>
+          <w:b w:val="1"/>
+          <w:bCs w:val="1"/>
+          <w:i w:val="0"/>
+          <w:iCs w:val="0"/>
+          <w:caps w:val="0"/>
+          <w:smallCaps w:val="0"/>
+          <w:strike w:val="0"/>
+          <w:dstrike w:val="0"/>
+          <w:noProof w:val="0"/>
+          <w:color w:val="000000" w:themeColor="text1" w:themeTint="FF" w:themeShade="FF"/>
+          <w:sz w:val="22"/>
+          <w:szCs w:val="22"/>
+          <w:u w:val="none"/>
+          <w:vertAlign w:val="subscript"/>
+          <w:lang w:val="pt-BR"/>
+        </w:rPr>
+        <w:t xml:space="preserve"> (</w:t>
+      </w:r>
+      <w:r>
+        <w:rPr>
+          <w:rFonts w:ascii="Segoe UI" w:hAnsi="Segoe UI" w:eastAsia="Segoe UI" w:cs="Segoe UI"/>
+          <w:b w:val="1"/>
+          <w:bCs w:val="1"/>
+          <w:i w:val="0"/>
+          <w:iCs w:val="0"/>
+          <w:caps w:val="0"/>
+          <w:smallCaps w:val="0"/>
+          <w:strike w:val="0"/>
+          <w:dstrike w:val="0"/>
+          <w:noProof w:val="0"/>
+          <w:color w:val="000000" w:themeColor="text1" w:themeTint="FF" w:themeShade="FF"/>
+          <w:sz w:val="22"/>
+          <w:szCs w:val="22"/>
+          <w:u w:val="none"/>
+          <w:vertAlign w:val="subscript"/>
+          <w:lang w:val="pt-BR"/>
+        </w:rPr>
+        <w:t>CLIENTE.</w:t>
+      </w:r>
+      <w:r>
+        <w:rPr>
+          <w:rFonts w:ascii="Segoe UI" w:hAnsi="Segoe UI" w:eastAsia="Segoe UI" w:cs="Segoe UI"/>
+          <w:b w:val="1"/>
+          <w:bCs w:val="1"/>
+          <w:i w:val="0"/>
+          <w:iCs w:val="0"/>
+          <w:caps w:val="0"/>
+          <w:smallCaps w:val="0"/>
+          <w:strike w:val="0"/>
+          <w:dstrike w:val="0"/>
+          <w:noProof w:val="0"/>
+          <w:color w:val="000000" w:themeColor="text1" w:themeTint="FF" w:themeShade="FF"/>
+          <w:sz w:val="22"/>
+          <w:szCs w:val="22"/>
+          <w:u w:val="none"/>
+          <w:vertAlign w:val="subscript"/>
+          <w:lang w:val="pt-BR"/>
+        </w:rPr>
+        <w:t xml:space="preserve">Renda &gt; 2000,00) </w:t>
+      </w:r>
+      <w:r>
+        <w:rPr>
+          <w:rFonts w:ascii="Segoe UI" w:hAnsi="Segoe UI" w:eastAsia="Segoe UI" w:cs="Segoe UI"/>
+          <w:b w:val="1"/>
+          <w:bCs w:val="1"/>
+          <w:i w:val="0"/>
+          <w:iCs w:val="0"/>
+          <w:caps w:val="0"/>
+          <w:smallCaps w:val="0"/>
+          <w:strike w:val="0"/>
+          <w:dstrike w:val="0"/>
+          <w:noProof w:val="0"/>
+          <w:color w:val="000000" w:themeColor="text1" w:themeTint="FF" w:themeShade="FF"/>
+          <w:sz w:val="22"/>
+          <w:szCs w:val="22"/>
+          <w:u w:val="none"/>
+          <w:vertAlign w:val="superscript"/>
+          <w:lang w:val="pt-BR"/>
+        </w:rPr>
+        <w:t>(CLIENTE</w:t>
+      </w:r>
+      <w:r>
+        <w:rPr>
+          <w:rFonts w:ascii="Segoe UI" w:hAnsi="Segoe UI" w:eastAsia="Segoe UI" w:cs="Segoe UI"/>
+          <w:b w:val="1"/>
+          <w:bCs w:val="1"/>
+          <w:i w:val="0"/>
+          <w:iCs w:val="0"/>
+          <w:caps w:val="0"/>
+          <w:smallCaps w:val="0"/>
+          <w:strike w:val="0"/>
+          <w:dstrike w:val="0"/>
+          <w:noProof w:val="0"/>
+          <w:color w:val="000000" w:themeColor="text1" w:themeTint="FF" w:themeShade="FF"/>
+          <w:sz w:val="22"/>
+          <w:szCs w:val="22"/>
+          <w:u w:val="none"/>
+          <w:vertAlign w:val="superscript"/>
+          <w:lang w:val="pt-BR"/>
+        </w:rPr>
+        <w:t>)</w:t>
+      </w:r>
+      <w:r>
+        <w:rPr>
+          <w:rFonts w:ascii="Segoe UI" w:hAnsi="Segoe UI" w:eastAsia="Segoe UI" w:cs="Segoe UI"/>
+          <w:b w:val="1"/>
+          <w:bCs w:val="1"/>
+          <w:i w:val="0"/>
+          <w:iCs w:val="0"/>
+          <w:caps w:val="0"/>
+          <w:smallCaps w:val="0"/>
+          <w:strike w:val="0"/>
+          <w:dstrike w:val="0"/>
+          <w:noProof w:val="0"/>
+          <w:color w:val="000000" w:themeColor="text1" w:themeTint="FF" w:themeShade="FF"/>
+          <w:sz w:val="36"/>
+          <w:szCs w:val="36"/>
+          <w:u w:val="none"/>
+          <w:vertAlign w:val="superscript"/>
+          <w:lang w:val="pt-BR"/>
+        </w:rPr>
+        <w:t>)</w:t>
+      </w:r>
+    </w:p>
+    <w:p>
+      <w:pPr>
+        <w:ind w:firstLine="720"/>
+        <w:rPr>
+          <w:rFonts w:ascii="Symbol" w:hAnsi="Symbol" w:eastAsia="Symbol" w:cs="Symbol"/>
+          <w:b w:val="0"/>
+          <w:bCs w:val="0"/>
+          <w:i w:val="0"/>
+          <w:iCs w:val="0"/>
+          <w:caps w:val="0"/>
+          <w:smallCaps w:val="0"/>
+          <w:noProof w:val="0"/>
+          <w:color w:val="000000" w:themeColor="text1" w:themeTint="FF" w:themeShade="FF"/>
+          <w:sz w:val="32"/>
+          <w:szCs w:val="32"/>
+          <w:lang w:val="pt-BR"/>
+        </w:rPr>
+      </w:pPr>
+    </w:p>
+    <w:p>
+      <w:pPr>
+        <w:spacing w:before="0" w:after="0" w:line="276" w:lineRule="auto"/>
+        <w:ind w:left="0" w:right="0" w:firstLine="0"/>
+        <w:jc w:val="left"/>
+        <w:rPr>
+          <w:rFonts w:ascii="Droid Sans Mono" w:hAnsi="Droid Sans Mono" w:eastAsia="Droid Sans Mono" w:cs="Droid Sans Mono"/>
+          <w:sz w:val="20"/>
+          <w:szCs w:val="20"/>
+        </w:rPr>
+      </w:pPr>
+      <w:r>
+        <w:rPr>
+          <w:rFonts w:ascii="Droid Sans Mono" w:hAnsi="Droid Sans Mono" w:eastAsia="Droid Sans Mono" w:cs="Droid Sans Mono"/>
+          <w:sz w:val="20"/>
+          <w:szCs w:val="20"/>
+        </w:rPr>
+        <w:t xml:space="preserve">3.2) </w:t>
+      </w:r>
+      <w:r>
+        <w:rPr>
+          <w:rFonts w:ascii="Droid Sans Mono" w:hAnsi="Droid Sans Mono" w:eastAsia="Droid Sans Mono" w:cs="Droid Sans Mono"/>
+          <w:sz w:val="20"/>
+          <w:szCs w:val="20"/>
+        </w:rPr>
+        <w:t>U</w:t>
+      </w:r>
+      <w:r>
+        <w:rPr>
+          <w:rFonts w:ascii="Droid Sans Mono" w:hAnsi="Droid Sans Mono" w:eastAsia="Droid Sans Mono" w:cs="Droid Sans Mono"/>
+          <w:sz w:val="20"/>
+          <w:szCs w:val="20"/>
+        </w:rPr>
+        <w:t>nião e diferença</w:t>
+      </w:r>
+      <w:r>
+        <w:rPr>
+          <w:rFonts w:ascii="Droid Sans Mono" w:hAnsi="Droid Sans Mono" w:eastAsia="Droid Sans Mono" w:cs="Droid Sans Mono"/>
+          <w:sz w:val="20"/>
+          <w:szCs w:val="20"/>
+        </w:rPr>
+        <w:t>:</w:t>
+      </w:r>
     </w:p>
     <w:p>
       <w:pPr>
@@ -3255,7 +4113,1481 @@
         </w:rPr>
       </w:pPr>
     </w:p>
-    <w:p xmlns:wp14="http://schemas.microsoft.com/office/word/2010/wordml" wp14:textId="5A031A81">
+    <w:p>
+      <w:pPr>
+        <w:pStyle w:val="PargrafodaLista"/>
+        <w:numPr>
+          <w:ilvl w:val="0"/>
+          <w:numId w:val="12"/>
+        </w:numPr>
+        <w:spacing w:before="0" w:after="0" w:line="276" w:lineRule="auto"/>
+        <w:ind w:right="0"/>
+        <w:jc w:val="left"/>
+        <w:rPr>
+          <w:rFonts w:ascii="Calibri" w:hAnsi="Calibri" w:eastAsia="Calibri" w:cs="Calibri"/>
+          <w:caps w:val="0"/>
+          <w:smallCaps w:val="0"/>
+          <w:noProof w:val="0"/>
+          <w:sz w:val="22"/>
+          <w:szCs w:val="22"/>
+          <w:u w:val="none"/>
+          <w:lang w:val="pt-BR"/>
+        </w:rPr>
+      </w:pPr>
+      <w:r>
+        <w:rPr>
+          <w:rFonts w:ascii="Droid Sans Mono" w:hAnsi="Droid Sans Mono" w:eastAsia="Droid Sans Mono" w:cs="Droid Sans Mono"/>
+          <w:sz w:val="22"/>
+          <w:szCs w:val="22"/>
+        </w:rPr>
+        <w:t>União</w:t>
+      </w:r>
+      <w:r>
+        <w:rPr>
+          <w:rFonts w:ascii="Droid Sans Mono" w:hAnsi="Droid Sans Mono" w:eastAsia="Droid Sans Mono" w:cs="Droid Sans Mono"/>
+          <w:sz w:val="22"/>
+          <w:szCs w:val="22"/>
+        </w:rPr>
+        <w:t xml:space="preserve"> (Obter </w:t>
+      </w:r>
+      <w:r>
+        <w:rPr>
+          <w:rFonts w:ascii="Droid Sans Mono" w:hAnsi="Droid Sans Mono" w:eastAsia="Droid Sans Mono" w:cs="Droid Sans Mono"/>
+          <w:sz w:val="22"/>
+          <w:szCs w:val="22"/>
+        </w:rPr>
+        <w:t xml:space="preserve">Contrato </w:t>
+      </w:r>
+      <w:r>
+        <w:rPr>
+          <w:rFonts w:ascii="Droid Sans Mono" w:hAnsi="Droid Sans Mono" w:eastAsia="Droid Sans Mono" w:cs="Droid Sans Mono"/>
+          <w:sz w:val="22"/>
+          <w:szCs w:val="22"/>
+        </w:rPr>
+        <w:t>qu</w:t>
+      </w:r>
+      <w:r>
+        <w:rPr>
+          <w:rFonts w:ascii="Droid Sans Mono" w:hAnsi="Droid Sans Mono" w:eastAsia="Droid Sans Mono" w:cs="Droid Sans Mono"/>
+          <w:sz w:val="22"/>
+          <w:szCs w:val="22"/>
+        </w:rPr>
+        <w:t>e</w:t>
+      </w:r>
+      <w:r>
+        <w:rPr>
+          <w:rFonts w:ascii="Droid Sans Mono" w:hAnsi="Droid Sans Mono" w:eastAsia="Droid Sans Mono" w:cs="Droid Sans Mono"/>
+          <w:sz w:val="22"/>
+          <w:szCs w:val="22"/>
+        </w:rPr>
+        <w:t xml:space="preserve"> </w:t>
+      </w:r>
+      <w:r>
+        <w:rPr>
+          <w:rFonts w:ascii="Droid Sans Mono" w:hAnsi="Droid Sans Mono" w:eastAsia="Droid Sans Mono" w:cs="Droid Sans Mono"/>
+          <w:sz w:val="22"/>
+          <w:szCs w:val="22"/>
+        </w:rPr>
+        <w:t>Aluno</w:t>
+      </w:r>
+      <w:r>
+        <w:rPr>
+          <w:rFonts w:ascii="Droid Sans Mono" w:hAnsi="Droid Sans Mono" w:eastAsia="Droid Sans Mono" w:cs="Droid Sans Mono"/>
+          <w:sz w:val="22"/>
+          <w:szCs w:val="22"/>
+        </w:rPr>
+        <w:t xml:space="preserve"> precis</w:t>
+      </w:r>
+      <w:r>
+        <w:rPr>
+          <w:rFonts w:ascii="Droid Sans Mono" w:hAnsi="Droid Sans Mono" w:eastAsia="Droid Sans Mono" w:cs="Droid Sans Mono"/>
+          <w:sz w:val="22"/>
+          <w:szCs w:val="22"/>
+        </w:rPr>
+        <w:t>a</w:t>
+      </w:r>
+      <w:r>
+        <w:rPr>
+          <w:rFonts w:ascii="Droid Sans Mono" w:hAnsi="Droid Sans Mono" w:eastAsia="Droid Sans Mono" w:cs="Droid Sans Mono"/>
+          <w:sz w:val="22"/>
+          <w:szCs w:val="22"/>
+        </w:rPr>
+        <w:t xml:space="preserve"> de Responsável (cliente-R) ou de garantidor (cliente-G</w:t>
+      </w:r>
+      <w:r>
+        <w:rPr>
+          <w:rFonts w:ascii="Droid Sans Mono" w:hAnsi="Droid Sans Mono" w:eastAsia="Droid Sans Mono" w:cs="Droid Sans Mono"/>
+          <w:sz w:val="22"/>
+          <w:szCs w:val="22"/>
+        </w:rPr>
+        <w:t>))</w:t>
+      </w:r>
+      <w:r>
+        <w:br/>
+      </w:r>
+      <w:r>
+        <w:rPr>
+          <w:rFonts w:ascii="Segoe UI" w:hAnsi="Segoe UI" w:eastAsia="Segoe UI" w:cs="Segoe UI"/>
+          <w:b w:val="1"/>
+          <w:bCs w:val="1"/>
+          <w:i w:val="0"/>
+          <w:iCs w:val="0"/>
+          <w:caps w:val="0"/>
+          <w:smallCaps w:val="0"/>
+          <w:strike w:val="0"/>
+          <w:dstrike w:val="0"/>
+          <w:noProof w:val="0"/>
+          <w:color w:val="000000" w:themeColor="text1" w:themeTint="FF" w:themeShade="FF"/>
+          <w:sz w:val="36"/>
+          <w:szCs w:val="36"/>
+          <w:u w:val="none"/>
+          <w:vertAlign w:val="superscript"/>
+          <w:lang w:val="x-IV"/>
+        </w:rPr>
+        <w:t xml:space="preserve">Π </w:t>
+      </w:r>
+      <w:r>
+        <w:rPr>
+          <w:rFonts w:ascii="Segoe UI" w:hAnsi="Segoe UI" w:eastAsia="Segoe UI" w:cs="Segoe UI"/>
+          <w:b w:val="1"/>
+          <w:bCs w:val="1"/>
+          <w:i w:val="0"/>
+          <w:iCs w:val="0"/>
+          <w:caps w:val="0"/>
+          <w:smallCaps w:val="0"/>
+          <w:strike w:val="0"/>
+          <w:dstrike w:val="0"/>
+          <w:noProof w:val="0"/>
+          <w:color w:val="000000" w:themeColor="text1" w:themeTint="FF" w:themeShade="FF"/>
+          <w:sz w:val="22"/>
+          <w:szCs w:val="22"/>
+          <w:u w:val="none"/>
+          <w:vertAlign w:val="subscript"/>
+          <w:lang w:val="pt-BR"/>
+        </w:rPr>
+        <w:t>C</w:t>
+      </w:r>
+      <w:r>
+        <w:rPr>
+          <w:rFonts w:ascii="Segoe UI" w:hAnsi="Segoe UI" w:eastAsia="Segoe UI" w:cs="Segoe UI"/>
+          <w:b w:val="1"/>
+          <w:bCs w:val="1"/>
+          <w:i w:val="0"/>
+          <w:iCs w:val="0"/>
+          <w:caps w:val="0"/>
+          <w:smallCaps w:val="0"/>
+          <w:strike w:val="0"/>
+          <w:dstrike w:val="0"/>
+          <w:noProof w:val="0"/>
+          <w:color w:val="000000" w:themeColor="text1" w:themeTint="FF" w:themeShade="FF"/>
+          <w:sz w:val="22"/>
+          <w:szCs w:val="22"/>
+          <w:u w:val="none"/>
+          <w:vertAlign w:val="subscript"/>
+          <w:lang w:val="pt-BR"/>
+        </w:rPr>
+        <w:t>ONTRATO.NumContrato</w:t>
+      </w:r>
+      <w:r>
+        <w:rPr>
+          <w:rFonts w:ascii="Segoe UI" w:hAnsi="Segoe UI" w:eastAsia="Segoe UI" w:cs="Segoe UI"/>
+          <w:b w:val="1"/>
+          <w:bCs w:val="1"/>
+          <w:i w:val="0"/>
+          <w:iCs w:val="0"/>
+          <w:caps w:val="0"/>
+          <w:smallCaps w:val="0"/>
+          <w:strike w:val="0"/>
+          <w:dstrike w:val="0"/>
+          <w:noProof w:val="0"/>
+          <w:color w:val="000000" w:themeColor="text1" w:themeTint="FF" w:themeShade="FF"/>
+          <w:sz w:val="22"/>
+          <w:szCs w:val="22"/>
+          <w:u w:val="none"/>
+          <w:vertAlign w:val="subscript"/>
+          <w:lang w:val="pt-BR"/>
+        </w:rPr>
+        <w:t xml:space="preserve"> </w:t>
+      </w:r>
+      <w:r>
+        <w:rPr>
+          <w:rFonts w:ascii="Segoe UI" w:hAnsi="Segoe UI" w:eastAsia="Segoe UI" w:cs="Segoe UI"/>
+          <w:b w:val="1"/>
+          <w:bCs w:val="1"/>
+          <w:i w:val="0"/>
+          <w:iCs w:val="0"/>
+          <w:caps w:val="0"/>
+          <w:smallCaps w:val="0"/>
+          <w:strike w:val="0"/>
+          <w:dstrike w:val="0"/>
+          <w:noProof w:val="0"/>
+          <w:color w:val="000000" w:themeColor="text1" w:themeTint="FF" w:themeShade="FF"/>
+          <w:sz w:val="36"/>
+          <w:szCs w:val="36"/>
+          <w:u w:val="none"/>
+          <w:vertAlign w:val="superscript"/>
+          <w:lang w:val="pt-BR"/>
+        </w:rPr>
+        <w:t>(</w:t>
+      </w:r>
+      <w:r>
+        <w:rPr>
+          <w:rFonts w:ascii="Segoe UI" w:hAnsi="Segoe UI" w:eastAsia="Segoe UI" w:cs="Segoe UI"/>
+          <w:b w:val="1"/>
+          <w:bCs w:val="1"/>
+          <w:i w:val="0"/>
+          <w:iCs w:val="0"/>
+          <w:caps w:val="0"/>
+          <w:smallCaps w:val="0"/>
+          <w:strike w:val="0"/>
+          <w:dstrike w:val="0"/>
+          <w:noProof w:val="0"/>
+          <w:color w:val="000000" w:themeColor="text1" w:themeTint="FF" w:themeShade="FF"/>
+          <w:sz w:val="36"/>
+          <w:szCs w:val="36"/>
+          <w:u w:val="none"/>
+          <w:vertAlign w:val="superscript"/>
+          <w:lang w:val="pt-BR"/>
+        </w:rPr>
+        <w:t xml:space="preserve">σ </w:t>
+      </w:r>
+      <w:r>
+        <w:rPr>
+          <w:rFonts w:ascii="Segoe UI" w:hAnsi="Segoe UI" w:eastAsia="Segoe UI" w:cs="Segoe UI"/>
+          <w:b w:val="1"/>
+          <w:bCs w:val="1"/>
+          <w:i w:val="0"/>
+          <w:iCs w:val="0"/>
+          <w:caps w:val="0"/>
+          <w:smallCaps w:val="0"/>
+          <w:strike w:val="0"/>
+          <w:dstrike w:val="0"/>
+          <w:noProof w:val="0"/>
+          <w:color w:val="000000" w:themeColor="text1" w:themeTint="FF" w:themeShade="FF"/>
+          <w:sz w:val="22"/>
+          <w:szCs w:val="22"/>
+          <w:u w:val="none"/>
+          <w:vertAlign w:val="subscript"/>
+          <w:lang w:val="pt-BR"/>
+        </w:rPr>
+        <w:t xml:space="preserve">(CONTRATO. FK_A_FK_CLIENTE_Id &lt;&gt; FK_R_FK_CLIENTE_Id) </w:t>
+      </w:r>
+      <w:r>
+        <w:rPr>
+          <w:rFonts w:ascii="Segoe UI" w:hAnsi="Segoe UI" w:eastAsia="Segoe UI" w:cs="Segoe UI"/>
+          <w:b w:val="1"/>
+          <w:bCs w:val="1"/>
+          <w:i w:val="0"/>
+          <w:iCs w:val="0"/>
+          <w:caps w:val="0"/>
+          <w:smallCaps w:val="0"/>
+          <w:strike w:val="0"/>
+          <w:dstrike w:val="0"/>
+          <w:noProof w:val="0"/>
+          <w:color w:val="000000" w:themeColor="text1" w:themeTint="FF" w:themeShade="FF"/>
+          <w:sz w:val="22"/>
+          <w:szCs w:val="22"/>
+          <w:u w:val="none"/>
+          <w:vertAlign w:val="superscript"/>
+          <w:lang w:val="pt-BR"/>
+        </w:rPr>
+        <w:t xml:space="preserve">(CLIENTE </w:t>
+      </w:r>
+      <w:r>
+        <w:rPr>
+          <w:rFonts w:ascii="Segoe UI" w:hAnsi="Segoe UI" w:eastAsia="Segoe UI" w:cs="Segoe UI"/>
+          <w:b w:val="0"/>
+          <w:bCs w:val="0"/>
+          <w:i w:val="0"/>
+          <w:iCs w:val="0"/>
+          <w:caps w:val="0"/>
+          <w:smallCaps w:val="0"/>
+          <w:strike w:val="0"/>
+          <w:dstrike w:val="0"/>
+          <w:noProof w:val="0"/>
+          <w:color w:val="000000" w:themeColor="text1" w:themeTint="FF" w:themeShade="FF"/>
+          <w:sz w:val="32"/>
+          <w:szCs w:val="32"/>
+          <w:u w:val="none"/>
+          <w:vertAlign w:val="superscript"/>
+          <w:lang w:val="pt-BR"/>
+        </w:rPr>
+        <w:t>×</w:t>
+      </w:r>
+      <w:r>
+        <w:rPr>
+          <w:rFonts w:ascii="Segoe UI" w:hAnsi="Segoe UI" w:eastAsia="Segoe UI" w:cs="Segoe UI"/>
+          <w:b w:val="1"/>
+          <w:bCs w:val="1"/>
+          <w:i w:val="0"/>
+          <w:iCs w:val="0"/>
+          <w:caps w:val="0"/>
+          <w:smallCaps w:val="0"/>
+          <w:strike w:val="0"/>
+          <w:dstrike w:val="0"/>
+          <w:noProof w:val="0"/>
+          <w:color w:val="000000" w:themeColor="text1" w:themeTint="FF" w:themeShade="FF"/>
+          <w:sz w:val="22"/>
+          <w:szCs w:val="22"/>
+          <w:u w:val="none"/>
+          <w:vertAlign w:val="superscript"/>
+          <w:lang w:val="pt-BR"/>
+        </w:rPr>
+        <w:t xml:space="preserve"> CONTRATO)</w:t>
+      </w:r>
+      <w:r>
+        <w:rPr>
+          <w:rFonts w:ascii="Segoe UI" w:hAnsi="Segoe UI" w:eastAsia="Segoe UI" w:cs="Segoe UI"/>
+          <w:b w:val="1"/>
+          <w:bCs w:val="1"/>
+          <w:i w:val="0"/>
+          <w:iCs w:val="0"/>
+          <w:caps w:val="0"/>
+          <w:smallCaps w:val="0"/>
+          <w:strike w:val="0"/>
+          <w:dstrike w:val="0"/>
+          <w:noProof w:val="0"/>
+          <w:color w:val="000000" w:themeColor="text1" w:themeTint="FF" w:themeShade="FF"/>
+          <w:sz w:val="36"/>
+          <w:szCs w:val="36"/>
+          <w:u w:val="none"/>
+          <w:vertAlign w:val="superscript"/>
+          <w:lang w:val="pt-BR"/>
+        </w:rPr>
+        <w:t>)</w:t>
+      </w:r>
+    </w:p>
+    <w:p>
+      <w:pPr>
+        <w:pStyle w:val="Normal"/>
+        <w:jc w:val="left"/>
+        <w:rPr>
+          <w:rFonts w:ascii="Cambria Math" w:hAnsi="Cambria Math" w:eastAsia="Cambria Math" w:cs="Cambria Math"/>
+          <w:b w:val="0"/>
+          <w:bCs w:val="0"/>
+          <w:i w:val="1"/>
+          <w:iCs w:val="1"/>
+          <w:caps w:val="0"/>
+          <w:smallCaps w:val="0"/>
+          <w:strike w:val="0"/>
+          <w:dstrike w:val="0"/>
+          <w:noProof w:val="0"/>
+          <w:color w:val="000000" w:themeColor="text1" w:themeTint="FF" w:themeShade="FF"/>
+          <w:sz w:val="22"/>
+          <w:szCs w:val="22"/>
+          <w:u w:val="none"/>
+          <w:lang w:val="x-IV"/>
+        </w:rPr>
+      </w:pPr>
+      <w:r>
+        <w:rPr>
+          <w:rFonts w:ascii="Segoe UI" w:hAnsi="Segoe UI" w:eastAsia="Segoe UI" w:cs="Segoe UI"/>
+          <w:b w:val="0"/>
+          <w:bCs w:val="0"/>
+          <w:i w:val="0"/>
+          <w:iCs w:val="0"/>
+          <w:caps w:val="0"/>
+          <w:smallCaps w:val="0"/>
+          <w:strike w:val="0"/>
+          <w:dstrike w:val="0"/>
+          <w:noProof w:val="0"/>
+          <w:color w:val="000000" w:themeColor="text1" w:themeTint="FF" w:themeShade="FF"/>
+          <w:sz w:val="22"/>
+          <w:szCs w:val="22"/>
+          <w:u w:val="none"/>
+          <w:lang w:val="pt-BR"/>
+        </w:rPr>
+        <w:t xml:space="preserve">                                               </w:t>
+      </w:r>
+      <w:r>
+        <w:rPr>
+          <w:rFonts w:ascii="Segoe UI" w:hAnsi="Segoe UI" w:eastAsia="Segoe UI" w:cs="Segoe UI"/>
+          <w:b w:val="1"/>
+          <w:bCs w:val="1"/>
+          <w:i w:val="0"/>
+          <w:iCs w:val="0"/>
+          <w:caps w:val="0"/>
+          <w:smallCaps w:val="0"/>
+          <w:strike w:val="0"/>
+          <w:dstrike w:val="0"/>
+          <w:noProof w:val="0"/>
+          <w:color w:val="000000" w:themeColor="text1" w:themeTint="FF" w:themeShade="FF"/>
+          <w:sz w:val="36"/>
+          <w:szCs w:val="36"/>
+          <w:u w:val="none"/>
+          <w:vertAlign w:val="superscript"/>
+          <w:lang w:val="pt-BR"/>
+        </w:rPr>
+        <w:t>∪</w:t>
+      </w:r>
+      <w:r>
+        <w:rPr>
+          <w:rFonts w:ascii="Segoe UI" w:hAnsi="Segoe UI" w:eastAsia="Segoe UI" w:cs="Segoe UI"/>
+          <w:b w:val="1"/>
+          <w:bCs w:val="1"/>
+          <w:i w:val="0"/>
+          <w:iCs w:val="0"/>
+          <w:caps w:val="0"/>
+          <w:smallCaps w:val="0"/>
+          <w:strike w:val="0"/>
+          <w:dstrike w:val="0"/>
+          <w:noProof w:val="0"/>
+          <w:color w:val="000000" w:themeColor="text1" w:themeTint="FF" w:themeShade="FF"/>
+          <w:sz w:val="36"/>
+          <w:szCs w:val="36"/>
+          <w:u w:val="none"/>
+          <w:vertAlign w:val="superscript"/>
+          <w:lang w:val="pt-BR"/>
+        </w:rPr>
+        <w:t xml:space="preserve"> </w:t>
+      </w:r>
+    </w:p>
+    <w:p>
+      <w:pPr>
+        <w:pStyle w:val="Normal"/>
+        <w:spacing w:before="0" w:after="0" w:line="276" w:lineRule="auto"/>
+        <w:ind w:left="0" w:right="0"/>
+        <w:jc w:val="left"/>
+        <w:rPr>
+          <w:rFonts w:ascii="Segoe UI" w:hAnsi="Segoe UI" w:eastAsia="Segoe UI" w:cs="Segoe UI"/>
+          <w:b w:val="1"/>
+          <w:bCs w:val="1"/>
+          <w:i w:val="0"/>
+          <w:iCs w:val="0"/>
+          <w:caps w:val="0"/>
+          <w:smallCaps w:val="0"/>
+          <w:strike w:val="0"/>
+          <w:dstrike w:val="0"/>
+          <w:noProof w:val="0"/>
+          <w:color w:val="000000" w:themeColor="text1" w:themeTint="FF" w:themeShade="FF"/>
+          <w:sz w:val="32"/>
+          <w:szCs w:val="32"/>
+          <w:u w:val="none"/>
+          <w:vertAlign w:val="superscript"/>
+          <w:lang w:val="pt-BR"/>
+        </w:rPr>
+      </w:pPr>
+      <w:r>
+        <w:rPr>
+          <w:rFonts w:ascii="Segoe UI" w:hAnsi="Segoe UI" w:eastAsia="Segoe UI" w:cs="Segoe UI"/>
+          <w:b w:val="1"/>
+          <w:bCs w:val="1"/>
+          <w:i w:val="0"/>
+          <w:iCs w:val="0"/>
+          <w:caps w:val="0"/>
+          <w:smallCaps w:val="0"/>
+          <w:strike w:val="0"/>
+          <w:dstrike w:val="0"/>
+          <w:noProof w:val="0"/>
+          <w:color w:val="000000" w:themeColor="text1" w:themeTint="FF" w:themeShade="FF"/>
+          <w:sz w:val="36"/>
+          <w:szCs w:val="36"/>
+          <w:u w:val="none"/>
+          <w:vertAlign w:val="superscript"/>
+          <w:lang w:val="x-IV"/>
+        </w:rPr>
+        <w:t xml:space="preserve">        </w:t>
+      </w:r>
+      <w:r>
+        <w:rPr>
+          <w:rFonts w:ascii="Segoe UI" w:hAnsi="Segoe UI" w:eastAsia="Segoe UI" w:cs="Segoe UI"/>
+          <w:b w:val="1"/>
+          <w:bCs w:val="1"/>
+          <w:i w:val="0"/>
+          <w:iCs w:val="0"/>
+          <w:caps w:val="0"/>
+          <w:smallCaps w:val="0"/>
+          <w:strike w:val="0"/>
+          <w:dstrike w:val="0"/>
+          <w:noProof w:val="0"/>
+          <w:color w:val="000000" w:themeColor="text1" w:themeTint="FF" w:themeShade="FF"/>
+          <w:sz w:val="36"/>
+          <w:szCs w:val="36"/>
+          <w:u w:val="none"/>
+          <w:vertAlign w:val="superscript"/>
+          <w:lang w:val="x-IV"/>
+        </w:rPr>
+        <w:t xml:space="preserve"> </w:t>
+      </w:r>
+      <w:r>
+        <w:rPr>
+          <w:rFonts w:ascii="Segoe UI" w:hAnsi="Segoe UI" w:eastAsia="Segoe UI" w:cs="Segoe UI"/>
+          <w:b w:val="1"/>
+          <w:bCs w:val="1"/>
+          <w:i w:val="0"/>
+          <w:iCs w:val="0"/>
+          <w:caps w:val="0"/>
+          <w:smallCaps w:val="0"/>
+          <w:strike w:val="0"/>
+          <w:dstrike w:val="0"/>
+          <w:noProof w:val="0"/>
+          <w:color w:val="000000" w:themeColor="text1" w:themeTint="FF" w:themeShade="FF"/>
+          <w:sz w:val="36"/>
+          <w:szCs w:val="36"/>
+          <w:u w:val="none"/>
+          <w:vertAlign w:val="superscript"/>
+          <w:lang w:val="x-IV"/>
+        </w:rPr>
+        <w:t xml:space="preserve">Π </w:t>
+      </w:r>
+      <w:r>
+        <w:rPr>
+          <w:rFonts w:ascii="Segoe UI" w:hAnsi="Segoe UI" w:eastAsia="Segoe UI" w:cs="Segoe UI"/>
+          <w:b w:val="1"/>
+          <w:bCs w:val="1"/>
+          <w:i w:val="0"/>
+          <w:iCs w:val="0"/>
+          <w:caps w:val="0"/>
+          <w:smallCaps w:val="0"/>
+          <w:strike w:val="0"/>
+          <w:dstrike w:val="0"/>
+          <w:noProof w:val="0"/>
+          <w:color w:val="000000" w:themeColor="text1" w:themeTint="FF" w:themeShade="FF"/>
+          <w:sz w:val="22"/>
+          <w:szCs w:val="22"/>
+          <w:u w:val="none"/>
+          <w:vertAlign w:val="subscript"/>
+          <w:lang w:val="pt-BR"/>
+        </w:rPr>
+        <w:t>CONTRATO.</w:t>
+      </w:r>
+      <w:r>
+        <w:rPr>
+          <w:rFonts w:ascii="Segoe UI" w:hAnsi="Segoe UI" w:eastAsia="Segoe UI" w:cs="Segoe UI"/>
+          <w:b w:val="1"/>
+          <w:bCs w:val="1"/>
+          <w:i w:val="0"/>
+          <w:iCs w:val="0"/>
+          <w:caps w:val="0"/>
+          <w:smallCaps w:val="0"/>
+          <w:strike w:val="0"/>
+          <w:dstrike w:val="0"/>
+          <w:noProof w:val="0"/>
+          <w:color w:val="000000" w:themeColor="text1" w:themeTint="FF" w:themeShade="FF"/>
+          <w:sz w:val="22"/>
+          <w:szCs w:val="22"/>
+          <w:u w:val="none"/>
+          <w:vertAlign w:val="subscript"/>
+          <w:lang w:val="pt-BR"/>
+        </w:rPr>
+        <w:t>NumContrato</w:t>
+      </w:r>
+      <w:r>
+        <w:rPr>
+          <w:rFonts w:ascii="Segoe UI" w:hAnsi="Segoe UI" w:eastAsia="Segoe UI" w:cs="Segoe UI"/>
+          <w:b w:val="1"/>
+          <w:bCs w:val="1"/>
+          <w:i w:val="0"/>
+          <w:iCs w:val="0"/>
+          <w:caps w:val="0"/>
+          <w:smallCaps w:val="0"/>
+          <w:strike w:val="0"/>
+          <w:dstrike w:val="0"/>
+          <w:noProof w:val="0"/>
+          <w:color w:val="000000" w:themeColor="text1" w:themeTint="FF" w:themeShade="FF"/>
+          <w:sz w:val="22"/>
+          <w:szCs w:val="22"/>
+          <w:u w:val="none"/>
+          <w:vertAlign w:val="subscript"/>
+          <w:lang w:val="pt-BR"/>
+        </w:rPr>
+        <w:t xml:space="preserve"> </w:t>
+      </w:r>
+      <w:r>
+        <w:rPr>
+          <w:rFonts w:ascii="Segoe UI" w:hAnsi="Segoe UI" w:eastAsia="Segoe UI" w:cs="Segoe UI"/>
+          <w:b w:val="1"/>
+          <w:bCs w:val="1"/>
+          <w:i w:val="0"/>
+          <w:iCs w:val="0"/>
+          <w:caps w:val="0"/>
+          <w:smallCaps w:val="0"/>
+          <w:strike w:val="0"/>
+          <w:dstrike w:val="0"/>
+          <w:noProof w:val="0"/>
+          <w:color w:val="000000" w:themeColor="text1" w:themeTint="FF" w:themeShade="FF"/>
+          <w:sz w:val="36"/>
+          <w:szCs w:val="36"/>
+          <w:u w:val="none"/>
+          <w:vertAlign w:val="superscript"/>
+          <w:lang w:val="pt-BR"/>
+        </w:rPr>
+        <w:t xml:space="preserve">(σ </w:t>
+      </w:r>
+      <w:r>
+        <w:rPr>
+          <w:rFonts w:ascii="Segoe UI" w:hAnsi="Segoe UI" w:eastAsia="Segoe UI" w:cs="Segoe UI"/>
+          <w:b w:val="1"/>
+          <w:bCs w:val="1"/>
+          <w:i w:val="0"/>
+          <w:iCs w:val="0"/>
+          <w:caps w:val="0"/>
+          <w:smallCaps w:val="0"/>
+          <w:strike w:val="0"/>
+          <w:dstrike w:val="0"/>
+          <w:noProof w:val="0"/>
+          <w:color w:val="000000" w:themeColor="text1" w:themeTint="FF" w:themeShade="FF"/>
+          <w:sz w:val="22"/>
+          <w:szCs w:val="22"/>
+          <w:u w:val="none"/>
+          <w:vertAlign w:val="subscript"/>
+          <w:lang w:val="pt-BR"/>
+        </w:rPr>
+        <w:t xml:space="preserve">(CONTRATO. </w:t>
+      </w:r>
+      <w:proofErr w:type="spellStart"/>
+      <w:r>
+        <w:rPr>
+          <w:rFonts w:ascii="Segoe UI" w:hAnsi="Segoe UI" w:eastAsia="Segoe UI" w:cs="Segoe UI"/>
+          <w:b w:val="1"/>
+          <w:bCs w:val="1"/>
+          <w:i w:val="0"/>
+          <w:iCs w:val="0"/>
+          <w:caps w:val="0"/>
+          <w:smallCaps w:val="0"/>
+          <w:strike w:val="0"/>
+          <w:dstrike w:val="0"/>
+          <w:noProof w:val="0"/>
+          <w:color w:val="000000" w:themeColor="text1" w:themeTint="FF" w:themeShade="FF"/>
+          <w:sz w:val="22"/>
+          <w:szCs w:val="22"/>
+          <w:u w:val="none"/>
+          <w:vertAlign w:val="subscript"/>
+          <w:lang w:val="pt-BR"/>
+        </w:rPr>
+        <w:t>FK_G_FK_CLIENTE_Id</w:t>
+      </w:r>
+      <w:proofErr w:type="spellEnd"/>
+      <w:r>
+        <w:rPr>
+          <w:rFonts w:ascii="Segoe UI" w:hAnsi="Segoe UI" w:eastAsia="Segoe UI" w:cs="Segoe UI"/>
+          <w:b w:val="1"/>
+          <w:bCs w:val="1"/>
+          <w:i w:val="0"/>
+          <w:iCs w:val="0"/>
+          <w:caps w:val="0"/>
+          <w:smallCaps w:val="0"/>
+          <w:strike w:val="0"/>
+          <w:dstrike w:val="0"/>
+          <w:noProof w:val="0"/>
+          <w:color w:val="000000" w:themeColor="text1" w:themeTint="FF" w:themeShade="FF"/>
+          <w:sz w:val="22"/>
+          <w:szCs w:val="22"/>
+          <w:u w:val="none"/>
+          <w:vertAlign w:val="subscript"/>
+          <w:lang w:val="pt-BR"/>
+        </w:rPr>
+        <w:t xml:space="preserve">  IS NOT NULL) </w:t>
+      </w:r>
+      <w:r>
+        <w:rPr>
+          <w:rFonts w:ascii="Segoe UI" w:hAnsi="Segoe UI" w:eastAsia="Segoe UI" w:cs="Segoe UI"/>
+          <w:b w:val="1"/>
+          <w:bCs w:val="1"/>
+          <w:i w:val="0"/>
+          <w:iCs w:val="0"/>
+          <w:caps w:val="0"/>
+          <w:smallCaps w:val="0"/>
+          <w:strike w:val="0"/>
+          <w:dstrike w:val="0"/>
+          <w:noProof w:val="0"/>
+          <w:color w:val="000000" w:themeColor="text1" w:themeTint="FF" w:themeShade="FF"/>
+          <w:sz w:val="22"/>
+          <w:szCs w:val="22"/>
+          <w:u w:val="none"/>
+          <w:vertAlign w:val="superscript"/>
+          <w:lang w:val="pt-BR"/>
+        </w:rPr>
+        <w:t xml:space="preserve">(CLIENTE </w:t>
+      </w:r>
+      <w:r>
+        <w:rPr>
+          <w:rFonts w:ascii="Segoe UI" w:hAnsi="Segoe UI" w:eastAsia="Segoe UI" w:cs="Segoe UI"/>
+          <w:b w:val="0"/>
+          <w:bCs w:val="0"/>
+          <w:i w:val="0"/>
+          <w:iCs w:val="0"/>
+          <w:caps w:val="0"/>
+          <w:smallCaps w:val="0"/>
+          <w:strike w:val="0"/>
+          <w:dstrike w:val="0"/>
+          <w:noProof w:val="0"/>
+          <w:color w:val="000000" w:themeColor="text1" w:themeTint="FF" w:themeShade="FF"/>
+          <w:sz w:val="32"/>
+          <w:szCs w:val="32"/>
+          <w:u w:val="none"/>
+          <w:vertAlign w:val="superscript"/>
+          <w:lang w:val="pt-BR"/>
+        </w:rPr>
+        <w:t>×</w:t>
+      </w:r>
+      <w:r>
+        <w:rPr>
+          <w:rFonts w:ascii="Segoe UI" w:hAnsi="Segoe UI" w:eastAsia="Segoe UI" w:cs="Segoe UI"/>
+          <w:b w:val="1"/>
+          <w:bCs w:val="1"/>
+          <w:i w:val="0"/>
+          <w:iCs w:val="0"/>
+          <w:caps w:val="0"/>
+          <w:smallCaps w:val="0"/>
+          <w:strike w:val="0"/>
+          <w:dstrike w:val="0"/>
+          <w:noProof w:val="0"/>
+          <w:color w:val="000000" w:themeColor="text1" w:themeTint="FF" w:themeShade="FF"/>
+          <w:sz w:val="22"/>
+          <w:szCs w:val="22"/>
+          <w:u w:val="none"/>
+          <w:vertAlign w:val="superscript"/>
+          <w:lang w:val="pt-BR"/>
+        </w:rPr>
+        <w:t xml:space="preserve"> CONTRATO)</w:t>
+      </w:r>
+      <w:r>
+        <w:rPr>
+          <w:rFonts w:ascii="Segoe UI" w:hAnsi="Segoe UI" w:eastAsia="Segoe UI" w:cs="Segoe UI"/>
+          <w:b w:val="1"/>
+          <w:bCs w:val="1"/>
+          <w:i w:val="0"/>
+          <w:iCs w:val="0"/>
+          <w:caps w:val="0"/>
+          <w:smallCaps w:val="0"/>
+          <w:strike w:val="0"/>
+          <w:dstrike w:val="0"/>
+          <w:noProof w:val="0"/>
+          <w:color w:val="000000" w:themeColor="text1" w:themeTint="FF" w:themeShade="FF"/>
+          <w:sz w:val="36"/>
+          <w:szCs w:val="36"/>
+          <w:u w:val="none"/>
+          <w:vertAlign w:val="superscript"/>
+          <w:lang w:val="pt-BR"/>
+        </w:rPr>
+        <w:t>)</w:t>
+      </w:r>
+    </w:p>
+    <w:p>
+      <w:pPr>
+        <w:pStyle w:val="Normal"/>
+        <w:spacing w:before="0" w:after="0" w:line="276" w:lineRule="auto"/>
+        <w:ind w:right="0"/>
+        <w:jc w:val="left"/>
+        <w:rPr>
+          <w:rFonts w:ascii="Segoe UI" w:hAnsi="Segoe UI" w:eastAsia="Segoe UI" w:cs="Segoe UI"/>
+          <w:b w:val="1"/>
+          <w:bCs w:val="1"/>
+          <w:i w:val="0"/>
+          <w:iCs w:val="0"/>
+          <w:caps w:val="0"/>
+          <w:smallCaps w:val="0"/>
+          <w:strike w:val="0"/>
+          <w:dstrike w:val="0"/>
+          <w:noProof w:val="0"/>
+          <w:color w:val="000000" w:themeColor="text1" w:themeTint="FF" w:themeShade="FF"/>
+          <w:sz w:val="36"/>
+          <w:szCs w:val="36"/>
+          <w:u w:val="none"/>
+          <w:vertAlign w:val="superscript"/>
+          <w:lang w:val="pt-BR"/>
+        </w:rPr>
+      </w:pPr>
+    </w:p>
+    <w:p>
+      <w:pPr>
+        <w:pStyle w:val="PargrafodaLista"/>
+        <w:numPr>
+          <w:ilvl w:val="0"/>
+          <w:numId w:val="12"/>
+        </w:numPr>
+        <w:spacing w:before="0" w:after="0" w:line="276" w:lineRule="auto"/>
+        <w:ind w:right="0"/>
+        <w:jc w:val="left"/>
+        <w:rPr>
+          <w:rFonts w:ascii="Calibri" w:hAnsi="Calibri" w:eastAsia="Calibri" w:cs="Calibri"/>
+          <w:caps w:val="0"/>
+          <w:smallCaps w:val="0"/>
+          <w:noProof w:val="0"/>
+          <w:sz w:val="22"/>
+          <w:szCs w:val="22"/>
+          <w:u w:val="none"/>
+          <w:lang w:val="pt-BR"/>
+        </w:rPr>
+      </w:pPr>
+      <w:r>
+        <w:rPr>
+          <w:rFonts w:ascii="Droid Sans Mono" w:hAnsi="Droid Sans Mono" w:eastAsia="Droid Sans Mono" w:cs="Droid Sans Mono"/>
+          <w:sz w:val="22"/>
+          <w:szCs w:val="22"/>
+        </w:rPr>
+        <w:t xml:space="preserve">Diferença (Obter </w:t>
+      </w:r>
+      <w:r>
+        <w:rPr>
+          <w:rFonts w:ascii="Droid Sans Mono" w:hAnsi="Droid Sans Mono" w:eastAsia="Droid Sans Mono" w:cs="Droid Sans Mono"/>
+          <w:sz w:val="22"/>
+          <w:szCs w:val="22"/>
+        </w:rPr>
+        <w:t>Títulos</w:t>
+      </w:r>
+      <w:r>
+        <w:rPr>
+          <w:rFonts w:ascii="Droid Sans Mono" w:hAnsi="Droid Sans Mono" w:eastAsia="Droid Sans Mono" w:cs="Droid Sans Mono"/>
+          <w:sz w:val="22"/>
+          <w:szCs w:val="22"/>
+        </w:rPr>
+        <w:t xml:space="preserve"> que nunca foram negativados)</w:t>
+      </w:r>
+      <w:r>
+        <w:br/>
+      </w:r>
+      <w:r>
+        <w:rPr>
+          <w:rFonts w:ascii="Segoe UI" w:hAnsi="Segoe UI" w:eastAsia="Segoe UI" w:cs="Segoe UI"/>
+          <w:b w:val="1"/>
+          <w:bCs w:val="1"/>
+          <w:i w:val="0"/>
+          <w:iCs w:val="0"/>
+          <w:caps w:val="0"/>
+          <w:smallCaps w:val="0"/>
+          <w:strike w:val="0"/>
+          <w:dstrike w:val="0"/>
+          <w:noProof w:val="0"/>
+          <w:color w:val="000000" w:themeColor="text1" w:themeTint="FF" w:themeShade="FF"/>
+          <w:sz w:val="36"/>
+          <w:szCs w:val="36"/>
+          <w:u w:val="none"/>
+          <w:vertAlign w:val="superscript"/>
+          <w:lang w:val="x-IV"/>
+        </w:rPr>
+        <w:t xml:space="preserve">Π </w:t>
+      </w:r>
+      <w:r>
+        <w:rPr>
+          <w:rFonts w:ascii="Segoe UI" w:hAnsi="Segoe UI" w:eastAsia="Segoe UI" w:cs="Segoe UI"/>
+          <w:b w:val="1"/>
+          <w:bCs w:val="1"/>
+          <w:i w:val="0"/>
+          <w:iCs w:val="0"/>
+          <w:caps w:val="0"/>
+          <w:smallCaps w:val="0"/>
+          <w:strike w:val="0"/>
+          <w:dstrike w:val="0"/>
+          <w:noProof w:val="0"/>
+          <w:color w:val="000000" w:themeColor="text1" w:themeTint="FF" w:themeShade="FF"/>
+          <w:sz w:val="22"/>
+          <w:szCs w:val="22"/>
+          <w:u w:val="none"/>
+          <w:vertAlign w:val="subscript"/>
+          <w:lang w:val="pt-BR"/>
+        </w:rPr>
+        <w:t>T</w:t>
+      </w:r>
+      <w:r>
+        <w:rPr>
+          <w:rFonts w:ascii="Segoe UI" w:hAnsi="Segoe UI" w:eastAsia="Segoe UI" w:cs="Segoe UI"/>
+          <w:b w:val="1"/>
+          <w:bCs w:val="1"/>
+          <w:i w:val="0"/>
+          <w:iCs w:val="0"/>
+          <w:caps w:val="0"/>
+          <w:smallCaps w:val="0"/>
+          <w:strike w:val="0"/>
+          <w:dstrike w:val="0"/>
+          <w:noProof w:val="0"/>
+          <w:color w:val="000000" w:themeColor="text1" w:themeTint="FF" w:themeShade="FF"/>
+          <w:sz w:val="22"/>
+          <w:szCs w:val="22"/>
+          <w:u w:val="none"/>
+          <w:vertAlign w:val="subscript"/>
+          <w:lang w:val="pt-BR"/>
+        </w:rPr>
+        <w:t>ITULO</w:t>
+      </w:r>
+      <w:r>
+        <w:rPr>
+          <w:rFonts w:ascii="Segoe UI" w:hAnsi="Segoe UI" w:eastAsia="Segoe UI" w:cs="Segoe UI"/>
+          <w:b w:val="1"/>
+          <w:bCs w:val="1"/>
+          <w:i w:val="0"/>
+          <w:iCs w:val="0"/>
+          <w:caps w:val="0"/>
+          <w:smallCaps w:val="0"/>
+          <w:strike w:val="0"/>
+          <w:dstrike w:val="0"/>
+          <w:noProof w:val="0"/>
+          <w:color w:val="000000" w:themeColor="text1" w:themeTint="FF" w:themeShade="FF"/>
+          <w:sz w:val="22"/>
+          <w:szCs w:val="22"/>
+          <w:u w:val="none"/>
+          <w:vertAlign w:val="subscript"/>
+          <w:lang w:val="pt-BR"/>
+        </w:rPr>
+        <w:t>.</w:t>
+      </w:r>
+      <w:r>
+        <w:rPr>
+          <w:rFonts w:ascii="Segoe UI" w:hAnsi="Segoe UI" w:eastAsia="Segoe UI" w:cs="Segoe UI"/>
+          <w:b w:val="1"/>
+          <w:bCs w:val="1"/>
+          <w:i w:val="0"/>
+          <w:iCs w:val="0"/>
+          <w:caps w:val="0"/>
+          <w:smallCaps w:val="0"/>
+          <w:strike w:val="0"/>
+          <w:dstrike w:val="0"/>
+          <w:noProof w:val="0"/>
+          <w:color w:val="000000" w:themeColor="text1" w:themeTint="FF" w:themeShade="FF"/>
+          <w:sz w:val="22"/>
+          <w:szCs w:val="22"/>
+          <w:u w:val="none"/>
+          <w:vertAlign w:val="subscript"/>
+          <w:lang w:val="pt-BR"/>
+        </w:rPr>
+        <w:t>Id</w:t>
+      </w:r>
+      <w:r>
+        <w:rPr>
+          <w:rFonts w:ascii="Segoe UI" w:hAnsi="Segoe UI" w:eastAsia="Segoe UI" w:cs="Segoe UI"/>
+          <w:b w:val="1"/>
+          <w:bCs w:val="1"/>
+          <w:i w:val="0"/>
+          <w:iCs w:val="0"/>
+          <w:caps w:val="0"/>
+          <w:smallCaps w:val="0"/>
+          <w:strike w:val="0"/>
+          <w:dstrike w:val="0"/>
+          <w:noProof w:val="0"/>
+          <w:color w:val="000000" w:themeColor="text1" w:themeTint="FF" w:themeShade="FF"/>
+          <w:sz w:val="22"/>
+          <w:szCs w:val="22"/>
+          <w:u w:val="none"/>
+          <w:vertAlign w:val="subscript"/>
+          <w:lang w:val="pt-BR"/>
+        </w:rPr>
+        <w:t xml:space="preserve"> </w:t>
+      </w:r>
+      <w:r>
+        <w:rPr>
+          <w:rFonts w:ascii="Segoe UI" w:hAnsi="Segoe UI" w:eastAsia="Segoe UI" w:cs="Segoe UI"/>
+          <w:b w:val="1"/>
+          <w:bCs w:val="1"/>
+          <w:i w:val="0"/>
+          <w:iCs w:val="0"/>
+          <w:caps w:val="0"/>
+          <w:smallCaps w:val="0"/>
+          <w:strike w:val="0"/>
+          <w:dstrike w:val="0"/>
+          <w:noProof w:val="0"/>
+          <w:color w:val="000000" w:themeColor="text1" w:themeTint="FF" w:themeShade="FF"/>
+          <w:sz w:val="22"/>
+          <w:szCs w:val="22"/>
+          <w:u w:val="none"/>
+          <w:vertAlign w:val="subscript"/>
+          <w:lang w:val="pt-BR"/>
+        </w:rPr>
+        <w:t xml:space="preserve"> AS Id</w:t>
+      </w:r>
+      <w:r>
+        <w:rPr>
+          <w:rFonts w:ascii="Segoe UI" w:hAnsi="Segoe UI" w:eastAsia="Segoe UI" w:cs="Segoe UI"/>
+          <w:b w:val="1"/>
+          <w:bCs w:val="1"/>
+          <w:i w:val="0"/>
+          <w:iCs w:val="0"/>
+          <w:caps w:val="0"/>
+          <w:smallCaps w:val="0"/>
+          <w:strike w:val="0"/>
+          <w:dstrike w:val="0"/>
+          <w:noProof w:val="0"/>
+          <w:color w:val="000000" w:themeColor="text1" w:themeTint="FF" w:themeShade="FF"/>
+          <w:sz w:val="36"/>
+          <w:szCs w:val="36"/>
+          <w:u w:val="none"/>
+          <w:vertAlign w:val="superscript"/>
+          <w:lang w:val="pt-BR"/>
+        </w:rPr>
+        <w:t xml:space="preserve">(σ </w:t>
+      </w:r>
+      <w:r>
+        <w:rPr>
+          <w:rFonts w:ascii="Segoe UI" w:hAnsi="Segoe UI" w:eastAsia="Segoe UI" w:cs="Segoe UI"/>
+          <w:b w:val="1"/>
+          <w:bCs w:val="1"/>
+          <w:i w:val="0"/>
+          <w:iCs w:val="0"/>
+          <w:caps w:val="0"/>
+          <w:smallCaps w:val="0"/>
+          <w:strike w:val="0"/>
+          <w:dstrike w:val="0"/>
+          <w:noProof w:val="0"/>
+          <w:color w:val="000000" w:themeColor="text1" w:themeTint="FF" w:themeShade="FF"/>
+          <w:sz w:val="22"/>
+          <w:szCs w:val="22"/>
+          <w:u w:val="none"/>
+          <w:vertAlign w:val="subscript"/>
+          <w:lang w:val="pt-BR"/>
+        </w:rPr>
+        <w:t>(T</w:t>
+      </w:r>
+      <w:r>
+        <w:rPr>
+          <w:rFonts w:ascii="Segoe UI" w:hAnsi="Segoe UI" w:eastAsia="Segoe UI" w:cs="Segoe UI"/>
+          <w:b w:val="1"/>
+          <w:bCs w:val="1"/>
+          <w:i w:val="0"/>
+          <w:iCs w:val="0"/>
+          <w:caps w:val="0"/>
+          <w:smallCaps w:val="0"/>
+          <w:strike w:val="0"/>
+          <w:dstrike w:val="0"/>
+          <w:noProof w:val="0"/>
+          <w:color w:val="000000" w:themeColor="text1" w:themeTint="FF" w:themeShade="FF"/>
+          <w:sz w:val="22"/>
+          <w:szCs w:val="22"/>
+          <w:u w:val="none"/>
+          <w:vertAlign w:val="subscript"/>
+          <w:lang w:val="pt-BR"/>
+        </w:rPr>
+        <w:t>ITULO.Vencimento &lt; hoje</w:t>
+      </w:r>
+      <w:r>
+        <w:rPr>
+          <w:rFonts w:ascii="Segoe UI" w:hAnsi="Segoe UI" w:eastAsia="Segoe UI" w:cs="Segoe UI"/>
+          <w:b w:val="1"/>
+          <w:bCs w:val="1"/>
+          <w:i w:val="0"/>
+          <w:iCs w:val="0"/>
+          <w:caps w:val="0"/>
+          <w:smallCaps w:val="0"/>
+          <w:strike w:val="0"/>
+          <w:dstrike w:val="0"/>
+          <w:noProof w:val="0"/>
+          <w:color w:val="000000" w:themeColor="text1" w:themeTint="FF" w:themeShade="FF"/>
+          <w:sz w:val="22"/>
+          <w:szCs w:val="22"/>
+          <w:u w:val="none"/>
+          <w:vertAlign w:val="subscript"/>
+          <w:lang w:val="pt-BR"/>
+        </w:rPr>
+        <w:t xml:space="preserve">) </w:t>
+      </w:r>
+      <w:r>
+        <w:rPr>
+          <w:rFonts w:ascii="Segoe UI" w:hAnsi="Segoe UI" w:eastAsia="Segoe UI" w:cs="Segoe UI"/>
+          <w:b w:val="1"/>
+          <w:bCs w:val="1"/>
+          <w:i w:val="0"/>
+          <w:iCs w:val="0"/>
+          <w:caps w:val="0"/>
+          <w:smallCaps w:val="0"/>
+          <w:strike w:val="0"/>
+          <w:dstrike w:val="0"/>
+          <w:noProof w:val="0"/>
+          <w:color w:val="000000" w:themeColor="text1" w:themeTint="FF" w:themeShade="FF"/>
+          <w:sz w:val="22"/>
+          <w:szCs w:val="22"/>
+          <w:u w:val="none"/>
+          <w:vertAlign w:val="superscript"/>
+          <w:lang w:val="pt-BR"/>
+        </w:rPr>
+        <w:t>(</w:t>
+      </w:r>
+      <w:r>
+        <w:rPr>
+          <w:rFonts w:ascii="Segoe UI" w:hAnsi="Segoe UI" w:eastAsia="Segoe UI" w:cs="Segoe UI"/>
+          <w:b w:val="1"/>
+          <w:bCs w:val="1"/>
+          <w:i w:val="0"/>
+          <w:iCs w:val="0"/>
+          <w:caps w:val="0"/>
+          <w:smallCaps w:val="0"/>
+          <w:strike w:val="0"/>
+          <w:dstrike w:val="0"/>
+          <w:noProof w:val="0"/>
+          <w:color w:val="000000" w:themeColor="text1" w:themeTint="FF" w:themeShade="FF"/>
+          <w:sz w:val="22"/>
+          <w:szCs w:val="22"/>
+          <w:u w:val="none"/>
+          <w:vertAlign w:val="superscript"/>
+          <w:lang w:val="pt-BR"/>
+        </w:rPr>
+        <w:t>TITULO</w:t>
+      </w:r>
+      <w:r>
+        <w:rPr>
+          <w:rFonts w:ascii="Segoe UI" w:hAnsi="Segoe UI" w:eastAsia="Segoe UI" w:cs="Segoe UI"/>
+          <w:b w:val="1"/>
+          <w:bCs w:val="1"/>
+          <w:i w:val="0"/>
+          <w:iCs w:val="0"/>
+          <w:caps w:val="0"/>
+          <w:smallCaps w:val="0"/>
+          <w:strike w:val="0"/>
+          <w:dstrike w:val="0"/>
+          <w:noProof w:val="0"/>
+          <w:color w:val="000000" w:themeColor="text1" w:themeTint="FF" w:themeShade="FF"/>
+          <w:sz w:val="22"/>
+          <w:szCs w:val="22"/>
+          <w:u w:val="none"/>
+          <w:vertAlign w:val="superscript"/>
+          <w:lang w:val="pt-BR"/>
+        </w:rPr>
+        <w:t>)</w:t>
+      </w:r>
+      <w:r>
+        <w:rPr>
+          <w:rFonts w:ascii="Segoe UI" w:hAnsi="Segoe UI" w:eastAsia="Segoe UI" w:cs="Segoe UI"/>
+          <w:b w:val="1"/>
+          <w:bCs w:val="1"/>
+          <w:i w:val="0"/>
+          <w:iCs w:val="0"/>
+          <w:caps w:val="0"/>
+          <w:smallCaps w:val="0"/>
+          <w:strike w:val="0"/>
+          <w:dstrike w:val="0"/>
+          <w:noProof w:val="0"/>
+          <w:color w:val="000000" w:themeColor="text1" w:themeTint="FF" w:themeShade="FF"/>
+          <w:sz w:val="36"/>
+          <w:szCs w:val="36"/>
+          <w:u w:val="none"/>
+          <w:vertAlign w:val="superscript"/>
+          <w:lang w:val="pt-BR"/>
+        </w:rPr>
+        <w:t>)</w:t>
+      </w:r>
+    </w:p>
+    <w:p>
+      <w:pPr>
+        <w:pStyle w:val="Normal"/>
+        <w:jc w:val="left"/>
+        <w:rPr>
+          <w:rFonts w:ascii="Segoe UI" w:hAnsi="Segoe UI" w:eastAsia="Segoe UI" w:cs="Segoe UI"/>
+          <w:b w:val="1"/>
+          <w:bCs w:val="1"/>
+          <w:i w:val="0"/>
+          <w:iCs w:val="0"/>
+          <w:caps w:val="0"/>
+          <w:smallCaps w:val="0"/>
+          <w:strike w:val="0"/>
+          <w:dstrike w:val="0"/>
+          <w:noProof w:val="0"/>
+          <w:color w:val="000000" w:themeColor="text1" w:themeTint="FF" w:themeShade="FF"/>
+          <w:sz w:val="36"/>
+          <w:szCs w:val="36"/>
+          <w:u w:val="none"/>
+          <w:vertAlign w:val="superscript"/>
+          <w:lang w:val="pt-BR"/>
+        </w:rPr>
+      </w:pPr>
+      <w:r>
+        <w:rPr>
+          <w:rFonts w:ascii="Segoe UI" w:hAnsi="Segoe UI" w:eastAsia="Segoe UI" w:cs="Segoe UI"/>
+          <w:b w:val="0"/>
+          <w:bCs w:val="0"/>
+          <w:i w:val="0"/>
+          <w:iCs w:val="0"/>
+          <w:caps w:val="0"/>
+          <w:smallCaps w:val="0"/>
+          <w:strike w:val="0"/>
+          <w:dstrike w:val="0"/>
+          <w:noProof w:val="0"/>
+          <w:color w:val="000000" w:themeColor="text1" w:themeTint="FF" w:themeShade="FF"/>
+          <w:sz w:val="22"/>
+          <w:szCs w:val="22"/>
+          <w:u w:val="none"/>
+          <w:lang w:val="pt-BR"/>
+        </w:rPr>
+        <w:t xml:space="preserve">                                               </w:t>
+      </w:r>
+      <w:r>
+        <w:rPr>
+          <w:rFonts w:ascii="Segoe UI" w:hAnsi="Segoe UI" w:eastAsia="Segoe UI" w:cs="Segoe UI"/>
+          <w:b w:val="0"/>
+          <w:bCs w:val="0"/>
+          <w:i w:val="0"/>
+          <w:iCs w:val="0"/>
+          <w:caps w:val="0"/>
+          <w:smallCaps w:val="0"/>
+          <w:strike w:val="0"/>
+          <w:dstrike w:val="0"/>
+          <w:noProof w:val="0"/>
+          <w:color w:val="000000" w:themeColor="text1" w:themeTint="FF" w:themeShade="FF"/>
+          <w:sz w:val="31"/>
+          <w:szCs w:val="31"/>
+          <w:u w:val="none"/>
+          <w:lang w:val="en-US"/>
+        </w:rPr>
+        <w:t>−</w:t>
+      </w:r>
+      <w:r>
+        <w:rPr>
+          <w:rFonts w:ascii="Segoe UI" w:hAnsi="Segoe UI" w:eastAsia="Segoe UI" w:cs="Segoe UI"/>
+          <w:b w:val="1"/>
+          <w:bCs w:val="1"/>
+          <w:i w:val="0"/>
+          <w:iCs w:val="0"/>
+          <w:caps w:val="0"/>
+          <w:smallCaps w:val="0"/>
+          <w:strike w:val="0"/>
+          <w:dstrike w:val="0"/>
+          <w:noProof w:val="0"/>
+          <w:color w:val="000000" w:themeColor="text1" w:themeTint="FF" w:themeShade="FF"/>
+          <w:sz w:val="36"/>
+          <w:szCs w:val="36"/>
+          <w:u w:val="none"/>
+          <w:vertAlign w:val="superscript"/>
+          <w:lang w:val="pt-BR"/>
+        </w:rPr>
+        <w:t xml:space="preserve"> </w:t>
+      </w:r>
+      <w:r>
+        <w:rPr>
+          <w:rFonts w:ascii="Segoe UI" w:hAnsi="Segoe UI" w:eastAsia="Segoe UI" w:cs="Segoe UI"/>
+          <w:b w:val="1"/>
+          <w:bCs w:val="1"/>
+          <w:i w:val="0"/>
+          <w:iCs w:val="0"/>
+          <w:caps w:val="0"/>
+          <w:smallCaps w:val="0"/>
+          <w:strike w:val="0"/>
+          <w:dstrike w:val="0"/>
+          <w:noProof w:val="0"/>
+          <w:color w:val="000000" w:themeColor="text1" w:themeTint="FF" w:themeShade="FF"/>
+          <w:sz w:val="36"/>
+          <w:szCs w:val="36"/>
+          <w:u w:val="none"/>
+          <w:vertAlign w:val="superscript"/>
+          <w:lang w:val="pt-BR"/>
+        </w:rPr>
+        <w:t xml:space="preserve">  </w:t>
+      </w:r>
+    </w:p>
+    <w:p>
+      <w:pPr>
+        <w:pStyle w:val="Normal"/>
+        <w:spacing w:before="0" w:after="0" w:line="276" w:lineRule="auto"/>
+        <w:ind w:left="0" w:right="0"/>
+        <w:jc w:val="left"/>
+        <w:rPr>
+          <w:rFonts w:ascii="Segoe UI" w:hAnsi="Segoe UI" w:eastAsia="Segoe UI" w:cs="Segoe UI"/>
+          <w:b w:val="1"/>
+          <w:bCs w:val="1"/>
+          <w:i w:val="0"/>
+          <w:iCs w:val="0"/>
+          <w:caps w:val="0"/>
+          <w:smallCaps w:val="0"/>
+          <w:strike w:val="0"/>
+          <w:dstrike w:val="0"/>
+          <w:noProof w:val="0"/>
+          <w:color w:val="000000" w:themeColor="text1" w:themeTint="FF" w:themeShade="FF"/>
+          <w:sz w:val="36"/>
+          <w:szCs w:val="36"/>
+          <w:u w:val="none"/>
+          <w:vertAlign w:val="superscript"/>
+          <w:lang w:val="pt-BR"/>
+        </w:rPr>
+      </w:pPr>
+      <w:r>
+        <w:rPr>
+          <w:rFonts w:ascii="Segoe UI" w:hAnsi="Segoe UI" w:eastAsia="Segoe UI" w:cs="Segoe UI"/>
+          <w:b w:val="1"/>
+          <w:bCs w:val="1"/>
+          <w:i w:val="0"/>
+          <w:iCs w:val="0"/>
+          <w:caps w:val="0"/>
+          <w:smallCaps w:val="0"/>
+          <w:strike w:val="0"/>
+          <w:dstrike w:val="0"/>
+          <w:noProof w:val="0"/>
+          <w:color w:val="000000" w:themeColor="text1" w:themeTint="FF" w:themeShade="FF"/>
+          <w:sz w:val="36"/>
+          <w:szCs w:val="36"/>
+          <w:u w:val="none"/>
+          <w:vertAlign w:val="superscript"/>
+          <w:lang w:val="x-IV"/>
+        </w:rPr>
+        <w:t xml:space="preserve">         Π </w:t>
+      </w:r>
+      <w:proofErr w:type="spellStart"/>
+      <w:r>
+        <w:rPr>
+          <w:rFonts w:ascii="Segoe UI" w:hAnsi="Segoe UI" w:eastAsia="Segoe UI" w:cs="Segoe UI"/>
+          <w:b w:val="1"/>
+          <w:bCs w:val="1"/>
+          <w:i w:val="0"/>
+          <w:iCs w:val="0"/>
+          <w:caps w:val="0"/>
+          <w:smallCaps w:val="0"/>
+          <w:strike w:val="0"/>
+          <w:dstrike w:val="0"/>
+          <w:noProof w:val="0"/>
+          <w:color w:val="000000" w:themeColor="text1" w:themeTint="FF" w:themeShade="FF"/>
+          <w:sz w:val="22"/>
+          <w:szCs w:val="22"/>
+          <w:u w:val="none"/>
+          <w:vertAlign w:val="subscript"/>
+          <w:lang w:val="pt-BR"/>
+        </w:rPr>
+        <w:t>N</w:t>
+      </w:r>
+      <w:r>
+        <w:rPr>
+          <w:rFonts w:ascii="Segoe UI" w:hAnsi="Segoe UI" w:eastAsia="Segoe UI" w:cs="Segoe UI"/>
+          <w:b w:val="1"/>
+          <w:bCs w:val="1"/>
+          <w:i w:val="0"/>
+          <w:iCs w:val="0"/>
+          <w:caps w:val="0"/>
+          <w:smallCaps w:val="0"/>
+          <w:strike w:val="0"/>
+          <w:dstrike w:val="0"/>
+          <w:noProof w:val="0"/>
+          <w:color w:val="000000" w:themeColor="text1" w:themeTint="FF" w:themeShade="FF"/>
+          <w:sz w:val="22"/>
+          <w:szCs w:val="22"/>
+          <w:u w:val="none"/>
+          <w:vertAlign w:val="subscript"/>
+          <w:lang w:val="pt-BR"/>
+        </w:rPr>
+        <w:t>EGATIVADO.FK_TITULO_Id</w:t>
+      </w:r>
+      <w:proofErr w:type="spellEnd"/>
+      <w:r>
+        <w:rPr>
+          <w:rFonts w:ascii="Segoe UI" w:hAnsi="Segoe UI" w:eastAsia="Segoe UI" w:cs="Segoe UI"/>
+          <w:b w:val="1"/>
+          <w:bCs w:val="1"/>
+          <w:i w:val="0"/>
+          <w:iCs w:val="0"/>
+          <w:caps w:val="0"/>
+          <w:smallCaps w:val="0"/>
+          <w:strike w:val="0"/>
+          <w:dstrike w:val="0"/>
+          <w:noProof w:val="0"/>
+          <w:color w:val="000000" w:themeColor="text1" w:themeTint="FF" w:themeShade="FF"/>
+          <w:sz w:val="22"/>
+          <w:szCs w:val="22"/>
+          <w:u w:val="none"/>
+          <w:vertAlign w:val="subscript"/>
+          <w:lang w:val="pt-BR"/>
+        </w:rPr>
+        <w:t xml:space="preserve"> AS Id</w:t>
+      </w:r>
+      <w:r>
+        <w:rPr>
+          <w:rFonts w:ascii="Segoe UI" w:hAnsi="Segoe UI" w:eastAsia="Segoe UI" w:cs="Segoe UI"/>
+          <w:b w:val="1"/>
+          <w:bCs w:val="1"/>
+          <w:i w:val="0"/>
+          <w:iCs w:val="0"/>
+          <w:caps w:val="0"/>
+          <w:smallCaps w:val="0"/>
+          <w:strike w:val="0"/>
+          <w:dstrike w:val="0"/>
+          <w:noProof w:val="0"/>
+          <w:color w:val="000000" w:themeColor="text1" w:themeTint="FF" w:themeShade="FF"/>
+          <w:sz w:val="22"/>
+          <w:szCs w:val="22"/>
+          <w:u w:val="none"/>
+          <w:vertAlign w:val="subscript"/>
+          <w:lang w:val="pt-BR"/>
+        </w:rPr>
+        <w:t xml:space="preserve"> </w:t>
+      </w:r>
+      <w:r>
+        <w:rPr>
+          <w:rFonts w:ascii="Segoe UI" w:hAnsi="Segoe UI" w:eastAsia="Segoe UI" w:cs="Segoe UI"/>
+          <w:b w:val="1"/>
+          <w:bCs w:val="1"/>
+          <w:i w:val="0"/>
+          <w:iCs w:val="0"/>
+          <w:caps w:val="0"/>
+          <w:smallCaps w:val="0"/>
+          <w:strike w:val="0"/>
+          <w:dstrike w:val="0"/>
+          <w:noProof w:val="0"/>
+          <w:color w:val="000000" w:themeColor="text1" w:themeTint="FF" w:themeShade="FF"/>
+          <w:sz w:val="22"/>
+          <w:szCs w:val="22"/>
+          <w:u w:val="none"/>
+          <w:vertAlign w:val="superscript"/>
+          <w:lang w:val="pt-BR"/>
+        </w:rPr>
+        <w:t>(N</w:t>
+      </w:r>
+      <w:r>
+        <w:rPr>
+          <w:rFonts w:ascii="Segoe UI" w:hAnsi="Segoe UI" w:eastAsia="Segoe UI" w:cs="Segoe UI"/>
+          <w:b w:val="1"/>
+          <w:bCs w:val="1"/>
+          <w:i w:val="0"/>
+          <w:iCs w:val="0"/>
+          <w:caps w:val="0"/>
+          <w:smallCaps w:val="0"/>
+          <w:strike w:val="0"/>
+          <w:dstrike w:val="0"/>
+          <w:noProof w:val="0"/>
+          <w:color w:val="000000" w:themeColor="text1" w:themeTint="FF" w:themeShade="FF"/>
+          <w:sz w:val="22"/>
+          <w:szCs w:val="22"/>
+          <w:u w:val="none"/>
+          <w:vertAlign w:val="superscript"/>
+          <w:lang w:val="pt-BR"/>
+        </w:rPr>
+        <w:t>EGATIVADO</w:t>
+      </w:r>
+      <w:r>
+        <w:rPr>
+          <w:rFonts w:ascii="Segoe UI" w:hAnsi="Segoe UI" w:eastAsia="Segoe UI" w:cs="Segoe UI"/>
+          <w:b w:val="1"/>
+          <w:bCs w:val="1"/>
+          <w:i w:val="0"/>
+          <w:iCs w:val="0"/>
+          <w:caps w:val="0"/>
+          <w:smallCaps w:val="0"/>
+          <w:strike w:val="0"/>
+          <w:dstrike w:val="0"/>
+          <w:noProof w:val="0"/>
+          <w:color w:val="000000" w:themeColor="text1" w:themeTint="FF" w:themeShade="FF"/>
+          <w:sz w:val="22"/>
+          <w:szCs w:val="22"/>
+          <w:u w:val="none"/>
+          <w:vertAlign w:val="superscript"/>
+          <w:lang w:val="pt-BR"/>
+        </w:rPr>
+        <w:t>)</w:t>
+      </w:r>
+    </w:p>
+    <w:p>
+      <w:pPr>
+        <w:pStyle w:val="Normal"/>
+        <w:spacing w:before="0" w:after="0" w:line="276" w:lineRule="auto"/>
+        <w:ind w:right="0"/>
+        <w:jc w:val="left"/>
+        <w:rPr>
+          <w:rFonts w:ascii="Segoe UI" w:hAnsi="Segoe UI" w:eastAsia="Segoe UI" w:cs="Segoe UI"/>
+          <w:b w:val="1"/>
+          <w:bCs w:val="1"/>
+          <w:i w:val="0"/>
+          <w:iCs w:val="0"/>
+          <w:caps w:val="0"/>
+          <w:smallCaps w:val="0"/>
+          <w:strike w:val="0"/>
+          <w:dstrike w:val="0"/>
+          <w:noProof w:val="0"/>
+          <w:color w:val="000000" w:themeColor="text1" w:themeTint="FF" w:themeShade="FF"/>
+          <w:sz w:val="36"/>
+          <w:szCs w:val="36"/>
+          <w:u w:val="none"/>
+          <w:vertAlign w:val="superscript"/>
+          <w:lang w:val="pt-BR"/>
+        </w:rPr>
+      </w:pPr>
+    </w:p>
+    <w:p>
+      <w:r>
+        <w:br w:type="page"/>
+      </w:r>
+    </w:p>
+    <w:p xmlns:wp14="http://schemas.microsoft.com/office/word/2010/wordml" wp14:textId="7507117B">
       <w:pPr>
         <w:spacing w:before="0" w:after="0" w:line="276" w:lineRule="auto"/>
         <w:ind w:left="0" w:right="0" w:firstLine="0"/>
@@ -3272,7 +5604,7 @@
           <w:sz w:val="20"/>
           <w:szCs w:val="20"/>
         </w:rPr>
-        <w:t xml:space="preserve">3.2) </w:t>
+        <w:t xml:space="preserve">3.3) </w:t>
       </w:r>
       <w:r>
         <w:rPr>
@@ -3288,23 +5620,23 @@
           <w:sz w:val="20"/>
           <w:szCs w:val="20"/>
         </w:rPr>
-        <w:t xml:space="preserve">xemplo </w:t>
-      </w:r>
-      <w:r>
-        <w:rPr>
-          <w:rFonts w:ascii="Droid Sans Mono" w:hAnsi="Droid Sans Mono" w:eastAsia="Droid Sans Mono" w:cs="Droid Sans Mono"/>
-          <w:sz w:val="20"/>
-          <w:szCs w:val="20"/>
-        </w:rPr>
-        <w:t xml:space="preserve">de </w:t>
-      </w:r>
-      <w:r>
-        <w:rPr>
-          <w:rFonts w:ascii="Droid Sans Mono" w:hAnsi="Droid Sans Mono" w:eastAsia="Droid Sans Mono" w:cs="Droid Sans Mono"/>
-          <w:sz w:val="20"/>
-          <w:szCs w:val="20"/>
-        </w:rPr>
-        <w:t>união e diferença</w:t>
+        <w:t>xemplo</w:t>
+      </w:r>
+      <w:r>
+        <w:rPr>
+          <w:rFonts w:ascii="Droid Sans Mono" w:hAnsi="Droid Sans Mono" w:eastAsia="Droid Sans Mono" w:cs="Droid Sans Mono"/>
+          <w:sz w:val="20"/>
+          <w:szCs w:val="20"/>
+        </w:rPr>
+        <w:t xml:space="preserve"> de </w:t>
+      </w:r>
+      <w:r>
+        <w:rPr>
+          <w:rFonts w:ascii="Droid Sans Mono" w:hAnsi="Droid Sans Mono" w:eastAsia="Droid Sans Mono" w:cs="Droid Sans Mono"/>
+          <w:sz w:val="20"/>
+          <w:szCs w:val="20"/>
+        </w:rPr>
+        <w:t>produto cartesiano e interseção</w:t>
       </w:r>
       <w:r>
         <w:rPr>
@@ -3331,6 +5663,263 @@
     </w:p>
     <w:p>
       <w:pPr>
+        <w:pStyle w:val="PargrafodaLista"/>
+        <w:numPr>
+          <w:ilvl w:val="0"/>
+          <w:numId w:val="12"/>
+        </w:numPr>
+        <w:spacing w:before="0" w:after="0" w:line="276" w:lineRule="auto"/>
+        <w:ind w:right="0"/>
+        <w:jc w:val="left"/>
+        <w:rPr>
+          <w:rFonts w:ascii="Segoe UI" w:hAnsi="Segoe UI" w:eastAsia="Segoe UI" w:cs="Segoe UI"/>
+          <w:b w:val="1"/>
+          <w:bCs w:val="1"/>
+          <w:i w:val="0"/>
+          <w:iCs w:val="0"/>
+          <w:caps w:val="0"/>
+          <w:smallCaps w:val="0"/>
+          <w:noProof w:val="0"/>
+          <w:color w:val="000000" w:themeColor="text1" w:themeTint="FF" w:themeShade="FF"/>
+          <w:sz w:val="22"/>
+          <w:szCs w:val="22"/>
+          <w:u w:val="none"/>
+          <w:vertAlign w:val="superscript"/>
+          <w:lang w:val="pt-BR"/>
+        </w:rPr>
+      </w:pPr>
+      <w:r>
+        <w:rPr>
+          <w:rFonts w:ascii="Droid Sans Mono" w:hAnsi="Droid Sans Mono" w:eastAsia="Droid Sans Mono" w:cs="Droid Sans Mono"/>
+          <w:sz w:val="22"/>
+          <w:szCs w:val="22"/>
+        </w:rPr>
+        <w:t>Produto Cartesiano</w:t>
+      </w:r>
+      <w:r>
+        <w:rPr>
+          <w:rFonts w:ascii="Droid Sans Mono" w:hAnsi="Droid Sans Mono" w:eastAsia="Droid Sans Mono" w:cs="Droid Sans Mono"/>
+          <w:sz w:val="22"/>
+          <w:szCs w:val="22"/>
+        </w:rPr>
+        <w:t xml:space="preserve"> (Obter </w:t>
+      </w:r>
+      <w:r>
+        <w:rPr>
+          <w:rFonts w:ascii="Droid Sans Mono" w:hAnsi="Droid Sans Mono" w:eastAsia="Droid Sans Mono" w:cs="Droid Sans Mono"/>
+          <w:sz w:val="22"/>
+          <w:szCs w:val="22"/>
+        </w:rPr>
+        <w:t xml:space="preserve">Negativados se nenhum </w:t>
+      </w:r>
+      <w:r>
+        <w:rPr>
+          <w:rFonts w:ascii="Droid Sans Mono" w:hAnsi="Droid Sans Mono" w:eastAsia="Droid Sans Mono" w:cs="Droid Sans Mono"/>
+          <w:sz w:val="22"/>
+          <w:szCs w:val="22"/>
+        </w:rPr>
+        <w:t>Título</w:t>
+      </w:r>
+      <w:r>
+        <w:rPr>
+          <w:rFonts w:ascii="Droid Sans Mono" w:hAnsi="Droid Sans Mono" w:eastAsia="Droid Sans Mono" w:cs="Droid Sans Mono"/>
+          <w:sz w:val="22"/>
+          <w:szCs w:val="22"/>
+        </w:rPr>
+        <w:t xml:space="preserve"> for </w:t>
+      </w:r>
+      <w:r>
+        <w:rPr>
+          <w:rFonts w:ascii="Droid Sans Mono" w:hAnsi="Droid Sans Mono" w:eastAsia="Droid Sans Mono" w:cs="Droid Sans Mono"/>
+          <w:sz w:val="22"/>
+          <w:szCs w:val="22"/>
+        </w:rPr>
+        <w:t>quitado</w:t>
+      </w:r>
+      <w:r>
+        <w:rPr>
+          <w:rFonts w:ascii="Droid Sans Mono" w:hAnsi="Droid Sans Mono" w:eastAsia="Droid Sans Mono" w:cs="Droid Sans Mono"/>
+          <w:sz w:val="22"/>
+          <w:szCs w:val="22"/>
+        </w:rPr>
+        <w:t>)</w:t>
+      </w:r>
+      <w:r>
+        <w:br/>
+      </w:r>
+      <w:r>
+        <w:rPr>
+          <w:rFonts w:ascii="Segoe UI" w:hAnsi="Segoe UI" w:eastAsia="Segoe UI" w:cs="Segoe UI"/>
+          <w:b w:val="1"/>
+          <w:bCs w:val="1"/>
+          <w:i w:val="0"/>
+          <w:iCs w:val="0"/>
+          <w:caps w:val="0"/>
+          <w:smallCaps w:val="0"/>
+          <w:strike w:val="0"/>
+          <w:dstrike w:val="0"/>
+          <w:noProof w:val="0"/>
+          <w:color w:val="000000" w:themeColor="text1" w:themeTint="FF" w:themeShade="FF"/>
+          <w:sz w:val="36"/>
+          <w:szCs w:val="36"/>
+          <w:u w:val="none"/>
+          <w:vertAlign w:val="baseline"/>
+          <w:lang w:val="pt-BR"/>
+        </w:rPr>
+        <w:t>(</w:t>
+      </w:r>
+      <w:r>
+        <w:rPr>
+          <w:rFonts w:ascii="Segoe UI" w:hAnsi="Segoe UI" w:eastAsia="Segoe UI" w:cs="Segoe UI"/>
+          <w:b w:val="1"/>
+          <w:bCs w:val="1"/>
+          <w:i w:val="0"/>
+          <w:iCs w:val="0"/>
+          <w:caps w:val="0"/>
+          <w:smallCaps w:val="0"/>
+          <w:strike w:val="0"/>
+          <w:dstrike w:val="0"/>
+          <w:noProof w:val="0"/>
+          <w:color w:val="000000" w:themeColor="text1" w:themeTint="FF" w:themeShade="FF"/>
+          <w:sz w:val="22"/>
+          <w:szCs w:val="22"/>
+          <w:u w:val="none"/>
+          <w:vertAlign w:val="superscript"/>
+          <w:lang w:val="pt-BR"/>
+        </w:rPr>
+        <w:t>TITULO</w:t>
+      </w:r>
+      <w:r>
+        <w:rPr>
+          <w:rFonts w:ascii="Segoe UI" w:hAnsi="Segoe UI" w:eastAsia="Segoe UI" w:cs="Segoe UI"/>
+          <w:b w:val="1"/>
+          <w:bCs w:val="1"/>
+          <w:i w:val="0"/>
+          <w:iCs w:val="0"/>
+          <w:caps w:val="0"/>
+          <w:smallCaps w:val="0"/>
+          <w:strike w:val="0"/>
+          <w:dstrike w:val="0"/>
+          <w:noProof w:val="0"/>
+          <w:color w:val="000000" w:themeColor="text1" w:themeTint="FF" w:themeShade="FF"/>
+          <w:sz w:val="22"/>
+          <w:szCs w:val="22"/>
+          <w:u w:val="none"/>
+          <w:vertAlign w:val="superscript"/>
+          <w:lang w:val="pt-BR"/>
+        </w:rPr>
+        <w:t xml:space="preserve"> </w:t>
+      </w:r>
+      <w:r>
+        <w:rPr>
+          <w:rFonts w:ascii="Segoe UI" w:hAnsi="Segoe UI" w:eastAsia="Segoe UI" w:cs="Segoe UI"/>
+          <w:b w:val="0"/>
+          <w:bCs w:val="0"/>
+          <w:i w:val="0"/>
+          <w:iCs w:val="0"/>
+          <w:caps w:val="0"/>
+          <w:smallCaps w:val="0"/>
+          <w:strike w:val="0"/>
+          <w:dstrike w:val="0"/>
+          <w:noProof w:val="0"/>
+          <w:color w:val="000000" w:themeColor="text1" w:themeTint="FF" w:themeShade="FF"/>
+          <w:sz w:val="32"/>
+          <w:szCs w:val="32"/>
+          <w:u w:val="none"/>
+          <w:vertAlign w:val="superscript"/>
+          <w:lang w:val="pt-BR"/>
+        </w:rPr>
+        <w:t>×</w:t>
+      </w:r>
+      <w:r>
+        <w:rPr>
+          <w:rFonts w:ascii="Segoe UI" w:hAnsi="Segoe UI" w:eastAsia="Segoe UI" w:cs="Segoe UI"/>
+          <w:b w:val="1"/>
+          <w:bCs w:val="1"/>
+          <w:i w:val="0"/>
+          <w:iCs w:val="0"/>
+          <w:caps w:val="0"/>
+          <w:smallCaps w:val="0"/>
+          <w:strike w:val="0"/>
+          <w:dstrike w:val="0"/>
+          <w:noProof w:val="0"/>
+          <w:color w:val="000000" w:themeColor="text1" w:themeTint="FF" w:themeShade="FF"/>
+          <w:sz w:val="22"/>
+          <w:szCs w:val="22"/>
+          <w:u w:val="none"/>
+          <w:vertAlign w:val="superscript"/>
+          <w:lang w:val="pt-BR"/>
+        </w:rPr>
+        <w:t xml:space="preserve"> ORG_N</w:t>
+      </w:r>
+      <w:r>
+        <w:rPr>
+          <w:rFonts w:ascii="Segoe UI" w:hAnsi="Segoe UI" w:eastAsia="Segoe UI" w:cs="Segoe UI"/>
+          <w:b w:val="1"/>
+          <w:bCs w:val="1"/>
+          <w:i w:val="0"/>
+          <w:iCs w:val="0"/>
+          <w:caps w:val="0"/>
+          <w:smallCaps w:val="0"/>
+          <w:strike w:val="0"/>
+          <w:dstrike w:val="0"/>
+          <w:noProof w:val="0"/>
+          <w:color w:val="000000" w:themeColor="text1" w:themeTint="FF" w:themeShade="FF"/>
+          <w:sz w:val="36"/>
+          <w:szCs w:val="36"/>
+          <w:u w:val="none"/>
+          <w:vertAlign w:val="baseline"/>
+          <w:lang w:val="pt-BR"/>
+        </w:rPr>
+        <w:t>)</w:t>
+      </w:r>
+    </w:p>
+    <w:p>
+      <w:pPr>
+        <w:pStyle w:val="Normal"/>
+        <w:jc w:val="left"/>
+        <w:rPr>
+          <w:rFonts w:ascii="Segoe UI" w:hAnsi="Segoe UI" w:eastAsia="Segoe UI" w:cs="Segoe UI"/>
+          <w:b w:val="1"/>
+          <w:bCs w:val="1"/>
+          <w:i w:val="0"/>
+          <w:iCs w:val="0"/>
+          <w:caps w:val="0"/>
+          <w:smallCaps w:val="0"/>
+          <w:strike w:val="0"/>
+          <w:dstrike w:val="0"/>
+          <w:noProof w:val="0"/>
+          <w:color w:val="000000" w:themeColor="text1" w:themeTint="FF" w:themeShade="FF"/>
+          <w:sz w:val="36"/>
+          <w:szCs w:val="36"/>
+          <w:u w:val="none"/>
+          <w:vertAlign w:val="superscript"/>
+          <w:lang w:val="pt-BR"/>
+        </w:rPr>
+      </w:pPr>
+      <w:r>
+        <w:rPr>
+          <w:rFonts w:ascii="Segoe UI" w:hAnsi="Segoe UI" w:eastAsia="Segoe UI" w:cs="Segoe UI"/>
+          <w:b w:val="0"/>
+          <w:bCs w:val="0"/>
+          <w:i w:val="0"/>
+          <w:iCs w:val="0"/>
+          <w:caps w:val="0"/>
+          <w:smallCaps w:val="0"/>
+          <w:strike w:val="0"/>
+          <w:dstrike w:val="0"/>
+          <w:noProof w:val="0"/>
+          <w:color w:val="000000" w:themeColor="text1" w:themeTint="FF" w:themeShade="FF"/>
+          <w:sz w:val="22"/>
+          <w:szCs w:val="22"/>
+          <w:u w:val="none"/>
+          <w:lang w:val="pt-BR"/>
+        </w:rPr>
+        <w:t xml:space="preserve">     </w:t>
+      </w:r>
+    </w:p>
+    <w:p>
+      <w:pPr>
         <w:pStyle w:val="Normal"/>
         <w:spacing w:before="0" w:after="0" w:line="276" w:lineRule="auto"/>
         <w:ind w:left="0" w:right="0" w:firstLine="0"/>
@@ -3345,6 +5934,208 @@
     </w:p>
     <w:p>
       <w:pPr>
+        <w:pStyle w:val="PargrafodaLista"/>
+        <w:numPr>
+          <w:ilvl w:val="0"/>
+          <w:numId w:val="12"/>
+        </w:numPr>
+        <w:spacing w:before="0" w:after="0" w:line="276" w:lineRule="auto"/>
+        <w:ind w:right="0"/>
+        <w:jc w:val="left"/>
+        <w:rPr>
+          <w:rFonts w:ascii="Segoe UI" w:hAnsi="Segoe UI" w:eastAsia="Segoe UI" w:cs="Segoe UI"/>
+          <w:b w:val="1"/>
+          <w:bCs w:val="1"/>
+          <w:i w:val="0"/>
+          <w:iCs w:val="0"/>
+          <w:caps w:val="0"/>
+          <w:smallCaps w:val="0"/>
+          <w:noProof w:val="0"/>
+          <w:color w:val="000000" w:themeColor="text1" w:themeTint="FF" w:themeShade="FF"/>
+          <w:sz w:val="22"/>
+          <w:szCs w:val="22"/>
+          <w:u w:val="none"/>
+          <w:vertAlign w:val="superscript"/>
+          <w:lang w:val="pt-BR"/>
+        </w:rPr>
+      </w:pPr>
+      <w:r>
+        <w:rPr>
+          <w:rFonts w:ascii="Droid Sans Mono" w:hAnsi="Droid Sans Mono" w:eastAsia="Droid Sans Mono" w:cs="Droid Sans Mono"/>
+          <w:sz w:val="22"/>
+          <w:szCs w:val="22"/>
+        </w:rPr>
+        <w:t>Intersecção (Obter Alunos cedidos n</w:t>
+      </w:r>
+      <w:r>
+        <w:rPr>
+          <w:rFonts w:ascii="Droid Sans Mono" w:hAnsi="Droid Sans Mono" w:eastAsia="Droid Sans Mono" w:cs="Droid Sans Mono"/>
+          <w:sz w:val="22"/>
+          <w:szCs w:val="22"/>
+        </w:rPr>
+        <w:t>o</w:t>
+      </w:r>
+      <w:r>
+        <w:rPr>
+          <w:rFonts w:ascii="Droid Sans Mono" w:hAnsi="Droid Sans Mono" w:eastAsia="Droid Sans Mono" w:cs="Droid Sans Mono"/>
+          <w:sz w:val="22"/>
+          <w:szCs w:val="22"/>
+        </w:rPr>
+        <w:t xml:space="preserve"> Credor)</w:t>
+      </w:r>
+      <w:r>
+        <w:br/>
+      </w:r>
+      <w:r>
+        <w:rPr>
+          <w:rFonts w:ascii="Segoe UI" w:hAnsi="Segoe UI" w:eastAsia="Segoe UI" w:cs="Segoe UI"/>
+          <w:b w:val="1"/>
+          <w:bCs w:val="1"/>
+          <w:i w:val="0"/>
+          <w:iCs w:val="0"/>
+          <w:caps w:val="0"/>
+          <w:smallCaps w:val="0"/>
+          <w:strike w:val="0"/>
+          <w:dstrike w:val="0"/>
+          <w:noProof w:val="0"/>
+          <w:color w:val="000000" w:themeColor="text1" w:themeTint="FF" w:themeShade="FF"/>
+          <w:sz w:val="36"/>
+          <w:szCs w:val="36"/>
+          <w:u w:val="none"/>
+          <w:vertAlign w:val="baseline"/>
+          <w:lang w:val="pt-BR"/>
+        </w:rPr>
+        <w:t>(</w:t>
+      </w:r>
+      <w:r>
+        <w:rPr>
+          <w:rFonts w:ascii="Segoe UI" w:hAnsi="Segoe UI" w:eastAsia="Segoe UI" w:cs="Segoe UI"/>
+          <w:b w:val="1"/>
+          <w:bCs w:val="1"/>
+          <w:i w:val="0"/>
+          <w:iCs w:val="0"/>
+          <w:caps w:val="0"/>
+          <w:smallCaps w:val="0"/>
+          <w:strike w:val="0"/>
+          <w:dstrike w:val="0"/>
+          <w:noProof w:val="0"/>
+          <w:color w:val="000000" w:themeColor="text1" w:themeTint="FF" w:themeShade="FF"/>
+          <w:sz w:val="22"/>
+          <w:szCs w:val="22"/>
+          <w:u w:val="none"/>
+          <w:vertAlign w:val="superscript"/>
+          <w:lang w:val="pt-BR"/>
+        </w:rPr>
+        <w:t>CEDIDO</w:t>
+      </w:r>
+      <w:r>
+        <w:rPr>
+          <w:rFonts w:ascii="Segoe UI" w:hAnsi="Segoe UI" w:eastAsia="Segoe UI" w:cs="Segoe UI"/>
+          <w:b w:val="1"/>
+          <w:bCs w:val="1"/>
+          <w:i w:val="0"/>
+          <w:iCs w:val="0"/>
+          <w:caps w:val="0"/>
+          <w:smallCaps w:val="0"/>
+          <w:strike w:val="0"/>
+          <w:dstrike w:val="0"/>
+          <w:noProof w:val="0"/>
+          <w:color w:val="000000" w:themeColor="text1" w:themeTint="FF" w:themeShade="FF"/>
+          <w:sz w:val="22"/>
+          <w:szCs w:val="22"/>
+          <w:u w:val="none"/>
+          <w:vertAlign w:val="superscript"/>
+          <w:lang w:val="pt-BR"/>
+        </w:rPr>
+        <w:t xml:space="preserve"> </w:t>
+      </w:r>
+      <w:r>
+        <w:rPr>
+          <w:rFonts w:ascii="Segoe UI" w:hAnsi="Segoe UI" w:eastAsia="Segoe UI" w:cs="Segoe UI"/>
+          <w:b w:val="0"/>
+          <w:bCs w:val="0"/>
+          <w:i w:val="0"/>
+          <w:iCs w:val="0"/>
+          <w:caps w:val="0"/>
+          <w:smallCaps w:val="0"/>
+          <w:strike w:val="0"/>
+          <w:dstrike w:val="0"/>
+          <w:noProof w:val="0"/>
+          <w:color w:val="000000" w:themeColor="text1" w:themeTint="FF" w:themeShade="FF"/>
+          <w:sz w:val="24"/>
+          <w:szCs w:val="24"/>
+          <w:u w:val="none"/>
+          <w:vertAlign w:val="superscript"/>
+          <w:lang w:val="pt-BR"/>
+        </w:rPr>
+        <w:t>∩</w:t>
+      </w:r>
+      <w:r>
+        <w:rPr>
+          <w:rFonts w:ascii="Segoe UI" w:hAnsi="Segoe UI" w:eastAsia="Segoe UI" w:cs="Segoe UI"/>
+          <w:b w:val="1"/>
+          <w:bCs w:val="1"/>
+          <w:i w:val="0"/>
+          <w:iCs w:val="0"/>
+          <w:caps w:val="0"/>
+          <w:smallCaps w:val="0"/>
+          <w:strike w:val="0"/>
+          <w:dstrike w:val="0"/>
+          <w:noProof w:val="0"/>
+          <w:color w:val="000000" w:themeColor="text1" w:themeTint="FF" w:themeShade="FF"/>
+          <w:sz w:val="22"/>
+          <w:szCs w:val="22"/>
+          <w:u w:val="none"/>
+          <w:vertAlign w:val="superscript"/>
+          <w:lang w:val="pt-BR"/>
+        </w:rPr>
+        <w:t xml:space="preserve"> </w:t>
+      </w:r>
+      <w:r>
+        <w:rPr>
+          <w:rFonts w:ascii="Segoe UI" w:hAnsi="Segoe UI" w:eastAsia="Segoe UI" w:cs="Segoe UI"/>
+          <w:b w:val="1"/>
+          <w:bCs w:val="1"/>
+          <w:i w:val="0"/>
+          <w:iCs w:val="0"/>
+          <w:caps w:val="0"/>
+          <w:smallCaps w:val="0"/>
+          <w:strike w:val="0"/>
+          <w:dstrike w:val="0"/>
+          <w:noProof w:val="0"/>
+          <w:color w:val="000000" w:themeColor="text1" w:themeTint="FF" w:themeShade="FF"/>
+          <w:sz w:val="22"/>
+          <w:szCs w:val="22"/>
+          <w:u w:val="none"/>
+          <w:vertAlign w:val="superscript"/>
+          <w:lang w:val="pt-BR"/>
+        </w:rPr>
+        <w:t>CREDOR</w:t>
+      </w:r>
+      <w:r>
+        <w:rPr>
+          <w:rFonts w:ascii="Segoe UI" w:hAnsi="Segoe UI" w:eastAsia="Segoe UI" w:cs="Segoe UI"/>
+          <w:b w:val="1"/>
+          <w:bCs w:val="1"/>
+          <w:i w:val="0"/>
+          <w:iCs w:val="0"/>
+          <w:caps w:val="0"/>
+          <w:smallCaps w:val="0"/>
+          <w:strike w:val="0"/>
+          <w:dstrike w:val="0"/>
+          <w:noProof w:val="0"/>
+          <w:color w:val="000000" w:themeColor="text1" w:themeTint="FF" w:themeShade="FF"/>
+          <w:sz w:val="36"/>
+          <w:szCs w:val="36"/>
+          <w:u w:val="none"/>
+          <w:vertAlign w:val="baseline"/>
+          <w:lang w:val="pt-BR"/>
+        </w:rPr>
+        <w:t>)</w:t>
+      </w:r>
+    </w:p>
+    <w:p>
+      <w:pPr>
         <w:pStyle w:val="Normal"/>
         <w:spacing w:before="0" w:after="0" w:line="276" w:lineRule="auto"/>
         <w:ind w:left="0" w:right="0" w:firstLine="0"/>
@@ -3357,66 +6148,6 @@
         </w:rPr>
       </w:pPr>
     </w:p>
-    <w:p xmlns:wp14="http://schemas.microsoft.com/office/word/2010/wordml" wp14:textId="7507117B">
-      <w:pPr>
-        <w:spacing w:before="0" w:after="0" w:line="276" w:lineRule="auto"/>
-        <w:ind w:left="0" w:right="0" w:firstLine="0"/>
-        <w:jc w:val="left"/>
-        <w:rPr>
-          <w:rFonts w:ascii="Droid Sans Mono" w:hAnsi="Droid Sans Mono" w:eastAsia="Droid Sans Mono" w:cs="Droid Sans Mono"/>
-          <w:sz w:val="20"/>
-          <w:szCs w:val="20"/>
-        </w:rPr>
-      </w:pPr>
-      <w:r>
-        <w:rPr>
-          <w:rFonts w:ascii="Droid Sans Mono" w:hAnsi="Droid Sans Mono" w:eastAsia="Droid Sans Mono" w:cs="Droid Sans Mono"/>
-          <w:sz w:val="20"/>
-          <w:szCs w:val="20"/>
-        </w:rPr>
-        <w:t xml:space="preserve">3.3) </w:t>
-      </w:r>
-      <w:r>
-        <w:rPr>
-          <w:rFonts w:ascii="Droid Sans Mono" w:hAnsi="Droid Sans Mono" w:eastAsia="Droid Sans Mono" w:cs="Droid Sans Mono"/>
-          <w:sz w:val="20"/>
-          <w:szCs w:val="20"/>
-        </w:rPr>
-        <w:t>E</w:t>
-      </w:r>
-      <w:r>
-        <w:rPr>
-          <w:rFonts w:ascii="Droid Sans Mono" w:hAnsi="Droid Sans Mono" w:eastAsia="Droid Sans Mono" w:cs="Droid Sans Mono"/>
-          <w:sz w:val="20"/>
-          <w:szCs w:val="20"/>
-        </w:rPr>
-        <w:t>xemplo</w:t>
-      </w:r>
-      <w:r>
-        <w:rPr>
-          <w:rFonts w:ascii="Droid Sans Mono" w:hAnsi="Droid Sans Mono" w:eastAsia="Droid Sans Mono" w:cs="Droid Sans Mono"/>
-          <w:sz w:val="20"/>
-          <w:szCs w:val="20"/>
-        </w:rPr>
-        <w:t xml:space="preserve"> de </w:t>
-      </w:r>
-      <w:r>
-        <w:rPr>
-          <w:rFonts w:ascii="Droid Sans Mono" w:hAnsi="Droid Sans Mono" w:eastAsia="Droid Sans Mono" w:cs="Droid Sans Mono"/>
-          <w:sz w:val="20"/>
-          <w:szCs w:val="20"/>
-        </w:rPr>
-        <w:t>produto cartesiano e interseção</w:t>
-      </w:r>
-      <w:r>
-        <w:rPr>
-          <w:rFonts w:ascii="Droid Sans Mono" w:hAnsi="Droid Sans Mono" w:eastAsia="Droid Sans Mono" w:cs="Droid Sans Mono"/>
-          <w:sz w:val="20"/>
-          <w:szCs w:val="20"/>
-        </w:rPr>
-        <w:t>:</w:t>
-      </w:r>
-    </w:p>
     <w:p>
       <w:pPr>
         <w:pStyle w:val="Normal"/>
@@ -3431,6 +6162,66 @@
         </w:rPr>
       </w:pPr>
     </w:p>
+    <w:p xmlns:wp14="http://schemas.microsoft.com/office/word/2010/wordml" wp14:textId="5D149443">
+      <w:pPr>
+        <w:spacing w:before="0" w:after="0" w:line="276" w:lineRule="auto"/>
+        <w:ind w:left="0" w:right="0" w:firstLine="0"/>
+        <w:jc w:val="left"/>
+        <w:rPr>
+          <w:rFonts w:ascii="Droid Sans Mono" w:hAnsi="Droid Sans Mono" w:eastAsia="Droid Sans Mono" w:cs="Droid Sans Mono"/>
+          <w:sz w:val="20"/>
+          <w:szCs w:val="20"/>
+        </w:rPr>
+      </w:pPr>
+      <w:r>
+        <w:rPr>
+          <w:rFonts w:ascii="Droid Sans Mono" w:hAnsi="Droid Sans Mono" w:eastAsia="Droid Sans Mono" w:cs="Droid Sans Mono"/>
+          <w:sz w:val="20"/>
+          <w:szCs w:val="20"/>
+        </w:rPr>
+        <w:t xml:space="preserve">3.4) </w:t>
+      </w:r>
+      <w:r>
+        <w:rPr>
+          <w:rFonts w:ascii="Droid Sans Mono" w:hAnsi="Droid Sans Mono" w:eastAsia="Droid Sans Mono" w:cs="Droid Sans Mono"/>
+          <w:sz w:val="20"/>
+          <w:szCs w:val="20"/>
+        </w:rPr>
+        <w:t>E</w:t>
+      </w:r>
+      <w:r>
+        <w:rPr>
+          <w:rFonts w:ascii="Droid Sans Mono" w:hAnsi="Droid Sans Mono" w:eastAsia="Droid Sans Mono" w:cs="Droid Sans Mono"/>
+          <w:sz w:val="20"/>
+          <w:szCs w:val="20"/>
+        </w:rPr>
+        <w:t xml:space="preserve">xemplo </w:t>
+      </w:r>
+      <w:r>
+        <w:rPr>
+          <w:rFonts w:ascii="Droid Sans Mono" w:hAnsi="Droid Sans Mono" w:eastAsia="Droid Sans Mono" w:cs="Droid Sans Mono"/>
+          <w:sz w:val="20"/>
+          <w:szCs w:val="20"/>
+        </w:rPr>
+        <w:t>d</w:t>
+      </w:r>
+      <w:r>
+        <w:rPr>
+          <w:rFonts w:ascii="Droid Sans Mono" w:hAnsi="Droid Sans Mono" w:eastAsia="Droid Sans Mono" w:cs="Droid Sans Mono"/>
+          <w:sz w:val="20"/>
+          <w:szCs w:val="20"/>
+        </w:rPr>
+        <w:t>e divisão e agregação</w:t>
+      </w:r>
+      <w:r>
+        <w:rPr>
+          <w:rFonts w:ascii="Droid Sans Mono" w:hAnsi="Droid Sans Mono" w:eastAsia="Droid Sans Mono" w:cs="Droid Sans Mono"/>
+          <w:sz w:val="20"/>
+          <w:szCs w:val="20"/>
+        </w:rPr>
+        <w:t>:</w:t>
+      </w:r>
+    </w:p>
     <w:p>
       <w:pPr>
         <w:pStyle w:val="Normal"/>
@@ -3447,6 +6238,294 @@
     </w:p>
     <w:p>
       <w:pPr>
+        <w:pStyle w:val="PargrafodaLista"/>
+        <w:numPr>
+          <w:ilvl w:val="0"/>
+          <w:numId w:val="12"/>
+        </w:numPr>
+        <w:spacing w:before="0" w:after="0" w:line="276" w:lineRule="auto"/>
+        <w:ind w:right="0"/>
+        <w:jc w:val="left"/>
+        <w:rPr>
+          <w:rFonts w:ascii="Arial" w:hAnsi="Arial" w:eastAsia="Arial" w:cs="Arial"/>
+          <w:b w:val="1"/>
+          <w:bCs w:val="1"/>
+          <w:i w:val="0"/>
+          <w:iCs w:val="0"/>
+          <w:caps w:val="0"/>
+          <w:smallCaps w:val="0"/>
+          <w:noProof w:val="0"/>
+          <w:color w:val="000000" w:themeColor="text1" w:themeTint="FF" w:themeShade="FF"/>
+          <w:sz w:val="22"/>
+          <w:szCs w:val="22"/>
+          <w:u w:val="none"/>
+          <w:vertAlign w:val="superscript"/>
+          <w:lang w:val="pt-BR"/>
+        </w:rPr>
+      </w:pPr>
+      <w:r>
+        <w:rPr>
+          <w:rFonts w:ascii="Droid Sans Mono" w:hAnsi="Droid Sans Mono" w:eastAsia="Droid Sans Mono" w:cs="Droid Sans Mono"/>
+          <w:sz w:val="22"/>
+          <w:szCs w:val="22"/>
+        </w:rPr>
+        <w:t xml:space="preserve">Divisão (Obter </w:t>
+      </w:r>
+      <w:r>
+        <w:rPr>
+          <w:rFonts w:ascii="Droid Sans Mono" w:hAnsi="Droid Sans Mono" w:eastAsia="Droid Sans Mono" w:cs="Droid Sans Mono"/>
+          <w:sz w:val="22"/>
+          <w:szCs w:val="22"/>
+        </w:rPr>
+        <w:t>Títulos</w:t>
+      </w:r>
+      <w:r>
+        <w:rPr>
+          <w:rFonts w:ascii="Droid Sans Mono" w:hAnsi="Droid Sans Mono" w:eastAsia="Droid Sans Mono" w:cs="Droid Sans Mono"/>
+          <w:sz w:val="22"/>
+          <w:szCs w:val="22"/>
+        </w:rPr>
+        <w:t xml:space="preserve"> negativados em todos os </w:t>
+      </w:r>
+      <w:proofErr w:type="spellStart"/>
+      <w:r>
+        <w:rPr>
+          <w:rFonts w:ascii="Droid Sans Mono" w:hAnsi="Droid Sans Mono" w:eastAsia="Droid Sans Mono" w:cs="Droid Sans Mono"/>
+          <w:sz w:val="22"/>
+          <w:szCs w:val="22"/>
+        </w:rPr>
+        <w:t>orgão</w:t>
+      </w:r>
+      <w:r>
+        <w:rPr>
+          <w:rFonts w:ascii="Droid Sans Mono" w:hAnsi="Droid Sans Mono" w:eastAsia="Droid Sans Mono" w:cs="Droid Sans Mono"/>
+          <w:sz w:val="22"/>
+          <w:szCs w:val="22"/>
+        </w:rPr>
+        <w:t>s</w:t>
+      </w:r>
+      <w:proofErr w:type="spellEnd"/>
+      <w:r>
+        <w:rPr>
+          <w:rFonts w:ascii="Droid Sans Mono" w:hAnsi="Droid Sans Mono" w:eastAsia="Droid Sans Mono" w:cs="Droid Sans Mono"/>
+          <w:sz w:val="22"/>
+          <w:szCs w:val="22"/>
+        </w:rPr>
+        <w:t xml:space="preserve"> de negativação (O</w:t>
+      </w:r>
+      <w:r>
+        <w:rPr>
+          <w:rFonts w:ascii="Droid Sans Mono" w:hAnsi="Droid Sans Mono" w:eastAsia="Droid Sans Mono" w:cs="Droid Sans Mono"/>
+          <w:sz w:val="22"/>
+          <w:szCs w:val="22"/>
+        </w:rPr>
+        <w:t>RG_N)</w:t>
+      </w:r>
+      <w:r>
+        <w:rPr>
+          <w:rFonts w:ascii="Droid Sans Mono" w:hAnsi="Droid Sans Mono" w:eastAsia="Droid Sans Mono" w:cs="Droid Sans Mono"/>
+          <w:sz w:val="22"/>
+          <w:szCs w:val="22"/>
+        </w:rPr>
+        <w:t>)</w:t>
+      </w:r>
+      <w:r>
+        <w:br/>
+      </w:r>
+      <w:r>
+        <w:rPr>
+          <w:rFonts w:ascii="Segoe UI" w:hAnsi="Segoe UI" w:eastAsia="Segoe UI" w:cs="Segoe UI"/>
+          <w:b w:val="1"/>
+          <w:bCs w:val="1"/>
+          <w:i w:val="0"/>
+          <w:iCs w:val="0"/>
+          <w:caps w:val="0"/>
+          <w:smallCaps w:val="0"/>
+          <w:strike w:val="0"/>
+          <w:dstrike w:val="0"/>
+          <w:noProof w:val="0"/>
+          <w:color w:val="000000" w:themeColor="text1" w:themeTint="FF" w:themeShade="FF"/>
+          <w:sz w:val="36"/>
+          <w:szCs w:val="36"/>
+          <w:u w:val="none"/>
+          <w:vertAlign w:val="baseline"/>
+          <w:lang w:val="pt-BR"/>
+        </w:rPr>
+        <w:t>(</w:t>
+      </w:r>
+      <w:r>
+        <w:rPr>
+          <w:rFonts w:ascii="Segoe UI" w:hAnsi="Segoe UI" w:eastAsia="Segoe UI" w:cs="Segoe UI"/>
+          <w:b w:val="1"/>
+          <w:bCs w:val="1"/>
+          <w:i w:val="0"/>
+          <w:iCs w:val="0"/>
+          <w:caps w:val="0"/>
+          <w:smallCaps w:val="0"/>
+          <w:strike w:val="0"/>
+          <w:dstrike w:val="0"/>
+          <w:noProof w:val="0"/>
+          <w:color w:val="000000" w:themeColor="text1" w:themeTint="FF" w:themeShade="FF"/>
+          <w:sz w:val="22"/>
+          <w:szCs w:val="22"/>
+          <w:u w:val="none"/>
+          <w:vertAlign w:val="superscript"/>
+          <w:lang w:val="pt-BR"/>
+        </w:rPr>
+        <w:t>NEGATIVADO</w:t>
+      </w:r>
+      <w:r>
+        <w:rPr>
+          <w:rFonts w:ascii="Segoe UI" w:hAnsi="Segoe UI" w:eastAsia="Segoe UI" w:cs="Segoe UI"/>
+          <w:b w:val="1"/>
+          <w:bCs w:val="1"/>
+          <w:i w:val="0"/>
+          <w:iCs w:val="0"/>
+          <w:caps w:val="0"/>
+          <w:smallCaps w:val="0"/>
+          <w:strike w:val="0"/>
+          <w:dstrike w:val="0"/>
+          <w:noProof w:val="0"/>
+          <w:color w:val="000000" w:themeColor="text1" w:themeTint="FF" w:themeShade="FF"/>
+          <w:sz w:val="22"/>
+          <w:szCs w:val="22"/>
+          <w:u w:val="none"/>
+          <w:vertAlign w:val="superscript"/>
+          <w:lang w:val="pt-BR"/>
+        </w:rPr>
+        <w:t xml:space="preserve"> </w:t>
+      </w:r>
+      <w:r>
+        <w:rPr>
+          <w:rFonts w:ascii="Segoe UI" w:hAnsi="Segoe UI" w:eastAsia="Segoe UI" w:cs="Segoe UI"/>
+          <w:b w:val="0"/>
+          <w:bCs w:val="0"/>
+          <w:i w:val="0"/>
+          <w:iCs w:val="0"/>
+          <w:caps w:val="0"/>
+          <w:smallCaps w:val="0"/>
+          <w:strike w:val="0"/>
+          <w:dstrike w:val="0"/>
+          <w:noProof w:val="0"/>
+          <w:color w:val="000000" w:themeColor="text1" w:themeTint="FF" w:themeShade="FF"/>
+          <w:sz w:val="32"/>
+          <w:szCs w:val="32"/>
+          <w:u w:val="none"/>
+          <w:vertAlign w:val="superscript"/>
+          <w:lang w:val="pt-BR"/>
+        </w:rPr>
+        <w:t>÷</w:t>
+      </w:r>
+      <w:r>
+        <w:rPr>
+          <w:rFonts w:ascii="Segoe UI" w:hAnsi="Segoe UI" w:eastAsia="Segoe UI" w:cs="Segoe UI"/>
+          <w:b w:val="1"/>
+          <w:bCs w:val="1"/>
+          <w:i w:val="0"/>
+          <w:iCs w:val="0"/>
+          <w:caps w:val="0"/>
+          <w:smallCaps w:val="0"/>
+          <w:strike w:val="0"/>
+          <w:dstrike w:val="0"/>
+          <w:noProof w:val="0"/>
+          <w:color w:val="000000" w:themeColor="text1" w:themeTint="FF" w:themeShade="FF"/>
+          <w:sz w:val="22"/>
+          <w:szCs w:val="22"/>
+          <w:u w:val="none"/>
+          <w:vertAlign w:val="superscript"/>
+          <w:lang w:val="pt-BR"/>
+        </w:rPr>
+        <w:t xml:space="preserve"> </w:t>
+      </w:r>
+      <w:r>
+        <w:rPr>
+          <w:rFonts w:ascii="Segoe UI" w:hAnsi="Segoe UI" w:eastAsia="Segoe UI" w:cs="Segoe UI"/>
+          <w:b w:val="1"/>
+          <w:bCs w:val="1"/>
+          <w:i w:val="0"/>
+          <w:iCs w:val="0"/>
+          <w:caps w:val="0"/>
+          <w:smallCaps w:val="0"/>
+          <w:strike w:val="0"/>
+          <w:dstrike w:val="0"/>
+          <w:noProof w:val="0"/>
+          <w:color w:val="000000" w:themeColor="text1" w:themeTint="FF" w:themeShade="FF"/>
+          <w:sz w:val="22"/>
+          <w:szCs w:val="22"/>
+          <w:u w:val="none"/>
+          <w:vertAlign w:val="superscript"/>
+          <w:lang w:val="pt-BR"/>
+        </w:rPr>
+        <w:t>ORG_N</w:t>
+      </w:r>
+      <w:r>
+        <w:rPr>
+          <w:rFonts w:ascii="Segoe UI" w:hAnsi="Segoe UI" w:eastAsia="Segoe UI" w:cs="Segoe UI"/>
+          <w:b w:val="1"/>
+          <w:bCs w:val="1"/>
+          <w:i w:val="0"/>
+          <w:iCs w:val="0"/>
+          <w:caps w:val="0"/>
+          <w:smallCaps w:val="0"/>
+          <w:strike w:val="0"/>
+          <w:dstrike w:val="0"/>
+          <w:noProof w:val="0"/>
+          <w:color w:val="000000" w:themeColor="text1" w:themeTint="FF" w:themeShade="FF"/>
+          <w:sz w:val="36"/>
+          <w:szCs w:val="36"/>
+          <w:u w:val="none"/>
+          <w:vertAlign w:val="baseline"/>
+          <w:lang w:val="pt-BR"/>
+        </w:rPr>
+        <w:t>)</w:t>
+      </w:r>
+    </w:p>
+    <w:p>
+      <w:pPr>
+        <w:pStyle w:val="Normal"/>
+        <w:jc w:val="left"/>
+        <w:rPr>
+          <w:rFonts w:ascii="Segoe UI" w:hAnsi="Segoe UI" w:eastAsia="Segoe UI" w:cs="Segoe UI"/>
+          <w:b w:val="1"/>
+          <w:bCs w:val="1"/>
+          <w:i w:val="0"/>
+          <w:iCs w:val="0"/>
+          <w:caps w:val="0"/>
+          <w:smallCaps w:val="0"/>
+          <w:strike w:val="0"/>
+          <w:dstrike w:val="0"/>
+          <w:noProof w:val="0"/>
+          <w:color w:val="000000" w:themeColor="text1" w:themeTint="FF" w:themeShade="FF"/>
+          <w:sz w:val="36"/>
+          <w:szCs w:val="36"/>
+          <w:u w:val="none"/>
+          <w:vertAlign w:val="superscript"/>
+          <w:lang w:val="pt-BR"/>
+        </w:rPr>
+      </w:pPr>
+      <w:r>
+        <w:rPr>
+          <w:rFonts w:ascii="Segoe UI" w:hAnsi="Segoe UI" w:eastAsia="Segoe UI" w:cs="Segoe UI"/>
+          <w:b w:val="0"/>
+          <w:bCs w:val="0"/>
+          <w:i w:val="0"/>
+          <w:iCs w:val="0"/>
+          <w:caps w:val="0"/>
+          <w:smallCaps w:val="0"/>
+          <w:strike w:val="0"/>
+          <w:dstrike w:val="0"/>
+          <w:noProof w:val="0"/>
+          <w:color w:val="000000" w:themeColor="text1" w:themeTint="FF" w:themeShade="FF"/>
+          <w:sz w:val="22"/>
+          <w:szCs w:val="22"/>
+          <w:u w:val="none"/>
+          <w:lang w:val="pt-BR"/>
+        </w:rPr>
+        <w:t xml:space="preserve">     </w:t>
+      </w:r>
+    </w:p>
+    <w:p>
+      <w:pPr>
         <w:pStyle w:val="Normal"/>
         <w:spacing w:before="0" w:after="0" w:line="276" w:lineRule="auto"/>
         <w:ind w:left="0" w:right="0" w:firstLine="0"/>
@@ -3459,64 +6538,235 @@
         </w:rPr>
       </w:pPr>
     </w:p>
-    <w:p xmlns:wp14="http://schemas.microsoft.com/office/word/2010/wordml" wp14:textId="5D149443">
-      <w:pPr>
+    <w:p>
+      <w:pPr>
+        <w:pStyle w:val="PargrafodaLista"/>
+        <w:numPr>
+          <w:ilvl w:val="0"/>
+          <w:numId w:val="12"/>
+        </w:numPr>
         <w:spacing w:before="0" w:after="0" w:line="276" w:lineRule="auto"/>
-        <w:ind w:left="0" w:right="0" w:firstLine="0"/>
+        <w:ind w:right="0"/>
         <w:jc w:val="left"/>
         <w:rPr>
-          <w:rFonts w:ascii="Droid Sans Mono" w:hAnsi="Droid Sans Mono" w:eastAsia="Droid Sans Mono" w:cs="Droid Sans Mono"/>
-          <w:sz w:val="20"/>
-          <w:szCs w:val="20"/>
-        </w:rPr>
-      </w:pPr>
-      <w:r>
-        <w:rPr>
-          <w:rFonts w:ascii="Droid Sans Mono" w:hAnsi="Droid Sans Mono" w:eastAsia="Droid Sans Mono" w:cs="Droid Sans Mono"/>
-          <w:sz w:val="20"/>
-          <w:szCs w:val="20"/>
-        </w:rPr>
-        <w:t xml:space="preserve">3.4) </w:t>
-      </w:r>
-      <w:r>
-        <w:rPr>
-          <w:rFonts w:ascii="Droid Sans Mono" w:hAnsi="Droid Sans Mono" w:eastAsia="Droid Sans Mono" w:cs="Droid Sans Mono"/>
-          <w:sz w:val="20"/>
-          <w:szCs w:val="20"/>
-        </w:rPr>
-        <w:t>E</w:t>
-      </w:r>
-      <w:r>
-        <w:rPr>
-          <w:rFonts w:ascii="Droid Sans Mono" w:hAnsi="Droid Sans Mono" w:eastAsia="Droid Sans Mono" w:cs="Droid Sans Mono"/>
-          <w:sz w:val="20"/>
-          <w:szCs w:val="20"/>
-        </w:rPr>
-        <w:t xml:space="preserve">xemplo </w:t>
-      </w:r>
-      <w:r>
-        <w:rPr>
-          <w:rFonts w:ascii="Droid Sans Mono" w:hAnsi="Droid Sans Mono" w:eastAsia="Droid Sans Mono" w:cs="Droid Sans Mono"/>
-          <w:sz w:val="20"/>
-          <w:szCs w:val="20"/>
-        </w:rPr>
-        <w:t>d</w:t>
-      </w:r>
-      <w:r>
-        <w:rPr>
-          <w:rFonts w:ascii="Droid Sans Mono" w:hAnsi="Droid Sans Mono" w:eastAsia="Droid Sans Mono" w:cs="Droid Sans Mono"/>
-          <w:sz w:val="20"/>
-          <w:szCs w:val="20"/>
-        </w:rPr>
-        <w:t>e divisão e agregação</w:t>
-      </w:r>
-      <w:r>
-        <w:rPr>
-          <w:rFonts w:ascii="Droid Sans Mono" w:hAnsi="Droid Sans Mono" w:eastAsia="Droid Sans Mono" w:cs="Droid Sans Mono"/>
-          <w:sz w:val="20"/>
-          <w:szCs w:val="20"/>
-        </w:rPr>
-        <w:t>:</w:t>
+          <w:rFonts w:ascii="Segoe UI" w:hAnsi="Segoe UI" w:eastAsia="Segoe UI" w:cs="Segoe UI"/>
+          <w:b w:val="1"/>
+          <w:bCs w:val="1"/>
+          <w:i w:val="0"/>
+          <w:iCs w:val="0"/>
+          <w:caps w:val="0"/>
+          <w:smallCaps w:val="0"/>
+          <w:noProof w:val="0"/>
+          <w:color w:val="000000" w:themeColor="text1" w:themeTint="FF" w:themeShade="FF"/>
+          <w:sz w:val="22"/>
+          <w:szCs w:val="22"/>
+          <w:u w:val="none"/>
+          <w:vertAlign w:val="superscript"/>
+          <w:lang w:val="pt-BR"/>
+        </w:rPr>
+      </w:pPr>
+      <w:r>
+        <w:rPr>
+          <w:rFonts w:ascii="Droid Sans Mono" w:hAnsi="Droid Sans Mono" w:eastAsia="Droid Sans Mono" w:cs="Droid Sans Mono"/>
+          <w:sz w:val="22"/>
+          <w:szCs w:val="22"/>
+        </w:rPr>
+        <w:t>Agregação</w:t>
+      </w:r>
+      <w:r>
+        <w:rPr>
+          <w:rFonts w:ascii="Droid Sans Mono" w:hAnsi="Droid Sans Mono" w:eastAsia="Droid Sans Mono" w:cs="Droid Sans Mono"/>
+          <w:sz w:val="22"/>
+          <w:szCs w:val="22"/>
+        </w:rPr>
+        <w:t xml:space="preserve"> (</w:t>
+      </w:r>
+      <w:r>
+        <w:rPr>
+          <w:rFonts w:ascii="Droid Sans Mono" w:hAnsi="Droid Sans Mono" w:eastAsia="Droid Sans Mono" w:cs="Droid Sans Mono"/>
+          <w:sz w:val="22"/>
+          <w:szCs w:val="22"/>
+        </w:rPr>
+        <w:t>Valor total que será pago por um contrato no final do mesmo</w:t>
+      </w:r>
+      <w:r>
+        <w:rPr>
+          <w:rFonts w:ascii="Droid Sans Mono" w:hAnsi="Droid Sans Mono" w:eastAsia="Droid Sans Mono" w:cs="Droid Sans Mono"/>
+          <w:sz w:val="22"/>
+          <w:szCs w:val="22"/>
+        </w:rPr>
+        <w:t>)</w:t>
+      </w:r>
+      <w:r>
+        <w:br/>
+      </w:r>
+      <w:r>
+        <w:rPr>
+          <w:rFonts w:ascii="Segoe UI" w:hAnsi="Segoe UI" w:eastAsia="Segoe UI" w:cs="Segoe UI"/>
+          <w:b w:val="1"/>
+          <w:bCs w:val="1"/>
+          <w:i w:val="0"/>
+          <w:iCs w:val="0"/>
+          <w:caps w:val="0"/>
+          <w:smallCaps w:val="0"/>
+          <w:strike w:val="0"/>
+          <w:dstrike w:val="0"/>
+          <w:noProof w:val="0"/>
+          <w:color w:val="000000" w:themeColor="text1" w:themeTint="FF" w:themeShade="FF"/>
+          <w:sz w:val="36"/>
+          <w:szCs w:val="36"/>
+          <w:u w:val="none"/>
+          <w:vertAlign w:val="baseline"/>
+          <w:lang w:val="pt-BR"/>
+        </w:rPr>
+        <w:t>(</w:t>
+      </w:r>
+      <w:r>
+        <w:rPr>
+          <w:rFonts w:ascii="Segoe UI" w:hAnsi="Segoe UI" w:eastAsia="Segoe UI" w:cs="Segoe UI"/>
+          <w:b w:val="1"/>
+          <w:bCs w:val="1"/>
+          <w:i w:val="0"/>
+          <w:iCs w:val="0"/>
+          <w:caps w:val="0"/>
+          <w:smallCaps w:val="0"/>
+          <w:strike w:val="0"/>
+          <w:dstrike w:val="0"/>
+          <w:noProof w:val="0"/>
+          <w:color w:val="000000" w:themeColor="text1" w:themeTint="FF" w:themeShade="FF"/>
+          <w:sz w:val="22"/>
+          <w:szCs w:val="22"/>
+          <w:u w:val="none"/>
+          <w:vertAlign w:val="superscript"/>
+          <w:lang w:val="pt-BR"/>
+        </w:rPr>
+        <w:t xml:space="preserve">CONTRATO F </w:t>
+      </w:r>
+      <w:r>
+        <w:rPr>
+          <w:rFonts w:ascii="Segoe UI" w:hAnsi="Segoe UI" w:eastAsia="Segoe UI" w:cs="Segoe UI"/>
+          <w:b w:val="1"/>
+          <w:bCs w:val="1"/>
+          <w:i w:val="0"/>
+          <w:iCs w:val="0"/>
+          <w:caps w:val="0"/>
+          <w:smallCaps w:val="0"/>
+          <w:strike w:val="0"/>
+          <w:dstrike w:val="0"/>
+          <w:noProof w:val="0"/>
+          <w:color w:val="000000" w:themeColor="text1" w:themeTint="FF" w:themeShade="FF"/>
+          <w:sz w:val="22"/>
+          <w:szCs w:val="22"/>
+          <w:u w:val="none"/>
+          <w:vertAlign w:val="baseline"/>
+          <w:lang w:val="pt-BR"/>
+        </w:rPr>
+        <w:t>sum (Valor)</w:t>
+      </w:r>
+      <w:r>
+        <w:rPr>
+          <w:rFonts w:ascii="Segoe UI" w:hAnsi="Segoe UI" w:eastAsia="Segoe UI" w:cs="Segoe UI"/>
+          <w:b w:val="1"/>
+          <w:bCs w:val="1"/>
+          <w:i w:val="0"/>
+          <w:iCs w:val="0"/>
+          <w:caps w:val="0"/>
+          <w:smallCaps w:val="0"/>
+          <w:strike w:val="0"/>
+          <w:dstrike w:val="0"/>
+          <w:noProof w:val="0"/>
+          <w:color w:val="000000" w:themeColor="text1" w:themeTint="FF" w:themeShade="FF"/>
+          <w:sz w:val="22"/>
+          <w:szCs w:val="22"/>
+          <w:u w:val="none"/>
+          <w:vertAlign w:val="superscript"/>
+          <w:lang w:val="pt-BR"/>
+        </w:rPr>
+        <w:t xml:space="preserve"> </w:t>
+      </w:r>
+      <w:r>
+        <w:rPr>
+          <w:rFonts w:ascii="Segoe UI" w:hAnsi="Segoe UI" w:eastAsia="Segoe UI" w:cs="Segoe UI"/>
+          <w:b w:val="1"/>
+          <w:bCs w:val="1"/>
+          <w:i w:val="0"/>
+          <w:iCs w:val="0"/>
+          <w:caps w:val="0"/>
+          <w:smallCaps w:val="0"/>
+          <w:strike w:val="0"/>
+          <w:dstrike w:val="0"/>
+          <w:noProof w:val="0"/>
+          <w:color w:val="000000" w:themeColor="text1" w:themeTint="FF" w:themeShade="FF"/>
+          <w:sz w:val="22"/>
+          <w:szCs w:val="22"/>
+          <w:u w:val="none"/>
+          <w:vertAlign w:val="superscript"/>
+          <w:lang w:val="pt-BR"/>
+        </w:rPr>
+        <w:t>(T</w:t>
+      </w:r>
+      <w:r>
+        <w:rPr>
+          <w:rFonts w:ascii="Segoe UI" w:hAnsi="Segoe UI" w:eastAsia="Segoe UI" w:cs="Segoe UI"/>
+          <w:b w:val="1"/>
+          <w:bCs w:val="1"/>
+          <w:i w:val="0"/>
+          <w:iCs w:val="0"/>
+          <w:caps w:val="0"/>
+          <w:smallCaps w:val="0"/>
+          <w:strike w:val="0"/>
+          <w:dstrike w:val="0"/>
+          <w:noProof w:val="0"/>
+          <w:color w:val="000000" w:themeColor="text1" w:themeTint="FF" w:themeShade="FF"/>
+          <w:sz w:val="22"/>
+          <w:szCs w:val="22"/>
+          <w:u w:val="none"/>
+          <w:vertAlign w:val="superscript"/>
+          <w:lang w:val="pt-BR"/>
+        </w:rPr>
+        <w:t>ITULO</w:t>
+      </w:r>
+      <w:r>
+        <w:rPr>
+          <w:rFonts w:ascii="Segoe UI" w:hAnsi="Segoe UI" w:eastAsia="Segoe UI" w:cs="Segoe UI"/>
+          <w:b w:val="1"/>
+          <w:bCs w:val="1"/>
+          <w:i w:val="0"/>
+          <w:iCs w:val="0"/>
+          <w:caps w:val="0"/>
+          <w:smallCaps w:val="0"/>
+          <w:strike w:val="0"/>
+          <w:dstrike w:val="0"/>
+          <w:noProof w:val="0"/>
+          <w:color w:val="000000" w:themeColor="text1" w:themeTint="FF" w:themeShade="FF"/>
+          <w:sz w:val="22"/>
+          <w:szCs w:val="22"/>
+          <w:u w:val="none"/>
+          <w:vertAlign w:val="superscript"/>
+          <w:lang w:val="pt-BR"/>
+        </w:rPr>
+        <w:t>)</w:t>
+      </w:r>
+      <w:r>
+        <w:rPr>
+          <w:rFonts w:ascii="Segoe UI" w:hAnsi="Segoe UI" w:eastAsia="Segoe UI" w:cs="Segoe UI"/>
+          <w:b w:val="1"/>
+          <w:bCs w:val="1"/>
+          <w:i w:val="0"/>
+          <w:iCs w:val="0"/>
+          <w:caps w:val="0"/>
+          <w:smallCaps w:val="0"/>
+          <w:strike w:val="0"/>
+          <w:dstrike w:val="0"/>
+          <w:noProof w:val="0"/>
+          <w:color w:val="000000" w:themeColor="text1" w:themeTint="FF" w:themeShade="FF"/>
+          <w:sz w:val="36"/>
+          <w:szCs w:val="36"/>
+          <w:u w:val="none"/>
+          <w:vertAlign w:val="baseline"/>
+          <w:lang w:val="pt-BR"/>
+        </w:rPr>
+        <w:t>)</w:t>
       </w:r>
     </w:p>
     <w:p>
@@ -3897,6 +7147,17 @@
     <int:ParagraphRange paragraphId="288043454" textId="1485774731" start="8" length="12" invalidationStart="8" invalidationLength="12" id="NPftLfFu"/>
     <int:WordHash hashCode="usVE9Gcmgd8PB8" id="yJW9PoRC"/>
     <int:WordHash hashCode="Q3Sq7iR/sjfObJ" id="Nv8hS6dM"/>
+    <int:ParagraphRange paragraphId="1531053328" textId="233874091" start="3" length="4" invalidationStart="3" invalidationLength="4" id="mmSNdcqy"/>
+    <int:ParagraphRange paragraphId="1531053328" textId="463767272" start="63" length="2" invalidationStart="63" invalidationLength="2" id="MEx0Yny0"/>
+    <int:WordHash hashCode="Dbu25mkXFjkxE2" id="ZJu4xDl/"/>
+    <int:WordHash hashCode="2fyTqu4IhWvEAI" id="GN6mFAV0"/>
+    <int:WordHash hashCode="Crc1Tt7KrV5DqV" id="XZ61NkYi"/>
+    <int:WordHash hashCode="HGnFvpQVYZgb4O" id="ovsfwjrp"/>
+    <int:WordHash hashCode="FwOrNu+VC2pP5R" id="+l+D8yNG"/>
+    <int:WordHash hashCode="v4g/FP7b7kWtyY" id="eyPaMmCi"/>
+    <int:WordHash hashCode="M1M3Eik0CKBwAa" id="r2zS9Nvt"/>
+    <int:WordHash hashCode="FjHOUthmVQZVh3" id="jWQrYIlh"/>
+    <int:WordHash hashCode="mPT7897z5cXW0Y" id="r3JZMpEp"/>
   </int:Manifest>
   <int:Observations>
     <int:Content id="50nAGaiS">
@@ -3917,12 +7178,711 @@
     <int:Content id="Nv8hS6dM">
       <int:Rejection type="LegacyProofing"/>
     </int:Content>
+    <int:Content id="mmSNdcqy">
+      <int:Rejection type="LegacyProofing"/>
+    </int:Content>
+    <int:Content id="MEx0Yny0">
+      <int:Rejection type="LegacyProofing"/>
+    </int:Content>
+    <int:Content id="ZJu4xDl/">
+      <int:Rejection type="LegacyProofing"/>
+    </int:Content>
+    <int:Content id="GN6mFAV0">
+      <int:Rejection type="LegacyProofing"/>
+    </int:Content>
+    <int:Content id="XZ61NkYi">
+      <int:Rejection type="LegacyProofing"/>
+    </int:Content>
+    <int:Content id="ovsfwjrp">
+      <int:Rejection type="LegacyProofing"/>
+    </int:Content>
+    <int:Content id="+l+D8yNG">
+      <int:Rejection type="LegacyProofing"/>
+    </int:Content>
+    <int:Content id="eyPaMmCi">
+      <int:Rejection type="LegacyProofing"/>
+    </int:Content>
+    <int:Content id="r2zS9Nvt">
+      <int:Rejection type="LegacyProofing"/>
+    </int:Content>
+    <int:Content id="jWQrYIlh">
+      <int:Rejection type="LegacyProofing"/>
+    </int:Content>
+    <int:Content id="r3JZMpEp">
+      <int:Rejection type="LegacyProofing"/>
+    </int:Content>
   </int:Observations>
 </int:Intelligence>
 </file>
 
 <file path=word/numbering.xml><?xml version="1.0" encoding="utf-8"?>
 <w:numbering xmlns:mc="http://schemas.openxmlformats.org/markup-compatibility/2006" xmlns:o="urn:schemas-microsoft-com:office:office" xmlns:r="http://schemas.openxmlformats.org/officeDocument/2006/relationships" xmlns:m="http://schemas.openxmlformats.org/officeDocument/2006/math" xmlns:v="urn:schemas-microsoft-com:vml" xmlns:wp="http://schemas.openxmlformats.org/drawingml/2006/wordprocessingDrawing" xmlns:w10="urn:schemas-microsoft-com:office:word" xmlns:w="http://schemas.openxmlformats.org/wordprocessingml/2006/main" xmlns:wne="http://schemas.microsoft.com/office/word/2006/wordml" xmlns:sl="http://schemas.openxmlformats.org/schemaLibrary/2006/main" xmlns:a="http://schemas.openxmlformats.org/drawingml/2006/main" xmlns:pic="http://schemas.openxmlformats.org/drawingml/2006/picture" xmlns:c="http://schemas.openxmlformats.org/drawingml/2006/chart" xmlns:lc="http://schemas.openxmlformats.org/drawingml/2006/lockedCanvas" xmlns:dgm="http://schemas.openxmlformats.org/drawingml/2006/diagram" xmlns:wps="http://schemas.microsoft.com/office/word/2010/wordprocessingShape" xmlns:wpg="http://schemas.microsoft.com/office/word/2010/wordprocessingGroup" xmlns:w14="http://schemas.microsoft.com/office/word/2010/wordml" xmlns:w15="http://schemas.microsoft.com/office/word/2012/wordml">
+  <w:abstractNum xmlns:w="http://schemas.openxmlformats.org/wordprocessingml/2006/main" w:abstractNumId="12">
+    <w:multiLevelType xmlns:w="http://schemas.openxmlformats.org/wordprocessingml/2006/main" w:val="hybridMultilevel"/>
+    <w:lvl xmlns:w="http://schemas.openxmlformats.org/wordprocessingml/2006/main" w:ilvl="0">
+      <w:start w:val="1"/>
+      <w:numFmt w:val="bullet"/>
+      <w:lvlText w:val="-"/>
+      <w:lvlJc w:val="left"/>
+      <w:pPr>
+        <w:ind w:left="720" w:hanging="360"/>
+      </w:pPr>
+      <w:rPr>
+        <w:rFonts w:hint="default" w:ascii="Calibri" w:hAnsi="Calibri"/>
+      </w:rPr>
+    </w:lvl>
+    <w:lvl xmlns:w="http://schemas.openxmlformats.org/wordprocessingml/2006/main" w:ilvl="1">
+      <w:start w:val="1"/>
+      <w:numFmt w:val="bullet"/>
+      <w:lvlText w:val="o"/>
+      <w:lvlJc w:val="left"/>
+      <w:pPr>
+        <w:ind w:left="1440" w:hanging="360"/>
+      </w:pPr>
+      <w:rPr>
+        <w:rFonts w:hint="default" w:ascii="Courier New" w:hAnsi="Courier New"/>
+      </w:rPr>
+    </w:lvl>
+    <w:lvl xmlns:w="http://schemas.openxmlformats.org/wordprocessingml/2006/main" w:ilvl="2">
+      <w:start w:val="1"/>
+      <w:numFmt w:val="bullet"/>
+      <w:lvlText w:val=""/>
+      <w:lvlJc w:val="left"/>
+      <w:pPr>
+        <w:ind w:left="2160" w:hanging="360"/>
+      </w:pPr>
+      <w:rPr>
+        <w:rFonts w:hint="default" w:ascii="Wingdings" w:hAnsi="Wingdings"/>
+      </w:rPr>
+    </w:lvl>
+    <w:lvl xmlns:w="http://schemas.openxmlformats.org/wordprocessingml/2006/main" w:ilvl="3">
+      <w:start w:val="1"/>
+      <w:numFmt w:val="bullet"/>
+      <w:lvlText w:val=""/>
+      <w:lvlJc w:val="left"/>
+      <w:pPr>
+        <w:ind w:left="2880" w:hanging="360"/>
+      </w:pPr>
+      <w:rPr>
+        <w:rFonts w:hint="default" w:ascii="Symbol" w:hAnsi="Symbol"/>
+      </w:rPr>
+    </w:lvl>
+    <w:lvl xmlns:w="http://schemas.openxmlformats.org/wordprocessingml/2006/main" w:ilvl="4">
+      <w:start w:val="1"/>
+      <w:numFmt w:val="bullet"/>
+      <w:lvlText w:val="o"/>
+      <w:lvlJc w:val="left"/>
+      <w:pPr>
+        <w:ind w:left="3600" w:hanging="360"/>
+      </w:pPr>
+      <w:rPr>
+        <w:rFonts w:hint="default" w:ascii="Courier New" w:hAnsi="Courier New"/>
+      </w:rPr>
+    </w:lvl>
+    <w:lvl xmlns:w="http://schemas.openxmlformats.org/wordprocessingml/2006/main" w:ilvl="5">
+      <w:start w:val="1"/>
+      <w:numFmt w:val="bullet"/>
+      <w:lvlText w:val=""/>
+      <w:lvlJc w:val="left"/>
+      <w:pPr>
+        <w:ind w:left="4320" w:hanging="360"/>
+      </w:pPr>
+      <w:rPr>
+        <w:rFonts w:hint="default" w:ascii="Wingdings" w:hAnsi="Wingdings"/>
+      </w:rPr>
+    </w:lvl>
+    <w:lvl xmlns:w="http://schemas.openxmlformats.org/wordprocessingml/2006/main" w:ilvl="6">
+      <w:start w:val="1"/>
+      <w:numFmt w:val="bullet"/>
+      <w:lvlText w:val=""/>
+      <w:lvlJc w:val="left"/>
+      <w:pPr>
+        <w:ind w:left="5040" w:hanging="360"/>
+      </w:pPr>
+      <w:rPr>
+        <w:rFonts w:hint="default" w:ascii="Symbol" w:hAnsi="Symbol"/>
+      </w:rPr>
+    </w:lvl>
+    <w:lvl xmlns:w="http://schemas.openxmlformats.org/wordprocessingml/2006/main" w:ilvl="7">
+      <w:start w:val="1"/>
+      <w:numFmt w:val="bullet"/>
+      <w:lvlText w:val="o"/>
+      <w:lvlJc w:val="left"/>
+      <w:pPr>
+        <w:ind w:left="5760" w:hanging="360"/>
+      </w:pPr>
+      <w:rPr>
+        <w:rFonts w:hint="default" w:ascii="Courier New" w:hAnsi="Courier New"/>
+      </w:rPr>
+    </w:lvl>
+    <w:lvl xmlns:w="http://schemas.openxmlformats.org/wordprocessingml/2006/main" w:ilvl="8">
+      <w:start w:val="1"/>
+      <w:numFmt w:val="bullet"/>
+      <w:lvlText w:val=""/>
+      <w:lvlJc w:val="left"/>
+      <w:pPr>
+        <w:ind w:left="6480" w:hanging="360"/>
+      </w:pPr>
+      <w:rPr>
+        <w:rFonts w:hint="default" w:ascii="Wingdings" w:hAnsi="Wingdings"/>
+      </w:rPr>
+    </w:lvl>
+  </w:abstractNum>
+  <w:abstractNum xmlns:w="http://schemas.openxmlformats.org/wordprocessingml/2006/main" w:abstractNumId="11">
+    <w:multiLevelType xmlns:w="http://schemas.openxmlformats.org/wordprocessingml/2006/main" w:val="hybridMultilevel"/>
+    <w:lvl xmlns:w="http://schemas.openxmlformats.org/wordprocessingml/2006/main" w:ilvl="0">
+      <w:start w:val="1"/>
+      <w:numFmt w:val="bullet"/>
+      <w:lvlText w:val="-"/>
+      <w:lvlJc w:val="left"/>
+      <w:pPr>
+        <w:ind w:left="720" w:hanging="360"/>
+      </w:pPr>
+      <w:rPr>
+        <w:rFonts w:hint="default" w:ascii="Calibri" w:hAnsi="Calibri"/>
+      </w:rPr>
+    </w:lvl>
+    <w:lvl xmlns:w="http://schemas.openxmlformats.org/wordprocessingml/2006/main" w:ilvl="1">
+      <w:start w:val="1"/>
+      <w:numFmt w:val="bullet"/>
+      <w:lvlText w:val="o"/>
+      <w:lvlJc w:val="left"/>
+      <w:pPr>
+        <w:ind w:left="1440" w:hanging="360"/>
+      </w:pPr>
+      <w:rPr>
+        <w:rFonts w:hint="default" w:ascii="Courier New" w:hAnsi="Courier New"/>
+      </w:rPr>
+    </w:lvl>
+    <w:lvl xmlns:w="http://schemas.openxmlformats.org/wordprocessingml/2006/main" w:ilvl="2">
+      <w:start w:val="1"/>
+      <w:numFmt w:val="bullet"/>
+      <w:lvlText w:val=""/>
+      <w:lvlJc w:val="left"/>
+      <w:pPr>
+        <w:ind w:left="2160" w:hanging="360"/>
+      </w:pPr>
+      <w:rPr>
+        <w:rFonts w:hint="default" w:ascii="Wingdings" w:hAnsi="Wingdings"/>
+      </w:rPr>
+    </w:lvl>
+    <w:lvl xmlns:w="http://schemas.openxmlformats.org/wordprocessingml/2006/main" w:ilvl="3">
+      <w:start w:val="1"/>
+      <w:numFmt w:val="bullet"/>
+      <w:lvlText w:val=""/>
+      <w:lvlJc w:val="left"/>
+      <w:pPr>
+        <w:ind w:left="2880" w:hanging="360"/>
+      </w:pPr>
+      <w:rPr>
+        <w:rFonts w:hint="default" w:ascii="Symbol" w:hAnsi="Symbol"/>
+      </w:rPr>
+    </w:lvl>
+    <w:lvl xmlns:w="http://schemas.openxmlformats.org/wordprocessingml/2006/main" w:ilvl="4">
+      <w:start w:val="1"/>
+      <w:numFmt w:val="bullet"/>
+      <w:lvlText w:val="o"/>
+      <w:lvlJc w:val="left"/>
+      <w:pPr>
+        <w:ind w:left="3600" w:hanging="360"/>
+      </w:pPr>
+      <w:rPr>
+        <w:rFonts w:hint="default" w:ascii="Courier New" w:hAnsi="Courier New"/>
+      </w:rPr>
+    </w:lvl>
+    <w:lvl xmlns:w="http://schemas.openxmlformats.org/wordprocessingml/2006/main" w:ilvl="5">
+      <w:start w:val="1"/>
+      <w:numFmt w:val="bullet"/>
+      <w:lvlText w:val=""/>
+      <w:lvlJc w:val="left"/>
+      <w:pPr>
+        <w:ind w:left="4320" w:hanging="360"/>
+      </w:pPr>
+      <w:rPr>
+        <w:rFonts w:hint="default" w:ascii="Wingdings" w:hAnsi="Wingdings"/>
+      </w:rPr>
+    </w:lvl>
+    <w:lvl xmlns:w="http://schemas.openxmlformats.org/wordprocessingml/2006/main" w:ilvl="6">
+      <w:start w:val="1"/>
+      <w:numFmt w:val="bullet"/>
+      <w:lvlText w:val=""/>
+      <w:lvlJc w:val="left"/>
+      <w:pPr>
+        <w:ind w:left="5040" w:hanging="360"/>
+      </w:pPr>
+      <w:rPr>
+        <w:rFonts w:hint="default" w:ascii="Symbol" w:hAnsi="Symbol"/>
+      </w:rPr>
+    </w:lvl>
+    <w:lvl xmlns:w="http://schemas.openxmlformats.org/wordprocessingml/2006/main" w:ilvl="7">
+      <w:start w:val="1"/>
+      <w:numFmt w:val="bullet"/>
+      <w:lvlText w:val="o"/>
+      <w:lvlJc w:val="left"/>
+      <w:pPr>
+        <w:ind w:left="5760" w:hanging="360"/>
+      </w:pPr>
+      <w:rPr>
+        <w:rFonts w:hint="default" w:ascii="Courier New" w:hAnsi="Courier New"/>
+      </w:rPr>
+    </w:lvl>
+    <w:lvl xmlns:w="http://schemas.openxmlformats.org/wordprocessingml/2006/main" w:ilvl="8">
+      <w:start w:val="1"/>
+      <w:numFmt w:val="bullet"/>
+      <w:lvlText w:val=""/>
+      <w:lvlJc w:val="left"/>
+      <w:pPr>
+        <w:ind w:left="6480" w:hanging="360"/>
+      </w:pPr>
+      <w:rPr>
+        <w:rFonts w:hint="default" w:ascii="Wingdings" w:hAnsi="Wingdings"/>
+      </w:rPr>
+    </w:lvl>
+  </w:abstractNum>
+  <w:abstractNum xmlns:w="http://schemas.openxmlformats.org/wordprocessingml/2006/main" w:abstractNumId="10">
+    <w:multiLevelType xmlns:w="http://schemas.openxmlformats.org/wordprocessingml/2006/main" w:val="hybridMultilevel"/>
+    <w:lvl xmlns:w="http://schemas.openxmlformats.org/wordprocessingml/2006/main" w:ilvl="0">
+      <w:start w:val="1"/>
+      <w:numFmt w:val="bullet"/>
+      <w:lvlText w:val="-"/>
+      <w:lvlJc w:val="left"/>
+      <w:pPr>
+        <w:ind w:left="720" w:hanging="360"/>
+      </w:pPr>
+      <w:rPr>
+        <w:rFonts w:hint="default" w:ascii="Calibri" w:hAnsi="Calibri"/>
+      </w:rPr>
+    </w:lvl>
+    <w:lvl xmlns:w="http://schemas.openxmlformats.org/wordprocessingml/2006/main" w:ilvl="1">
+      <w:start w:val="1"/>
+      <w:numFmt w:val="bullet"/>
+      <w:lvlText w:val="o"/>
+      <w:lvlJc w:val="left"/>
+      <w:pPr>
+        <w:ind w:left="1440" w:hanging="360"/>
+      </w:pPr>
+      <w:rPr>
+        <w:rFonts w:hint="default" w:ascii="Courier New" w:hAnsi="Courier New"/>
+      </w:rPr>
+    </w:lvl>
+    <w:lvl xmlns:w="http://schemas.openxmlformats.org/wordprocessingml/2006/main" w:ilvl="2">
+      <w:start w:val="1"/>
+      <w:numFmt w:val="bullet"/>
+      <w:lvlText w:val=""/>
+      <w:lvlJc w:val="left"/>
+      <w:pPr>
+        <w:ind w:left="2160" w:hanging="360"/>
+      </w:pPr>
+      <w:rPr>
+        <w:rFonts w:hint="default" w:ascii="Wingdings" w:hAnsi="Wingdings"/>
+      </w:rPr>
+    </w:lvl>
+    <w:lvl xmlns:w="http://schemas.openxmlformats.org/wordprocessingml/2006/main" w:ilvl="3">
+      <w:start w:val="1"/>
+      <w:numFmt w:val="bullet"/>
+      <w:lvlText w:val=""/>
+      <w:lvlJc w:val="left"/>
+      <w:pPr>
+        <w:ind w:left="2880" w:hanging="360"/>
+      </w:pPr>
+      <w:rPr>
+        <w:rFonts w:hint="default" w:ascii="Symbol" w:hAnsi="Symbol"/>
+      </w:rPr>
+    </w:lvl>
+    <w:lvl xmlns:w="http://schemas.openxmlformats.org/wordprocessingml/2006/main" w:ilvl="4">
+      <w:start w:val="1"/>
+      <w:numFmt w:val="bullet"/>
+      <w:lvlText w:val="o"/>
+      <w:lvlJc w:val="left"/>
+      <w:pPr>
+        <w:ind w:left="3600" w:hanging="360"/>
+      </w:pPr>
+      <w:rPr>
+        <w:rFonts w:hint="default" w:ascii="Courier New" w:hAnsi="Courier New"/>
+      </w:rPr>
+    </w:lvl>
+    <w:lvl xmlns:w="http://schemas.openxmlformats.org/wordprocessingml/2006/main" w:ilvl="5">
+      <w:start w:val="1"/>
+      <w:numFmt w:val="bullet"/>
+      <w:lvlText w:val=""/>
+      <w:lvlJc w:val="left"/>
+      <w:pPr>
+        <w:ind w:left="4320" w:hanging="360"/>
+      </w:pPr>
+      <w:rPr>
+        <w:rFonts w:hint="default" w:ascii="Wingdings" w:hAnsi="Wingdings"/>
+      </w:rPr>
+    </w:lvl>
+    <w:lvl xmlns:w="http://schemas.openxmlformats.org/wordprocessingml/2006/main" w:ilvl="6">
+      <w:start w:val="1"/>
+      <w:numFmt w:val="bullet"/>
+      <w:lvlText w:val=""/>
+      <w:lvlJc w:val="left"/>
+      <w:pPr>
+        <w:ind w:left="5040" w:hanging="360"/>
+      </w:pPr>
+      <w:rPr>
+        <w:rFonts w:hint="default" w:ascii="Symbol" w:hAnsi="Symbol"/>
+      </w:rPr>
+    </w:lvl>
+    <w:lvl xmlns:w="http://schemas.openxmlformats.org/wordprocessingml/2006/main" w:ilvl="7">
+      <w:start w:val="1"/>
+      <w:numFmt w:val="bullet"/>
+      <w:lvlText w:val="o"/>
+      <w:lvlJc w:val="left"/>
+      <w:pPr>
+        <w:ind w:left="5760" w:hanging="360"/>
+      </w:pPr>
+      <w:rPr>
+        <w:rFonts w:hint="default" w:ascii="Courier New" w:hAnsi="Courier New"/>
+      </w:rPr>
+    </w:lvl>
+    <w:lvl xmlns:w="http://schemas.openxmlformats.org/wordprocessingml/2006/main" w:ilvl="8">
+      <w:start w:val="1"/>
+      <w:numFmt w:val="bullet"/>
+      <w:lvlText w:val=""/>
+      <w:lvlJc w:val="left"/>
+      <w:pPr>
+        <w:ind w:left="6480" w:hanging="360"/>
+      </w:pPr>
+      <w:rPr>
+        <w:rFonts w:hint="default" w:ascii="Wingdings" w:hAnsi="Wingdings"/>
+      </w:rPr>
+    </w:lvl>
+  </w:abstractNum>
+  <w:abstractNum xmlns:w="http://schemas.openxmlformats.org/wordprocessingml/2006/main" w:abstractNumId="9">
+    <w:multiLevelType xmlns:w="http://schemas.openxmlformats.org/wordprocessingml/2006/main" w:val="hybridMultilevel"/>
+    <w:lvl xmlns:w="http://schemas.openxmlformats.org/wordprocessingml/2006/main" w:ilvl="0">
+      <w:start w:val="1"/>
+      <w:numFmt w:val="bullet"/>
+      <w:lvlText w:val="-"/>
+      <w:lvlJc w:val="left"/>
+      <w:pPr>
+        <w:ind w:left="720" w:hanging="360"/>
+      </w:pPr>
+      <w:rPr>
+        <w:rFonts w:hint="default" w:ascii="Calibri" w:hAnsi="Calibri"/>
+      </w:rPr>
+    </w:lvl>
+    <w:lvl xmlns:w="http://schemas.openxmlformats.org/wordprocessingml/2006/main" w:ilvl="1">
+      <w:start w:val="1"/>
+      <w:numFmt w:val="bullet"/>
+      <w:lvlText w:val="o"/>
+      <w:lvlJc w:val="left"/>
+      <w:pPr>
+        <w:ind w:left="1440" w:hanging="360"/>
+      </w:pPr>
+      <w:rPr>
+        <w:rFonts w:hint="default" w:ascii="Courier New" w:hAnsi="Courier New"/>
+      </w:rPr>
+    </w:lvl>
+    <w:lvl xmlns:w="http://schemas.openxmlformats.org/wordprocessingml/2006/main" w:ilvl="2">
+      <w:start w:val="1"/>
+      <w:numFmt w:val="bullet"/>
+      <w:lvlText w:val=""/>
+      <w:lvlJc w:val="left"/>
+      <w:pPr>
+        <w:ind w:left="2160" w:hanging="360"/>
+      </w:pPr>
+      <w:rPr>
+        <w:rFonts w:hint="default" w:ascii="Wingdings" w:hAnsi="Wingdings"/>
+      </w:rPr>
+    </w:lvl>
+    <w:lvl xmlns:w="http://schemas.openxmlformats.org/wordprocessingml/2006/main" w:ilvl="3">
+      <w:start w:val="1"/>
+      <w:numFmt w:val="bullet"/>
+      <w:lvlText w:val=""/>
+      <w:lvlJc w:val="left"/>
+      <w:pPr>
+        <w:ind w:left="2880" w:hanging="360"/>
+      </w:pPr>
+      <w:rPr>
+        <w:rFonts w:hint="default" w:ascii="Symbol" w:hAnsi="Symbol"/>
+      </w:rPr>
+    </w:lvl>
+    <w:lvl xmlns:w="http://schemas.openxmlformats.org/wordprocessingml/2006/main" w:ilvl="4">
+      <w:start w:val="1"/>
+      <w:numFmt w:val="bullet"/>
+      <w:lvlText w:val="o"/>
+      <w:lvlJc w:val="left"/>
+      <w:pPr>
+        <w:ind w:left="3600" w:hanging="360"/>
+      </w:pPr>
+      <w:rPr>
+        <w:rFonts w:hint="default" w:ascii="Courier New" w:hAnsi="Courier New"/>
+      </w:rPr>
+    </w:lvl>
+    <w:lvl xmlns:w="http://schemas.openxmlformats.org/wordprocessingml/2006/main" w:ilvl="5">
+      <w:start w:val="1"/>
+      <w:numFmt w:val="bullet"/>
+      <w:lvlText w:val=""/>
+      <w:lvlJc w:val="left"/>
+      <w:pPr>
+        <w:ind w:left="4320" w:hanging="360"/>
+      </w:pPr>
+      <w:rPr>
+        <w:rFonts w:hint="default" w:ascii="Wingdings" w:hAnsi="Wingdings"/>
+      </w:rPr>
+    </w:lvl>
+    <w:lvl xmlns:w="http://schemas.openxmlformats.org/wordprocessingml/2006/main" w:ilvl="6">
+      <w:start w:val="1"/>
+      <w:numFmt w:val="bullet"/>
+      <w:lvlText w:val=""/>
+      <w:lvlJc w:val="left"/>
+      <w:pPr>
+        <w:ind w:left="5040" w:hanging="360"/>
+      </w:pPr>
+      <w:rPr>
+        <w:rFonts w:hint="default" w:ascii="Symbol" w:hAnsi="Symbol"/>
+      </w:rPr>
+    </w:lvl>
+    <w:lvl xmlns:w="http://schemas.openxmlformats.org/wordprocessingml/2006/main" w:ilvl="7">
+      <w:start w:val="1"/>
+      <w:numFmt w:val="bullet"/>
+      <w:lvlText w:val="o"/>
+      <w:lvlJc w:val="left"/>
+      <w:pPr>
+        <w:ind w:left="5760" w:hanging="360"/>
+      </w:pPr>
+      <w:rPr>
+        <w:rFonts w:hint="default" w:ascii="Courier New" w:hAnsi="Courier New"/>
+      </w:rPr>
+    </w:lvl>
+    <w:lvl xmlns:w="http://schemas.openxmlformats.org/wordprocessingml/2006/main" w:ilvl="8">
+      <w:start w:val="1"/>
+      <w:numFmt w:val="bullet"/>
+      <w:lvlText w:val=""/>
+      <w:lvlJc w:val="left"/>
+      <w:pPr>
+        <w:ind w:left="6480" w:hanging="360"/>
+      </w:pPr>
+      <w:rPr>
+        <w:rFonts w:hint="default" w:ascii="Wingdings" w:hAnsi="Wingdings"/>
+      </w:rPr>
+    </w:lvl>
+  </w:abstractNum>
+  <w:abstractNum xmlns:w="http://schemas.openxmlformats.org/wordprocessingml/2006/main" w:abstractNumId="8">
+    <w:multiLevelType xmlns:w="http://schemas.openxmlformats.org/wordprocessingml/2006/main" w:val="hybridMultilevel"/>
+    <w:lvl xmlns:w="http://schemas.openxmlformats.org/wordprocessingml/2006/main" w:ilvl="0">
+      <w:start w:val="1"/>
+      <w:numFmt w:val="bullet"/>
+      <w:lvlText w:val="-"/>
+      <w:lvlJc w:val="left"/>
+      <w:pPr>
+        <w:ind w:left="720" w:hanging="360"/>
+      </w:pPr>
+      <w:rPr>
+        <w:rFonts w:hint="default" w:ascii="Calibri" w:hAnsi="Calibri"/>
+      </w:rPr>
+    </w:lvl>
+    <w:lvl xmlns:w="http://schemas.openxmlformats.org/wordprocessingml/2006/main" w:ilvl="1">
+      <w:start w:val="1"/>
+      <w:numFmt w:val="bullet"/>
+      <w:lvlText w:val="o"/>
+      <w:lvlJc w:val="left"/>
+      <w:pPr>
+        <w:ind w:left="1440" w:hanging="360"/>
+      </w:pPr>
+      <w:rPr>
+        <w:rFonts w:hint="default" w:ascii="Courier New" w:hAnsi="Courier New"/>
+      </w:rPr>
+    </w:lvl>
+    <w:lvl xmlns:w="http://schemas.openxmlformats.org/wordprocessingml/2006/main" w:ilvl="2">
+      <w:start w:val="1"/>
+      <w:numFmt w:val="bullet"/>
+      <w:lvlText w:val=""/>
+      <w:lvlJc w:val="left"/>
+      <w:pPr>
+        <w:ind w:left="2160" w:hanging="360"/>
+      </w:pPr>
+      <w:rPr>
+        <w:rFonts w:hint="default" w:ascii="Wingdings" w:hAnsi="Wingdings"/>
+      </w:rPr>
+    </w:lvl>
+    <w:lvl xmlns:w="http://schemas.openxmlformats.org/wordprocessingml/2006/main" w:ilvl="3">
+      <w:start w:val="1"/>
+      <w:numFmt w:val="bullet"/>
+      <w:lvlText w:val=""/>
+      <w:lvlJc w:val="left"/>
+      <w:pPr>
+        <w:ind w:left="2880" w:hanging="360"/>
+      </w:pPr>
+      <w:rPr>
+        <w:rFonts w:hint="default" w:ascii="Symbol" w:hAnsi="Symbol"/>
+      </w:rPr>
+    </w:lvl>
+    <w:lvl xmlns:w="http://schemas.openxmlformats.org/wordprocessingml/2006/main" w:ilvl="4">
+      <w:start w:val="1"/>
+      <w:numFmt w:val="bullet"/>
+      <w:lvlText w:val="o"/>
+      <w:lvlJc w:val="left"/>
+      <w:pPr>
+        <w:ind w:left="3600" w:hanging="360"/>
+      </w:pPr>
+      <w:rPr>
+        <w:rFonts w:hint="default" w:ascii="Courier New" w:hAnsi="Courier New"/>
+      </w:rPr>
+    </w:lvl>
+    <w:lvl xmlns:w="http://schemas.openxmlformats.org/wordprocessingml/2006/main" w:ilvl="5">
+      <w:start w:val="1"/>
+      <w:numFmt w:val="bullet"/>
+      <w:lvlText w:val=""/>
+      <w:lvlJc w:val="left"/>
+      <w:pPr>
+        <w:ind w:left="4320" w:hanging="360"/>
+      </w:pPr>
+      <w:rPr>
+        <w:rFonts w:hint="default" w:ascii="Wingdings" w:hAnsi="Wingdings"/>
+      </w:rPr>
+    </w:lvl>
+    <w:lvl xmlns:w="http://schemas.openxmlformats.org/wordprocessingml/2006/main" w:ilvl="6">
+      <w:start w:val="1"/>
+      <w:numFmt w:val="bullet"/>
+      <w:lvlText w:val=""/>
+      <w:lvlJc w:val="left"/>
+      <w:pPr>
+        <w:ind w:left="5040" w:hanging="360"/>
+      </w:pPr>
+      <w:rPr>
+        <w:rFonts w:hint="default" w:ascii="Symbol" w:hAnsi="Symbol"/>
+      </w:rPr>
+    </w:lvl>
+    <w:lvl xmlns:w="http://schemas.openxmlformats.org/wordprocessingml/2006/main" w:ilvl="7">
+      <w:start w:val="1"/>
+      <w:numFmt w:val="bullet"/>
+      <w:lvlText w:val="o"/>
+      <w:lvlJc w:val="left"/>
+      <w:pPr>
+        <w:ind w:left="5760" w:hanging="360"/>
+      </w:pPr>
+      <w:rPr>
+        <w:rFonts w:hint="default" w:ascii="Courier New" w:hAnsi="Courier New"/>
+      </w:rPr>
+    </w:lvl>
+    <w:lvl xmlns:w="http://schemas.openxmlformats.org/wordprocessingml/2006/main" w:ilvl="8">
+      <w:start w:val="1"/>
+      <w:numFmt w:val="bullet"/>
+      <w:lvlText w:val=""/>
+      <w:lvlJc w:val="left"/>
+      <w:pPr>
+        <w:ind w:left="6480" w:hanging="360"/>
+      </w:pPr>
+      <w:rPr>
+        <w:rFonts w:hint="default" w:ascii="Wingdings" w:hAnsi="Wingdings"/>
+      </w:rPr>
+    </w:lvl>
+  </w:abstractNum>
+  <w:abstractNum xmlns:w="http://schemas.openxmlformats.org/wordprocessingml/2006/main" w:abstractNumId="7">
+    <w:multiLevelType xmlns:w="http://schemas.openxmlformats.org/wordprocessingml/2006/main" w:val="hybridMultilevel"/>
+    <w:lvl xmlns:w="http://schemas.openxmlformats.org/wordprocessingml/2006/main" w:ilvl="0">
+      <w:start w:val="1"/>
+      <w:numFmt w:val="bullet"/>
+      <w:lvlText w:val="-"/>
+      <w:lvlJc w:val="left"/>
+      <w:pPr>
+        <w:ind w:left="720" w:hanging="360"/>
+      </w:pPr>
+      <w:rPr>
+        <w:rFonts w:hint="default" w:ascii="Calibri" w:hAnsi="Calibri"/>
+      </w:rPr>
+    </w:lvl>
+    <w:lvl xmlns:w="http://schemas.openxmlformats.org/wordprocessingml/2006/main" w:ilvl="1">
+      <w:start w:val="1"/>
+      <w:numFmt w:val="bullet"/>
+      <w:lvlText w:val="o"/>
+      <w:lvlJc w:val="left"/>
+      <w:pPr>
+        <w:ind w:left="1440" w:hanging="360"/>
+      </w:pPr>
+      <w:rPr>
+        <w:rFonts w:hint="default" w:ascii="Courier New" w:hAnsi="Courier New"/>
+      </w:rPr>
+    </w:lvl>
+    <w:lvl xmlns:w="http://schemas.openxmlformats.org/wordprocessingml/2006/main" w:ilvl="2">
+      <w:start w:val="1"/>
+      <w:numFmt w:val="bullet"/>
+      <w:lvlText w:val=""/>
+      <w:lvlJc w:val="left"/>
+      <w:pPr>
+        <w:ind w:left="2160" w:hanging="360"/>
+      </w:pPr>
+      <w:rPr>
+        <w:rFonts w:hint="default" w:ascii="Wingdings" w:hAnsi="Wingdings"/>
+      </w:rPr>
+    </w:lvl>
+    <w:lvl xmlns:w="http://schemas.openxmlformats.org/wordprocessingml/2006/main" w:ilvl="3">
+      <w:start w:val="1"/>
+      <w:numFmt w:val="bullet"/>
+      <w:lvlText w:val=""/>
+      <w:lvlJc w:val="left"/>
+      <w:pPr>
+        <w:ind w:left="2880" w:hanging="360"/>
+      </w:pPr>
+      <w:rPr>
+        <w:rFonts w:hint="default" w:ascii="Symbol" w:hAnsi="Symbol"/>
+      </w:rPr>
+    </w:lvl>
+    <w:lvl xmlns:w="http://schemas.openxmlformats.org/wordprocessingml/2006/main" w:ilvl="4">
+      <w:start w:val="1"/>
+      <w:numFmt w:val="bullet"/>
+      <w:lvlText w:val="o"/>
+      <w:lvlJc w:val="left"/>
+      <w:pPr>
+        <w:ind w:left="3600" w:hanging="360"/>
+      </w:pPr>
+      <w:rPr>
+        <w:rFonts w:hint="default" w:ascii="Courier New" w:hAnsi="Courier New"/>
+      </w:rPr>
+    </w:lvl>
+    <w:lvl xmlns:w="http://schemas.openxmlformats.org/wordprocessingml/2006/main" w:ilvl="5">
+      <w:start w:val="1"/>
+      <w:numFmt w:val="bullet"/>
+      <w:lvlText w:val=""/>
+      <w:lvlJc w:val="left"/>
+      <w:pPr>
+        <w:ind w:left="4320" w:hanging="360"/>
+      </w:pPr>
+      <w:rPr>
+        <w:rFonts w:hint="default" w:ascii="Wingdings" w:hAnsi="Wingdings"/>
+      </w:rPr>
+    </w:lvl>
+    <w:lvl xmlns:w="http://schemas.openxmlformats.org/wordprocessingml/2006/main" w:ilvl="6">
+      <w:start w:val="1"/>
+      <w:numFmt w:val="bullet"/>
+      <w:lvlText w:val=""/>
+      <w:lvlJc w:val="left"/>
+      <w:pPr>
+        <w:ind w:left="5040" w:hanging="360"/>
+      </w:pPr>
+      <w:rPr>
+        <w:rFonts w:hint="default" w:ascii="Symbol" w:hAnsi="Symbol"/>
+      </w:rPr>
+    </w:lvl>
+    <w:lvl xmlns:w="http://schemas.openxmlformats.org/wordprocessingml/2006/main" w:ilvl="7">
+      <w:start w:val="1"/>
+      <w:numFmt w:val="bullet"/>
+      <w:lvlText w:val="o"/>
+      <w:lvlJc w:val="left"/>
+      <w:pPr>
+        <w:ind w:left="5760" w:hanging="360"/>
+      </w:pPr>
+      <w:rPr>
+        <w:rFonts w:hint="default" w:ascii="Courier New" w:hAnsi="Courier New"/>
+      </w:rPr>
+    </w:lvl>
+    <w:lvl xmlns:w="http://schemas.openxmlformats.org/wordprocessingml/2006/main" w:ilvl="8">
+      <w:start w:val="1"/>
+      <w:numFmt w:val="bullet"/>
+      <w:lvlText w:val=""/>
+      <w:lvlJc w:val="left"/>
+      <w:pPr>
+        <w:ind w:left="6480" w:hanging="360"/>
+      </w:pPr>
+      <w:rPr>
+        <w:rFonts w:hint="default" w:ascii="Wingdings" w:hAnsi="Wingdings"/>
+      </w:rPr>
+    </w:lvl>
+  </w:abstractNum>
   <w:abstractNum xmlns:w="http://schemas.openxmlformats.org/wordprocessingml/2006/main" w:abstractNumId="6">
     <w:multiLevelType xmlns:w="http://schemas.openxmlformats.org/wordprocessingml/2006/main" w:val="hybridMultilevel"/>
     <w:lvl xmlns:w="http://schemas.openxmlformats.org/wordprocessingml/2006/main" w:ilvl="0">
@@ -4568,6 +8528,24 @@
       </w:rPr>
     </w:lvl>
   </w:abstractNum>
+  <w:num w:numId="12">
+    <w:abstractNumId w:val="12"/>
+  </w:num>
+  <w:num w:numId="11">
+    <w:abstractNumId w:val="11"/>
+  </w:num>
+  <w:num w:numId="10">
+    <w:abstractNumId w:val="10"/>
+  </w:num>
+  <w:num w:numId="9">
+    <w:abstractNumId w:val="9"/>
+  </w:num>
+  <w:num w:numId="8">
+    <w:abstractNumId w:val="8"/>
+  </w:num>
+  <w:num w:numId="7">
+    <w:abstractNumId w:val="7"/>
+  </w:num>
   <w:num w:numId="6">
     <w:abstractNumId w:val="6"/>
   </w:num>

</xml_diff>